<commit_message>
added manual delete for selected node and edge via keyboard
</commit_message>
<xml_diff>
--- a/docs/Requirement Specification Document.docx
+++ b/docs/Requirement Specification Document.docx
@@ -10172,6 +10172,12 @@
           <w:lang w:eastAsia="en-IN"/>
         </w:rPr>
         <w:sectPr>
+          <w:headerReference w:type="even" r:id="rId8"/>
+          <w:headerReference w:type="default" r:id="rId9"/>
+          <w:footerReference w:type="even" r:id="rId10"/>
+          <w:footerReference w:type="default" r:id="rId11"/>
+          <w:headerReference w:type="first" r:id="rId12"/>
+          <w:footerReference w:type="first" r:id="rId13"/>
           <w:pgSz w:w="11906" w:h="16838"/>
           <w:pgMar w:top="1440" w:right="1440" w:bottom="1440" w:left="1440" w:header="708" w:footer="708" w:gutter="0"/>
           <w:cols w:space="708"/>
@@ -12470,19 +12476,17 @@
         </w:rPr>
         <w:t xml:space="preserve"> While primarily focused on logistics and warehousing, Amazon utilizes extensive robotic systems in its </w:t>
       </w:r>
-      <w:proofErr w:type="spellStart"/>
-      <w:r>
-        <w:rPr>
-          <w:rFonts w:ascii="Times New Roman" w:eastAsia="Times New Roman" w:hAnsi="Times New Roman" w:cs="Times New Roman"/>
-          <w:kern w:val="0"/>
-          <w:sz w:val="24"/>
-          <w:szCs w:val="24"/>
-          <w:lang w:eastAsia="en-IN"/>
-          <w14:ligatures w14:val="none"/>
-        </w:rPr>
-        <w:t>fulfillment</w:t>
-      </w:r>
-      <w:proofErr w:type="spellEnd"/>
+      <w:r>
+        <w:rPr>
+          <w:rFonts w:ascii="Times New Roman" w:eastAsia="Times New Roman" w:hAnsi="Times New Roman" w:cs="Times New Roman"/>
+          <w:kern w:val="0"/>
+          <w:sz w:val="24"/>
+          <w:szCs w:val="24"/>
+          <w:lang w:eastAsia="en-IN"/>
+          <w14:ligatures w14:val="none"/>
+        </w:rPr>
+        <w:t>fulfilment</w:t>
+      </w:r>
       <w:r>
         <w:rPr>
           <w:rFonts w:ascii="Times New Roman" w:eastAsia="Times New Roman" w:hAnsi="Times New Roman" w:cs="Times New Roman"/>
@@ -12494,19 +12498,17 @@
         </w:rPr>
         <w:t xml:space="preserve"> </w:t>
       </w:r>
-      <w:proofErr w:type="spellStart"/>
-      <w:r>
-        <w:rPr>
-          <w:rFonts w:ascii="Times New Roman" w:eastAsia="Times New Roman" w:hAnsi="Times New Roman" w:cs="Times New Roman"/>
-          <w:kern w:val="0"/>
-          <w:sz w:val="24"/>
-          <w:szCs w:val="24"/>
-          <w:lang w:eastAsia="en-IN"/>
-          <w14:ligatures w14:val="none"/>
-        </w:rPr>
-        <w:t>centers</w:t>
-      </w:r>
-      <w:proofErr w:type="spellEnd"/>
+      <w:r>
+        <w:rPr>
+          <w:rFonts w:ascii="Times New Roman" w:eastAsia="Times New Roman" w:hAnsi="Times New Roman" w:cs="Times New Roman"/>
+          <w:kern w:val="0"/>
+          <w:sz w:val="24"/>
+          <w:szCs w:val="24"/>
+          <w:lang w:eastAsia="en-IN"/>
+          <w14:ligatures w14:val="none"/>
+        </w:rPr>
+        <w:t>centres</w:t>
+      </w:r>
       <w:r>
         <w:rPr>
           <w:rFonts w:ascii="Times New Roman" w:eastAsia="Times New Roman" w:hAnsi="Times New Roman" w:cs="Times New Roman"/>
@@ -16446,31 +16448,7 @@
                 <w:lang w:eastAsia="en-IN"/>
                 <w14:ligatures w14:val="none"/>
               </w:rPr>
-              <w:t xml:space="preserve">Beckhoff </w:t>
-            </w:r>
-            <w:proofErr w:type="gramStart"/>
-            <w:r>
-              <w:rPr>
-                <w:rFonts w:ascii="Times New Roman" w:eastAsia="Times New Roman" w:hAnsi="Times New Roman" w:cs="Times New Roman"/>
-                <w:kern w:val="0"/>
-                <w:sz w:val="20"/>
-                <w:szCs w:val="20"/>
-                <w:lang w:eastAsia="en-IN"/>
-                <w14:ligatures w14:val="none"/>
-              </w:rPr>
-              <w:t>controllers</w:t>
-            </w:r>
-            <w:proofErr w:type="gramEnd"/>
-            <w:r>
-              <w:rPr>
-                <w:rFonts w:ascii="Times New Roman" w:eastAsia="Times New Roman" w:hAnsi="Times New Roman" w:cs="Times New Roman"/>
-                <w:kern w:val="0"/>
-                <w:sz w:val="20"/>
-                <w:szCs w:val="20"/>
-                <w:lang w:eastAsia="en-IN"/>
-                <w14:ligatures w14:val="none"/>
-              </w:rPr>
-              <w:t xml:space="preserve"> communication</w:t>
+              <w:t>Beckhoff controllers communication</w:t>
             </w:r>
           </w:p>
         </w:tc>
@@ -22197,6 +22175,842 @@
     </w:sectPr>
   </w:body>
 </w:document>
+</file>
+
+<file path=word/endnotes.xml><?xml version="1.0" encoding="utf-8"?>
+<w:endnotes xmlns:wpc="http://schemas.microsoft.com/office/word/2010/wordprocessingCanvas" xmlns:cx="http://schemas.microsoft.com/office/drawing/2014/chartex" xmlns:cx1="http://schemas.microsoft.com/office/drawing/2015/9/8/chartex" xmlns:cx2="http://schemas.microsoft.com/office/drawing/2015/10/21/chartex" xmlns:cx3="http://schemas.microsoft.com/office/drawing/2016/5/9/chartex" xmlns:cx4="http://schemas.microsoft.com/office/drawing/2016/5/10/chartex" xmlns:cx5="http://schemas.microsoft.com/office/drawing/2016/5/11/chartex" xmlns:cx6="http://schemas.microsoft.com/office/drawing/2016/5/12/chartex" xmlns:cx7="http://schemas.microsoft.com/office/drawing/2016/5/13/chartex" xmlns:cx8="http://schemas.microsoft.com/office/drawing/2016/5/14/chartex" xmlns:mc="http://schemas.openxmlformats.org/markup-compatibility/2006" xmlns:aink="http://schemas.microsoft.com/office/drawing/2016/ink" xmlns:am3d="http://schemas.microsoft.com/office/drawing/2017/model3d" xmlns:o="urn:schemas-microsoft-com:office:office" xmlns:oel="http://schemas.microsoft.com/office/2019/extlst" xmlns:r="http://schemas.openxmlformats.org/officeDocument/2006/relationships" xmlns:m="http://schemas.openxmlformats.org/officeDocument/2006/math" xmlns:v="urn:schemas-microsoft-com:vml" xmlns:wp14="http://schemas.microsoft.com/office/word/2010/wordprocessingDrawing" xmlns:wp="http://schemas.openxmlformats.org/drawingml/2006/wordprocessingDrawing" xmlns:w10="urn:schemas-microsoft-com:office:word" xmlns:w="http://schemas.openxmlformats.org/wordprocessingml/2006/main" xmlns:w14="http://schemas.microsoft.com/office/word/2010/wordml" xmlns:w15="http://schemas.microsoft.com/office/word/2012/wordml" xmlns:w16cex="http://schemas.microsoft.com/office/word/2018/wordml/cex" xmlns:w16cid="http://schemas.microsoft.com/office/word/2016/wordml/cid" xmlns:w16="http://schemas.microsoft.com/office/word/2018/wordml" xmlns:w16sdtdh="http://schemas.microsoft.com/office/word/2020/wordml/sdtdatahash" xmlns:w16se="http://schemas.microsoft.com/office/word/2015/wordml/symex" xmlns:wpg="http://schemas.microsoft.com/office/word/2010/wordprocessingGroup" xmlns:wpi="http://schemas.microsoft.com/office/word/2010/wordprocessingInk" xmlns:wne="http://schemas.microsoft.com/office/word/2006/wordml" xmlns:wps="http://schemas.microsoft.com/office/word/2010/wordprocessingShape" mc:Ignorable="w14 w15 w16se w16cid w16 w16cex w16sdtdh wp14">
+  <w:endnote w:type="separator" w:id="-1">
+    <w:p>
+      <w:pPr>
+        <w:spacing w:after="0" w:line="240" w:lineRule="auto"/>
+      </w:pPr>
+      <w:r>
+        <w:separator/>
+      </w:r>
+    </w:p>
+  </w:endnote>
+  <w:endnote w:type="continuationSeparator" w:id="0">
+    <w:p>
+      <w:pPr>
+        <w:spacing w:after="0" w:line="240" w:lineRule="auto"/>
+      </w:pPr>
+      <w:r>
+        <w:continuationSeparator/>
+      </w:r>
+    </w:p>
+  </w:endnote>
+</w:endnotes>
+</file>
+
+<file path=word/footer1.xml><?xml version="1.0" encoding="utf-8"?>
+<w:ftr xmlns:wpc="http://schemas.microsoft.com/office/word/2010/wordprocessingCanvas" xmlns:cx="http://schemas.microsoft.com/office/drawing/2014/chartex" xmlns:cx1="http://schemas.microsoft.com/office/drawing/2015/9/8/chartex" xmlns:cx2="http://schemas.microsoft.com/office/drawing/2015/10/21/chartex" xmlns:cx3="http://schemas.microsoft.com/office/drawing/2016/5/9/chartex" xmlns:cx4="http://schemas.microsoft.com/office/drawing/2016/5/10/chartex" xmlns:cx5="http://schemas.microsoft.com/office/drawing/2016/5/11/chartex" xmlns:cx6="http://schemas.microsoft.com/office/drawing/2016/5/12/chartex" xmlns:cx7="http://schemas.microsoft.com/office/drawing/2016/5/13/chartex" xmlns:cx8="http://schemas.microsoft.com/office/drawing/2016/5/14/chartex" xmlns:mc="http://schemas.openxmlformats.org/markup-compatibility/2006" xmlns:aink="http://schemas.microsoft.com/office/drawing/2016/ink" xmlns:am3d="http://schemas.microsoft.com/office/drawing/2017/model3d" xmlns:o="urn:schemas-microsoft-com:office:office" xmlns:oel="http://schemas.microsoft.com/office/2019/extlst" xmlns:r="http://schemas.openxmlformats.org/officeDocument/2006/relationships" xmlns:m="http://schemas.openxmlformats.org/officeDocument/2006/math" xmlns:v="urn:schemas-microsoft-com:vml" xmlns:wp14="http://schemas.microsoft.com/office/word/2010/wordprocessingDrawing" xmlns:wp="http://schemas.openxmlformats.org/drawingml/2006/wordprocessingDrawing" xmlns:w10="urn:schemas-microsoft-com:office:word" xmlns:w="http://schemas.openxmlformats.org/wordprocessingml/2006/main" xmlns:w14="http://schemas.microsoft.com/office/word/2010/wordml" xmlns:w15="http://schemas.microsoft.com/office/word/2012/wordml" xmlns:w16cex="http://schemas.microsoft.com/office/word/2018/wordml/cex" xmlns:w16cid="http://schemas.microsoft.com/office/word/2016/wordml/cid" xmlns:w16="http://schemas.microsoft.com/office/word/2018/wordml" xmlns:w16sdtdh="http://schemas.microsoft.com/office/word/2020/wordml/sdtdatahash" xmlns:w16se="http://schemas.microsoft.com/office/word/2015/wordml/symex" xmlns:wpg="http://schemas.microsoft.com/office/word/2010/wordprocessingGroup" xmlns:wpi="http://schemas.microsoft.com/office/word/2010/wordprocessingInk" xmlns:wne="http://schemas.microsoft.com/office/word/2006/wordml" xmlns:wps="http://schemas.microsoft.com/office/word/2010/wordprocessingShape" mc:Ignorable="w14 w15 w16se w16cid w16 w16cex w16sdtdh wp14">
+  <w:p>
+    <w:pPr>
+      <w:pStyle w:val="Footer"/>
+    </w:pPr>
+    <w:r>
+      <w:rPr>
+        <w:noProof/>
+      </w:rPr>
+      <mc:AlternateContent>
+        <mc:Choice Requires="wps">
+          <w:drawing>
+            <wp:anchor distT="0" distB="0" distL="0" distR="0" simplePos="0" relativeHeight="251662336" behindDoc="0" locked="0" layoutInCell="1" allowOverlap="1" wp14:anchorId="09666432" wp14:editId="0E759C50">
+              <wp:simplePos x="635" y="635"/>
+              <wp:positionH relativeFrom="page">
+                <wp:align>left</wp:align>
+              </wp:positionH>
+              <wp:positionV relativeFrom="page">
+                <wp:align>bottom</wp:align>
+              </wp:positionV>
+              <wp:extent cx="443865" cy="443865"/>
+              <wp:effectExtent l="0" t="0" r="12065" b="0"/>
+              <wp:wrapNone/>
+              <wp:docPr id="5" name="Text Box 5" descr="Confidential - Oracle Restricted">
+                <a:extLst xmlns:a="http://schemas.openxmlformats.org/drawingml/2006/main">
+                  <a:ext uri="{5AE41FA2-C0FF-4470-9BD4-5FADCA87CBE2}">
+                    <aclsh:classification xmlns:aclsh="http://schemas.microsoft.com/office/drawing/2020/classificationShape" classificationOutcomeType="ftr"/>
+                  </a:ext>
+                </a:extLst>
+              </wp:docPr>
+              <wp:cNvGraphicFramePr/>
+              <a:graphic xmlns:a="http://schemas.openxmlformats.org/drawingml/2006/main">
+                <a:graphicData uri="http://schemas.microsoft.com/office/word/2010/wordprocessingShape">
+                  <wps:wsp>
+                    <wps:cNvSpPr txBox="1"/>
+                    <wps:spPr>
+                      <a:xfrm>
+                        <a:off x="0" y="0"/>
+                        <a:ext cx="443865" cy="443865"/>
+                      </a:xfrm>
+                      <a:prstGeom prst="rect">
+                        <a:avLst/>
+                      </a:prstGeom>
+                      <a:noFill/>
+                      <a:ln>
+                        <a:noFill/>
+                      </a:ln>
+                    </wps:spPr>
+                    <wps:txbx>
+                      <w:txbxContent>
+                        <w:p>
+                          <w:pPr>
+                            <w:spacing w:after="0"/>
+                            <w:rPr>
+                              <w:rFonts w:ascii="Calibri" w:eastAsia="Calibri" w:hAnsi="Calibri" w:cs="Calibri"/>
+                              <w:noProof/>
+                              <w:color w:val="000000"/>
+                              <w:sz w:val="20"/>
+                              <w:szCs w:val="20"/>
+                            </w:rPr>
+                          </w:pPr>
+                          <w:r>
+                            <w:rPr>
+                              <w:rFonts w:ascii="Calibri" w:eastAsia="Calibri" w:hAnsi="Calibri" w:cs="Calibri"/>
+                              <w:noProof/>
+                              <w:color w:val="000000"/>
+                              <w:sz w:val="20"/>
+                              <w:szCs w:val="20"/>
+                            </w:rPr>
+                            <w:t>Confidential - Oracle Restricted</w:t>
+                          </w:r>
+                        </w:p>
+                      </w:txbxContent>
+                    </wps:txbx>
+                    <wps:bodyPr rot="0" spcFirstLastPara="0" vertOverflow="overflow" horzOverflow="overflow" vert="horz" wrap="none" lIns="254000" tIns="0" rIns="0" bIns="190500" numCol="1" spcCol="0" rtlCol="0" fromWordArt="0" anchor="b" anchorCtr="0" forceAA="0" compatLnSpc="1">
+                      <a:prstTxWarp prst="textNoShape">
+                        <a:avLst/>
+                      </a:prstTxWarp>
+                      <a:spAutoFit/>
+                    </wps:bodyPr>
+                  </wps:wsp>
+                </a:graphicData>
+              </a:graphic>
+            </wp:anchor>
+          </w:drawing>
+        </mc:Choice>
+        <mc:Fallback>
+          <w:pict>
+            <v:shapetype w14:anchorId="09666432" id="_x0000_t202" coordsize="21600,21600" o:spt="202" path="m,l,21600r21600,l21600,xe">
+              <v:stroke joinstyle="miter"/>
+              <v:path gradientshapeok="t" o:connecttype="rect"/>
+            </v:shapetype>
+            <v:shape id="Text Box 5" o:spid="_x0000_s1028" type="#_x0000_t202" alt="Confidential - Oracle Restricted" style="position:absolute;margin-left:0;margin-top:0;width:34.95pt;height:34.95pt;z-index:251662336;visibility:visible;mso-wrap-style:none;mso-wrap-distance-left:0;mso-wrap-distance-top:0;mso-wrap-distance-right:0;mso-wrap-distance-bottom:0;mso-position-horizontal:left;mso-position-horizontal-relative:page;mso-position-vertical:bottom;mso-position-vertical-relative:page;v-text-anchor:bottom" o:gfxdata="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" filled="f" stroked="f">
+              <v:fill o:detectmouseclick="t"/>
+              <v:textbox style="mso-fit-shape-to-text:t" inset="20pt,0,0,15pt">
+                <w:txbxContent>
+                  <w:p>
+                    <w:pPr>
+                      <w:spacing w:after="0"/>
+                      <w:rPr>
+                        <w:rFonts w:ascii="Calibri" w:eastAsia="Calibri" w:hAnsi="Calibri" w:cs="Calibri"/>
+                        <w:noProof/>
+                        <w:color w:val="000000"/>
+                        <w:sz w:val="20"/>
+                        <w:szCs w:val="20"/>
+                      </w:rPr>
+                    </w:pPr>
+                    <w:r>
+                      <w:rPr>
+                        <w:rFonts w:ascii="Calibri" w:eastAsia="Calibri" w:hAnsi="Calibri" w:cs="Calibri"/>
+                        <w:noProof/>
+                        <w:color w:val="000000"/>
+                        <w:sz w:val="20"/>
+                        <w:szCs w:val="20"/>
+                      </w:rPr>
+                      <w:t>Confidential - Oracle Restricted</w:t>
+                    </w:r>
+                  </w:p>
+                </w:txbxContent>
+              </v:textbox>
+              <w10:wrap anchorx="page" anchory="page"/>
+            </v:shape>
+          </w:pict>
+        </mc:Fallback>
+      </mc:AlternateContent>
+    </w:r>
+  </w:p>
+</w:ftr>
+</file>
+
+<file path=word/footer2.xml><?xml version="1.0" encoding="utf-8"?>
+<w:ftr xmlns:wpc="http://schemas.microsoft.com/office/word/2010/wordprocessingCanvas" xmlns:cx="http://schemas.microsoft.com/office/drawing/2014/chartex" xmlns:cx1="http://schemas.microsoft.com/office/drawing/2015/9/8/chartex" xmlns:cx2="http://schemas.microsoft.com/office/drawing/2015/10/21/chartex" xmlns:cx3="http://schemas.microsoft.com/office/drawing/2016/5/9/chartex" xmlns:cx4="http://schemas.microsoft.com/office/drawing/2016/5/10/chartex" xmlns:cx5="http://schemas.microsoft.com/office/drawing/2016/5/11/chartex" xmlns:cx6="http://schemas.microsoft.com/office/drawing/2016/5/12/chartex" xmlns:cx7="http://schemas.microsoft.com/office/drawing/2016/5/13/chartex" xmlns:cx8="http://schemas.microsoft.com/office/drawing/2016/5/14/chartex" xmlns:mc="http://schemas.openxmlformats.org/markup-compatibility/2006" xmlns:aink="http://schemas.microsoft.com/office/drawing/2016/ink" xmlns:am3d="http://schemas.microsoft.com/office/drawing/2017/model3d" xmlns:o="urn:schemas-microsoft-com:office:office" xmlns:oel="http://schemas.microsoft.com/office/2019/extlst" xmlns:r="http://schemas.openxmlformats.org/officeDocument/2006/relationships" xmlns:m="http://schemas.openxmlformats.org/officeDocument/2006/math" xmlns:v="urn:schemas-microsoft-com:vml" xmlns:wp14="http://schemas.microsoft.com/office/word/2010/wordprocessingDrawing" xmlns:wp="http://schemas.openxmlformats.org/drawingml/2006/wordprocessingDrawing" xmlns:w10="urn:schemas-microsoft-com:office:word" xmlns:w="http://schemas.openxmlformats.org/wordprocessingml/2006/main" xmlns:w14="http://schemas.microsoft.com/office/word/2010/wordml" xmlns:w15="http://schemas.microsoft.com/office/word/2012/wordml" xmlns:w16cex="http://schemas.microsoft.com/office/word/2018/wordml/cex" xmlns:w16cid="http://schemas.microsoft.com/office/word/2016/wordml/cid" xmlns:w16="http://schemas.microsoft.com/office/word/2018/wordml" xmlns:w16sdtdh="http://schemas.microsoft.com/office/word/2020/wordml/sdtdatahash" xmlns:w16se="http://schemas.microsoft.com/office/word/2015/wordml/symex" xmlns:wpg="http://schemas.microsoft.com/office/word/2010/wordprocessingGroup" xmlns:wpi="http://schemas.microsoft.com/office/word/2010/wordprocessingInk" xmlns:wne="http://schemas.microsoft.com/office/word/2006/wordml" xmlns:wps="http://schemas.microsoft.com/office/word/2010/wordprocessingShape" mc:Ignorable="w14 w15 w16se w16cid w16 w16cex w16sdtdh wp14">
+  <w:p>
+    <w:pPr>
+      <w:pStyle w:val="Footer"/>
+    </w:pPr>
+    <w:r>
+      <w:rPr>
+        <w:noProof/>
+      </w:rPr>
+      <mc:AlternateContent>
+        <mc:Choice Requires="wps">
+          <w:drawing>
+            <wp:anchor distT="0" distB="0" distL="0" distR="0" simplePos="0" relativeHeight="251663360" behindDoc="0" locked="0" layoutInCell="1" allowOverlap="1" wp14:anchorId="1986B331" wp14:editId="22676F94">
+              <wp:simplePos x="914400" y="10072522"/>
+              <wp:positionH relativeFrom="page">
+                <wp:align>left</wp:align>
+              </wp:positionH>
+              <wp:positionV relativeFrom="page">
+                <wp:align>bottom</wp:align>
+              </wp:positionV>
+              <wp:extent cx="443865" cy="443865"/>
+              <wp:effectExtent l="0" t="0" r="12065" b="0"/>
+              <wp:wrapNone/>
+              <wp:docPr id="6" name="Text Box 6" descr="Confidential - Oracle Restricted">
+                <a:extLst xmlns:a="http://schemas.openxmlformats.org/drawingml/2006/main">
+                  <a:ext uri="{5AE41FA2-C0FF-4470-9BD4-5FADCA87CBE2}">
+                    <aclsh:classification xmlns:aclsh="http://schemas.microsoft.com/office/drawing/2020/classificationShape" classificationOutcomeType="ftr"/>
+                  </a:ext>
+                </a:extLst>
+              </wp:docPr>
+              <wp:cNvGraphicFramePr/>
+              <a:graphic xmlns:a="http://schemas.openxmlformats.org/drawingml/2006/main">
+                <a:graphicData uri="http://schemas.microsoft.com/office/word/2010/wordprocessingShape">
+                  <wps:wsp>
+                    <wps:cNvSpPr txBox="1"/>
+                    <wps:spPr>
+                      <a:xfrm>
+                        <a:off x="0" y="0"/>
+                        <a:ext cx="443865" cy="443865"/>
+                      </a:xfrm>
+                      <a:prstGeom prst="rect">
+                        <a:avLst/>
+                      </a:prstGeom>
+                      <a:noFill/>
+                      <a:ln>
+                        <a:noFill/>
+                      </a:ln>
+                    </wps:spPr>
+                    <wps:txbx>
+                      <w:txbxContent>
+                        <w:p>
+                          <w:pPr>
+                            <w:spacing w:after="0"/>
+                            <w:rPr>
+                              <w:rFonts w:ascii="Calibri" w:eastAsia="Calibri" w:hAnsi="Calibri" w:cs="Calibri"/>
+                              <w:noProof/>
+                              <w:color w:val="000000"/>
+                              <w:sz w:val="20"/>
+                              <w:szCs w:val="20"/>
+                            </w:rPr>
+                          </w:pPr>
+                          <w:r>
+                            <w:rPr>
+                              <w:rFonts w:ascii="Calibri" w:eastAsia="Calibri" w:hAnsi="Calibri" w:cs="Calibri"/>
+                              <w:noProof/>
+                              <w:color w:val="000000"/>
+                              <w:sz w:val="20"/>
+                              <w:szCs w:val="20"/>
+                            </w:rPr>
+                            <w:t>Confidential - Oracle Restricted</w:t>
+                          </w:r>
+                        </w:p>
+                      </w:txbxContent>
+                    </wps:txbx>
+                    <wps:bodyPr rot="0" spcFirstLastPara="0" vertOverflow="overflow" horzOverflow="overflow" vert="horz" wrap="none" lIns="254000" tIns="0" rIns="0" bIns="190500" numCol="1" spcCol="0" rtlCol="0" fromWordArt="0" anchor="b" anchorCtr="0" forceAA="0" compatLnSpc="1">
+                      <a:prstTxWarp prst="textNoShape">
+                        <a:avLst/>
+                      </a:prstTxWarp>
+                      <a:spAutoFit/>
+                    </wps:bodyPr>
+                  </wps:wsp>
+                </a:graphicData>
+              </a:graphic>
+            </wp:anchor>
+          </w:drawing>
+        </mc:Choice>
+        <mc:Fallback>
+          <w:pict>
+            <v:shapetype w14:anchorId="1986B331" id="_x0000_t202" coordsize="21600,21600" o:spt="202" path="m,l,21600r21600,l21600,xe">
+              <v:stroke joinstyle="miter"/>
+              <v:path gradientshapeok="t" o:connecttype="rect"/>
+            </v:shapetype>
+            <v:shape id="Text Box 6" o:spid="_x0000_s1029" type="#_x0000_t202" alt="Confidential - Oracle Restricted" style="position:absolute;margin-left:0;margin-top:0;width:34.95pt;height:34.95pt;z-index:251663360;visibility:visible;mso-wrap-style:none;mso-wrap-distance-left:0;mso-wrap-distance-top:0;mso-wrap-distance-right:0;mso-wrap-distance-bottom:0;mso-position-horizontal:left;mso-position-horizontal-relative:page;mso-position-vertical:bottom;mso-position-vertical-relative:page;v-text-anchor:bottom" o:gfxdata="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" filled="f" stroked="f">
+              <v:fill o:detectmouseclick="t"/>
+              <v:textbox style="mso-fit-shape-to-text:t" inset="20pt,0,0,15pt">
+                <w:txbxContent>
+                  <w:p>
+                    <w:pPr>
+                      <w:spacing w:after="0"/>
+                      <w:rPr>
+                        <w:rFonts w:ascii="Calibri" w:eastAsia="Calibri" w:hAnsi="Calibri" w:cs="Calibri"/>
+                        <w:noProof/>
+                        <w:color w:val="000000"/>
+                        <w:sz w:val="20"/>
+                        <w:szCs w:val="20"/>
+                      </w:rPr>
+                    </w:pPr>
+                    <w:r>
+                      <w:rPr>
+                        <w:rFonts w:ascii="Calibri" w:eastAsia="Calibri" w:hAnsi="Calibri" w:cs="Calibri"/>
+                        <w:noProof/>
+                        <w:color w:val="000000"/>
+                        <w:sz w:val="20"/>
+                        <w:szCs w:val="20"/>
+                      </w:rPr>
+                      <w:t>Confidential - Oracle Restricted</w:t>
+                    </w:r>
+                  </w:p>
+                </w:txbxContent>
+              </v:textbox>
+              <w10:wrap anchorx="page" anchory="page"/>
+            </v:shape>
+          </w:pict>
+        </mc:Fallback>
+      </mc:AlternateContent>
+    </w:r>
+  </w:p>
+</w:ftr>
+</file>
+
+<file path=word/footer3.xml><?xml version="1.0" encoding="utf-8"?>
+<w:ftr xmlns:wpc="http://schemas.microsoft.com/office/word/2010/wordprocessingCanvas" xmlns:cx="http://schemas.microsoft.com/office/drawing/2014/chartex" xmlns:cx1="http://schemas.microsoft.com/office/drawing/2015/9/8/chartex" xmlns:cx2="http://schemas.microsoft.com/office/drawing/2015/10/21/chartex" xmlns:cx3="http://schemas.microsoft.com/office/drawing/2016/5/9/chartex" xmlns:cx4="http://schemas.microsoft.com/office/drawing/2016/5/10/chartex" xmlns:cx5="http://schemas.microsoft.com/office/drawing/2016/5/11/chartex" xmlns:cx6="http://schemas.microsoft.com/office/drawing/2016/5/12/chartex" xmlns:cx7="http://schemas.microsoft.com/office/drawing/2016/5/13/chartex" xmlns:cx8="http://schemas.microsoft.com/office/drawing/2016/5/14/chartex" xmlns:mc="http://schemas.openxmlformats.org/markup-compatibility/2006" xmlns:aink="http://schemas.microsoft.com/office/drawing/2016/ink" xmlns:am3d="http://schemas.microsoft.com/office/drawing/2017/model3d" xmlns:o="urn:schemas-microsoft-com:office:office" xmlns:oel="http://schemas.microsoft.com/office/2019/extlst" xmlns:r="http://schemas.openxmlformats.org/officeDocument/2006/relationships" xmlns:m="http://schemas.openxmlformats.org/officeDocument/2006/math" xmlns:v="urn:schemas-microsoft-com:vml" xmlns:wp14="http://schemas.microsoft.com/office/word/2010/wordprocessingDrawing" xmlns:wp="http://schemas.openxmlformats.org/drawingml/2006/wordprocessingDrawing" xmlns:w10="urn:schemas-microsoft-com:office:word" xmlns:w="http://schemas.openxmlformats.org/wordprocessingml/2006/main" xmlns:w14="http://schemas.microsoft.com/office/word/2010/wordml" xmlns:w15="http://schemas.microsoft.com/office/word/2012/wordml" xmlns:w16cex="http://schemas.microsoft.com/office/word/2018/wordml/cex" xmlns:w16cid="http://schemas.microsoft.com/office/word/2016/wordml/cid" xmlns:w16="http://schemas.microsoft.com/office/word/2018/wordml" xmlns:w16sdtdh="http://schemas.microsoft.com/office/word/2020/wordml/sdtdatahash" xmlns:w16se="http://schemas.microsoft.com/office/word/2015/wordml/symex" xmlns:wpg="http://schemas.microsoft.com/office/word/2010/wordprocessingGroup" xmlns:wpi="http://schemas.microsoft.com/office/word/2010/wordprocessingInk" xmlns:wne="http://schemas.microsoft.com/office/word/2006/wordml" xmlns:wps="http://schemas.microsoft.com/office/word/2010/wordprocessingShape" mc:Ignorable="w14 w15 w16se w16cid w16 w16cex w16sdtdh wp14">
+  <w:p>
+    <w:pPr>
+      <w:pStyle w:val="Footer"/>
+    </w:pPr>
+    <w:r>
+      <w:rPr>
+        <w:noProof/>
+      </w:rPr>
+      <mc:AlternateContent>
+        <mc:Choice Requires="wps">
+          <w:drawing>
+            <wp:anchor distT="0" distB="0" distL="0" distR="0" simplePos="0" relativeHeight="251661312" behindDoc="0" locked="0" layoutInCell="1" allowOverlap="1" wp14:anchorId="5CCD70C5" wp14:editId="6FFE77B6">
+              <wp:simplePos x="635" y="635"/>
+              <wp:positionH relativeFrom="page">
+                <wp:align>left</wp:align>
+              </wp:positionH>
+              <wp:positionV relativeFrom="page">
+                <wp:align>bottom</wp:align>
+              </wp:positionV>
+              <wp:extent cx="443865" cy="443865"/>
+              <wp:effectExtent l="0" t="0" r="12065" b="0"/>
+              <wp:wrapNone/>
+              <wp:docPr id="4" name="Text Box 4" descr="Confidential - Oracle Restricted">
+                <a:extLst xmlns:a="http://schemas.openxmlformats.org/drawingml/2006/main">
+                  <a:ext uri="{5AE41FA2-C0FF-4470-9BD4-5FADCA87CBE2}">
+                    <aclsh:classification xmlns:aclsh="http://schemas.microsoft.com/office/drawing/2020/classificationShape" classificationOutcomeType="ftr"/>
+                  </a:ext>
+                </a:extLst>
+              </wp:docPr>
+              <wp:cNvGraphicFramePr/>
+              <a:graphic xmlns:a="http://schemas.openxmlformats.org/drawingml/2006/main">
+                <a:graphicData uri="http://schemas.microsoft.com/office/word/2010/wordprocessingShape">
+                  <wps:wsp>
+                    <wps:cNvSpPr txBox="1"/>
+                    <wps:spPr>
+                      <a:xfrm>
+                        <a:off x="0" y="0"/>
+                        <a:ext cx="443865" cy="443865"/>
+                      </a:xfrm>
+                      <a:prstGeom prst="rect">
+                        <a:avLst/>
+                      </a:prstGeom>
+                      <a:noFill/>
+                      <a:ln>
+                        <a:noFill/>
+                      </a:ln>
+                    </wps:spPr>
+                    <wps:txbx>
+                      <w:txbxContent>
+                        <w:p>
+                          <w:pPr>
+                            <w:spacing w:after="0"/>
+                            <w:rPr>
+                              <w:rFonts w:ascii="Calibri" w:eastAsia="Calibri" w:hAnsi="Calibri" w:cs="Calibri"/>
+                              <w:noProof/>
+                              <w:color w:val="000000"/>
+                              <w:sz w:val="20"/>
+                              <w:szCs w:val="20"/>
+                            </w:rPr>
+                          </w:pPr>
+                          <w:r>
+                            <w:rPr>
+                              <w:rFonts w:ascii="Calibri" w:eastAsia="Calibri" w:hAnsi="Calibri" w:cs="Calibri"/>
+                              <w:noProof/>
+                              <w:color w:val="000000"/>
+                              <w:sz w:val="20"/>
+                              <w:szCs w:val="20"/>
+                            </w:rPr>
+                            <w:t>Confidential - Oracle Restricted</w:t>
+                          </w:r>
+                        </w:p>
+                      </w:txbxContent>
+                    </wps:txbx>
+                    <wps:bodyPr rot="0" spcFirstLastPara="0" vertOverflow="overflow" horzOverflow="overflow" vert="horz" wrap="none" lIns="254000" tIns="0" rIns="0" bIns="190500" numCol="1" spcCol="0" rtlCol="0" fromWordArt="0" anchor="b" anchorCtr="0" forceAA="0" compatLnSpc="1">
+                      <a:prstTxWarp prst="textNoShape">
+                        <a:avLst/>
+                      </a:prstTxWarp>
+                      <a:spAutoFit/>
+                    </wps:bodyPr>
+                  </wps:wsp>
+                </a:graphicData>
+              </a:graphic>
+            </wp:anchor>
+          </w:drawing>
+        </mc:Choice>
+        <mc:Fallback>
+          <w:pict>
+            <v:shapetype w14:anchorId="5CCD70C5" id="_x0000_t202" coordsize="21600,21600" o:spt="202" path="m,l,21600r21600,l21600,xe">
+              <v:stroke joinstyle="miter"/>
+              <v:path gradientshapeok="t" o:connecttype="rect"/>
+            </v:shapetype>
+            <v:shape id="Text Box 4" o:spid="_x0000_s1031" type="#_x0000_t202" alt="Confidential - Oracle Restricted" style="position:absolute;margin-left:0;margin-top:0;width:34.95pt;height:34.95pt;z-index:251661312;visibility:visible;mso-wrap-style:none;mso-wrap-distance-left:0;mso-wrap-distance-top:0;mso-wrap-distance-right:0;mso-wrap-distance-bottom:0;mso-position-horizontal:left;mso-position-horizontal-relative:page;mso-position-vertical:bottom;mso-position-vertical-relative:page;v-text-anchor:bottom" o:gfxdata="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" filled="f" stroked="f">
+              <v:fill o:detectmouseclick="t"/>
+              <v:textbox style="mso-fit-shape-to-text:t" inset="20pt,0,0,15pt">
+                <w:txbxContent>
+                  <w:p>
+                    <w:pPr>
+                      <w:spacing w:after="0"/>
+                      <w:rPr>
+                        <w:rFonts w:ascii="Calibri" w:eastAsia="Calibri" w:hAnsi="Calibri" w:cs="Calibri"/>
+                        <w:noProof/>
+                        <w:color w:val="000000"/>
+                        <w:sz w:val="20"/>
+                        <w:szCs w:val="20"/>
+                      </w:rPr>
+                    </w:pPr>
+                    <w:r>
+                      <w:rPr>
+                        <w:rFonts w:ascii="Calibri" w:eastAsia="Calibri" w:hAnsi="Calibri" w:cs="Calibri"/>
+                        <w:noProof/>
+                        <w:color w:val="000000"/>
+                        <w:sz w:val="20"/>
+                        <w:szCs w:val="20"/>
+                      </w:rPr>
+                      <w:t>Confidential - Oracle Restricted</w:t>
+                    </w:r>
+                  </w:p>
+                </w:txbxContent>
+              </v:textbox>
+              <w10:wrap anchorx="page" anchory="page"/>
+            </v:shape>
+          </w:pict>
+        </mc:Fallback>
+      </mc:AlternateContent>
+    </w:r>
+  </w:p>
+</w:ftr>
+</file>
+
+<file path=word/footnotes.xml><?xml version="1.0" encoding="utf-8"?>
+<w:footnotes xmlns:wpc="http://schemas.microsoft.com/office/word/2010/wordprocessingCanvas" xmlns:cx="http://schemas.microsoft.com/office/drawing/2014/chartex" xmlns:cx1="http://schemas.microsoft.com/office/drawing/2015/9/8/chartex" xmlns:cx2="http://schemas.microsoft.com/office/drawing/2015/10/21/chartex" xmlns:cx3="http://schemas.microsoft.com/office/drawing/2016/5/9/chartex" xmlns:cx4="http://schemas.microsoft.com/office/drawing/2016/5/10/chartex" xmlns:cx5="http://schemas.microsoft.com/office/drawing/2016/5/11/chartex" xmlns:cx6="http://schemas.microsoft.com/office/drawing/2016/5/12/chartex" xmlns:cx7="http://schemas.microsoft.com/office/drawing/2016/5/13/chartex" xmlns:cx8="http://schemas.microsoft.com/office/drawing/2016/5/14/chartex" xmlns:mc="http://schemas.openxmlformats.org/markup-compatibility/2006" xmlns:aink="http://schemas.microsoft.com/office/drawing/2016/ink" xmlns:am3d="http://schemas.microsoft.com/office/drawing/2017/model3d" xmlns:o="urn:schemas-microsoft-com:office:office" xmlns:oel="http://schemas.microsoft.com/office/2019/extlst" xmlns:r="http://schemas.openxmlformats.org/officeDocument/2006/relationships" xmlns:m="http://schemas.openxmlformats.org/officeDocument/2006/math" xmlns:v="urn:schemas-microsoft-com:vml" xmlns:wp14="http://schemas.microsoft.com/office/word/2010/wordprocessingDrawing" xmlns:wp="http://schemas.openxmlformats.org/drawingml/2006/wordprocessingDrawing" xmlns:w10="urn:schemas-microsoft-com:office:word" xmlns:w="http://schemas.openxmlformats.org/wordprocessingml/2006/main" xmlns:w14="http://schemas.microsoft.com/office/word/2010/wordml" xmlns:w15="http://schemas.microsoft.com/office/word/2012/wordml" xmlns:w16cex="http://schemas.microsoft.com/office/word/2018/wordml/cex" xmlns:w16cid="http://schemas.microsoft.com/office/word/2016/wordml/cid" xmlns:w16="http://schemas.microsoft.com/office/word/2018/wordml" xmlns:w16sdtdh="http://schemas.microsoft.com/office/word/2020/wordml/sdtdatahash" xmlns:w16se="http://schemas.microsoft.com/office/word/2015/wordml/symex" xmlns:wpg="http://schemas.microsoft.com/office/word/2010/wordprocessingGroup" xmlns:wpi="http://schemas.microsoft.com/office/word/2010/wordprocessingInk" xmlns:wne="http://schemas.microsoft.com/office/word/2006/wordml" xmlns:wps="http://schemas.microsoft.com/office/word/2010/wordprocessingShape" mc:Ignorable="w14 w15 w16se w16cid w16 w16cex w16sdtdh wp14">
+  <w:footnote w:type="separator" w:id="-1">
+    <w:p>
+      <w:pPr>
+        <w:spacing w:after="0" w:line="240" w:lineRule="auto"/>
+      </w:pPr>
+      <w:r>
+        <w:separator/>
+      </w:r>
+    </w:p>
+  </w:footnote>
+  <w:footnote w:type="continuationSeparator" w:id="0">
+    <w:p>
+      <w:pPr>
+        <w:spacing w:after="0" w:line="240" w:lineRule="auto"/>
+      </w:pPr>
+      <w:r>
+        <w:continuationSeparator/>
+      </w:r>
+    </w:p>
+  </w:footnote>
+</w:footnotes>
+</file>
+
+<file path=word/header1.xml><?xml version="1.0" encoding="utf-8"?>
+<w:hdr xmlns:wpc="http://schemas.microsoft.com/office/word/2010/wordprocessingCanvas" xmlns:cx="http://schemas.microsoft.com/office/drawing/2014/chartex" xmlns:cx1="http://schemas.microsoft.com/office/drawing/2015/9/8/chartex" xmlns:cx2="http://schemas.microsoft.com/office/drawing/2015/10/21/chartex" xmlns:cx3="http://schemas.microsoft.com/office/drawing/2016/5/9/chartex" xmlns:cx4="http://schemas.microsoft.com/office/drawing/2016/5/10/chartex" xmlns:cx5="http://schemas.microsoft.com/office/drawing/2016/5/11/chartex" xmlns:cx6="http://schemas.microsoft.com/office/drawing/2016/5/12/chartex" xmlns:cx7="http://schemas.microsoft.com/office/drawing/2016/5/13/chartex" xmlns:cx8="http://schemas.microsoft.com/office/drawing/2016/5/14/chartex" xmlns:mc="http://schemas.openxmlformats.org/markup-compatibility/2006" xmlns:aink="http://schemas.microsoft.com/office/drawing/2016/ink" xmlns:am3d="http://schemas.microsoft.com/office/drawing/2017/model3d" xmlns:o="urn:schemas-microsoft-com:office:office" xmlns:oel="http://schemas.microsoft.com/office/2019/extlst" xmlns:r="http://schemas.openxmlformats.org/officeDocument/2006/relationships" xmlns:m="http://schemas.openxmlformats.org/officeDocument/2006/math" xmlns:v="urn:schemas-microsoft-com:vml" xmlns:wp14="http://schemas.microsoft.com/office/word/2010/wordprocessingDrawing" xmlns:wp="http://schemas.openxmlformats.org/drawingml/2006/wordprocessingDrawing" xmlns:w10="urn:schemas-microsoft-com:office:word" xmlns:w="http://schemas.openxmlformats.org/wordprocessingml/2006/main" xmlns:w14="http://schemas.microsoft.com/office/word/2010/wordml" xmlns:w15="http://schemas.microsoft.com/office/word/2012/wordml" xmlns:w16cex="http://schemas.microsoft.com/office/word/2018/wordml/cex" xmlns:w16cid="http://schemas.microsoft.com/office/word/2016/wordml/cid" xmlns:w16="http://schemas.microsoft.com/office/word/2018/wordml" xmlns:w16sdtdh="http://schemas.microsoft.com/office/word/2020/wordml/sdtdatahash" xmlns:w16se="http://schemas.microsoft.com/office/word/2015/wordml/symex" xmlns:wpg="http://schemas.microsoft.com/office/word/2010/wordprocessingGroup" xmlns:wpi="http://schemas.microsoft.com/office/word/2010/wordprocessingInk" xmlns:wne="http://schemas.microsoft.com/office/word/2006/wordml" xmlns:wps="http://schemas.microsoft.com/office/word/2010/wordprocessingShape" mc:Ignorable="w14 w15 w16se w16cid w16 w16cex w16sdtdh wp14">
+  <w:p>
+    <w:pPr>
+      <w:pStyle w:val="Header"/>
+    </w:pPr>
+    <w:r>
+      <w:rPr>
+        <w:noProof/>
+      </w:rPr>
+      <mc:AlternateContent>
+        <mc:Choice Requires="wps">
+          <w:drawing>
+            <wp:anchor distT="0" distB="0" distL="0" distR="0" simplePos="0" relativeHeight="251659264" behindDoc="0" locked="0" layoutInCell="1" allowOverlap="1" wp14:anchorId="797032A6" wp14:editId="09D4B8C0">
+              <wp:simplePos x="635" y="635"/>
+              <wp:positionH relativeFrom="page">
+                <wp:align>left</wp:align>
+              </wp:positionH>
+              <wp:positionV relativeFrom="page">
+                <wp:align>top</wp:align>
+              </wp:positionV>
+              <wp:extent cx="443865" cy="443865"/>
+              <wp:effectExtent l="0" t="0" r="12065" b="4445"/>
+              <wp:wrapNone/>
+              <wp:docPr id="2" name="Text Box 2" descr="Confidential - Oracle Restricted">
+                <a:extLst xmlns:a="http://schemas.openxmlformats.org/drawingml/2006/main">
+                  <a:ext uri="{5AE41FA2-C0FF-4470-9BD4-5FADCA87CBE2}">
+                    <aclsh:classification xmlns:aclsh="http://schemas.microsoft.com/office/drawing/2020/classificationShape" classificationOutcomeType="hdr"/>
+                  </a:ext>
+                </a:extLst>
+              </wp:docPr>
+              <wp:cNvGraphicFramePr/>
+              <a:graphic xmlns:a="http://schemas.openxmlformats.org/drawingml/2006/main">
+                <a:graphicData uri="http://schemas.microsoft.com/office/word/2010/wordprocessingShape">
+                  <wps:wsp>
+                    <wps:cNvSpPr txBox="1"/>
+                    <wps:spPr>
+                      <a:xfrm>
+                        <a:off x="0" y="0"/>
+                        <a:ext cx="443865" cy="443865"/>
+                      </a:xfrm>
+                      <a:prstGeom prst="rect">
+                        <a:avLst/>
+                      </a:prstGeom>
+                      <a:noFill/>
+                      <a:ln>
+                        <a:noFill/>
+                      </a:ln>
+                    </wps:spPr>
+                    <wps:txbx>
+                      <w:txbxContent>
+                        <w:p>
+                          <w:pPr>
+                            <w:spacing w:after="0"/>
+                            <w:rPr>
+                              <w:rFonts w:ascii="Calibri" w:eastAsia="Calibri" w:hAnsi="Calibri" w:cs="Calibri"/>
+                              <w:noProof/>
+                              <w:color w:val="000000"/>
+                              <w:sz w:val="20"/>
+                              <w:szCs w:val="20"/>
+                            </w:rPr>
+                          </w:pPr>
+                          <w:r>
+                            <w:rPr>
+                              <w:rFonts w:ascii="Calibri" w:eastAsia="Calibri" w:hAnsi="Calibri" w:cs="Calibri"/>
+                              <w:noProof/>
+                              <w:color w:val="000000"/>
+                              <w:sz w:val="20"/>
+                              <w:szCs w:val="20"/>
+                            </w:rPr>
+                            <w:t>Confidential - Oracle Restricted</w:t>
+                          </w:r>
+                        </w:p>
+                      </w:txbxContent>
+                    </wps:txbx>
+                    <wps:bodyPr rot="0" spcFirstLastPara="0" vertOverflow="overflow" horzOverflow="overflow" vert="horz" wrap="none" lIns="254000" tIns="190500" rIns="0" bIns="0" numCol="1" spcCol="0" rtlCol="0" fromWordArt="0" anchor="t" anchorCtr="0" forceAA="0" compatLnSpc="1">
+                      <a:prstTxWarp prst="textNoShape">
+                        <a:avLst/>
+                      </a:prstTxWarp>
+                      <a:spAutoFit/>
+                    </wps:bodyPr>
+                  </wps:wsp>
+                </a:graphicData>
+              </a:graphic>
+            </wp:anchor>
+          </w:drawing>
+        </mc:Choice>
+        <mc:Fallback>
+          <w:pict>
+            <v:shapetype w14:anchorId="797032A6" id="_x0000_t202" coordsize="21600,21600" o:spt="202" path="m,l,21600r21600,l21600,xe">
+              <v:stroke joinstyle="miter"/>
+              <v:path gradientshapeok="t" o:connecttype="rect"/>
+            </v:shapetype>
+            <v:shape id="Text Box 2" o:spid="_x0000_s1026" type="#_x0000_t202" alt="Confidential - Oracle Restricted" style="position:absolute;margin-left:0;margin-top:0;width:34.95pt;height:34.95pt;z-index:251659264;visibility:visible;mso-wrap-style:none;mso-wrap-distance-left:0;mso-wrap-distance-top:0;mso-wrap-distance-right:0;mso-wrap-distance-bottom:0;mso-position-horizontal:left;mso-position-horizontal-relative:page;mso-position-vertical:top;mso-position-vertical-relative:page;v-text-anchor:top" o:gfxdata="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" filled="f" stroked="f">
+              <v:fill o:detectmouseclick="t"/>
+              <v:textbox style="mso-fit-shape-to-text:t" inset="20pt,15pt,0,0">
+                <w:txbxContent>
+                  <w:p>
+                    <w:pPr>
+                      <w:spacing w:after="0"/>
+                      <w:rPr>
+                        <w:rFonts w:ascii="Calibri" w:eastAsia="Calibri" w:hAnsi="Calibri" w:cs="Calibri"/>
+                        <w:noProof/>
+                        <w:color w:val="000000"/>
+                        <w:sz w:val="20"/>
+                        <w:szCs w:val="20"/>
+                      </w:rPr>
+                    </w:pPr>
+                    <w:r>
+                      <w:rPr>
+                        <w:rFonts w:ascii="Calibri" w:eastAsia="Calibri" w:hAnsi="Calibri" w:cs="Calibri"/>
+                        <w:noProof/>
+                        <w:color w:val="000000"/>
+                        <w:sz w:val="20"/>
+                        <w:szCs w:val="20"/>
+                      </w:rPr>
+                      <w:t>Confidential - Oracle Restricted</w:t>
+                    </w:r>
+                  </w:p>
+                </w:txbxContent>
+              </v:textbox>
+              <w10:wrap anchorx="page" anchory="page"/>
+            </v:shape>
+          </w:pict>
+        </mc:Fallback>
+      </mc:AlternateContent>
+    </w:r>
+  </w:p>
+</w:hdr>
+</file>
+
+<file path=word/header2.xml><?xml version="1.0" encoding="utf-8"?>
+<w:hdr xmlns:wpc="http://schemas.microsoft.com/office/word/2010/wordprocessingCanvas" xmlns:cx="http://schemas.microsoft.com/office/drawing/2014/chartex" xmlns:cx1="http://schemas.microsoft.com/office/drawing/2015/9/8/chartex" xmlns:cx2="http://schemas.microsoft.com/office/drawing/2015/10/21/chartex" xmlns:cx3="http://schemas.microsoft.com/office/drawing/2016/5/9/chartex" xmlns:cx4="http://schemas.microsoft.com/office/drawing/2016/5/10/chartex" xmlns:cx5="http://schemas.microsoft.com/office/drawing/2016/5/11/chartex" xmlns:cx6="http://schemas.microsoft.com/office/drawing/2016/5/12/chartex" xmlns:cx7="http://schemas.microsoft.com/office/drawing/2016/5/13/chartex" xmlns:cx8="http://schemas.microsoft.com/office/drawing/2016/5/14/chartex" xmlns:mc="http://schemas.openxmlformats.org/markup-compatibility/2006" xmlns:aink="http://schemas.microsoft.com/office/drawing/2016/ink" xmlns:am3d="http://schemas.microsoft.com/office/drawing/2017/model3d" xmlns:o="urn:schemas-microsoft-com:office:office" xmlns:oel="http://schemas.microsoft.com/office/2019/extlst" xmlns:r="http://schemas.openxmlformats.org/officeDocument/2006/relationships" xmlns:m="http://schemas.openxmlformats.org/officeDocument/2006/math" xmlns:v="urn:schemas-microsoft-com:vml" xmlns:wp14="http://schemas.microsoft.com/office/word/2010/wordprocessingDrawing" xmlns:wp="http://schemas.openxmlformats.org/drawingml/2006/wordprocessingDrawing" xmlns:w10="urn:schemas-microsoft-com:office:word" xmlns:w="http://schemas.openxmlformats.org/wordprocessingml/2006/main" xmlns:w14="http://schemas.microsoft.com/office/word/2010/wordml" xmlns:w15="http://schemas.microsoft.com/office/word/2012/wordml" xmlns:w16cex="http://schemas.microsoft.com/office/word/2018/wordml/cex" xmlns:w16cid="http://schemas.microsoft.com/office/word/2016/wordml/cid" xmlns:w16="http://schemas.microsoft.com/office/word/2018/wordml" xmlns:w16sdtdh="http://schemas.microsoft.com/office/word/2020/wordml/sdtdatahash" xmlns:w16se="http://schemas.microsoft.com/office/word/2015/wordml/symex" xmlns:wpg="http://schemas.microsoft.com/office/word/2010/wordprocessingGroup" xmlns:wpi="http://schemas.microsoft.com/office/word/2010/wordprocessingInk" xmlns:wne="http://schemas.microsoft.com/office/word/2006/wordml" xmlns:wps="http://schemas.microsoft.com/office/word/2010/wordprocessingShape" mc:Ignorable="w14 w15 w16se w16cid w16 w16cex w16sdtdh wp14">
+  <w:p>
+    <w:pPr>
+      <w:pStyle w:val="Header"/>
+    </w:pPr>
+    <w:r>
+      <w:rPr>
+        <w:noProof/>
+      </w:rPr>
+      <mc:AlternateContent>
+        <mc:Choice Requires="wps">
+          <w:drawing>
+            <wp:anchor distT="0" distB="0" distL="0" distR="0" simplePos="0" relativeHeight="251660288" behindDoc="0" locked="0" layoutInCell="1" allowOverlap="1" wp14:anchorId="4B025068" wp14:editId="006B67F8">
+              <wp:simplePos x="914400" y="451904"/>
+              <wp:positionH relativeFrom="page">
+                <wp:align>left</wp:align>
+              </wp:positionH>
+              <wp:positionV relativeFrom="page">
+                <wp:align>top</wp:align>
+              </wp:positionV>
+              <wp:extent cx="443865" cy="443865"/>
+              <wp:effectExtent l="0" t="0" r="12065" b="4445"/>
+              <wp:wrapNone/>
+              <wp:docPr id="3" name="Text Box 3" descr="Confidential - Oracle Restricted">
+                <a:extLst xmlns:a="http://schemas.openxmlformats.org/drawingml/2006/main">
+                  <a:ext uri="{5AE41FA2-C0FF-4470-9BD4-5FADCA87CBE2}">
+                    <aclsh:classification xmlns:aclsh="http://schemas.microsoft.com/office/drawing/2020/classificationShape" classificationOutcomeType="hdr"/>
+                  </a:ext>
+                </a:extLst>
+              </wp:docPr>
+              <wp:cNvGraphicFramePr/>
+              <a:graphic xmlns:a="http://schemas.openxmlformats.org/drawingml/2006/main">
+                <a:graphicData uri="http://schemas.microsoft.com/office/word/2010/wordprocessingShape">
+                  <wps:wsp>
+                    <wps:cNvSpPr txBox="1"/>
+                    <wps:spPr>
+                      <a:xfrm>
+                        <a:off x="0" y="0"/>
+                        <a:ext cx="443865" cy="443865"/>
+                      </a:xfrm>
+                      <a:prstGeom prst="rect">
+                        <a:avLst/>
+                      </a:prstGeom>
+                      <a:noFill/>
+                      <a:ln>
+                        <a:noFill/>
+                      </a:ln>
+                    </wps:spPr>
+                    <wps:txbx>
+                      <w:txbxContent>
+                        <w:p>
+                          <w:pPr>
+                            <w:spacing w:after="0"/>
+                            <w:rPr>
+                              <w:rFonts w:ascii="Calibri" w:eastAsia="Calibri" w:hAnsi="Calibri" w:cs="Calibri"/>
+                              <w:noProof/>
+                              <w:color w:val="000000"/>
+                              <w:sz w:val="20"/>
+                              <w:szCs w:val="20"/>
+                            </w:rPr>
+                          </w:pPr>
+                          <w:r>
+                            <w:rPr>
+                              <w:rFonts w:ascii="Calibri" w:eastAsia="Calibri" w:hAnsi="Calibri" w:cs="Calibri"/>
+                              <w:noProof/>
+                              <w:color w:val="000000"/>
+                              <w:sz w:val="20"/>
+                              <w:szCs w:val="20"/>
+                            </w:rPr>
+                            <w:t>Confidential - Oracle Restricted</w:t>
+                          </w:r>
+                        </w:p>
+                      </w:txbxContent>
+                    </wps:txbx>
+                    <wps:bodyPr rot="0" spcFirstLastPara="0" vertOverflow="overflow" horzOverflow="overflow" vert="horz" wrap="none" lIns="254000" tIns="190500" rIns="0" bIns="0" numCol="1" spcCol="0" rtlCol="0" fromWordArt="0" anchor="t" anchorCtr="0" forceAA="0" compatLnSpc="1">
+                      <a:prstTxWarp prst="textNoShape">
+                        <a:avLst/>
+                      </a:prstTxWarp>
+                      <a:spAutoFit/>
+                    </wps:bodyPr>
+                  </wps:wsp>
+                </a:graphicData>
+              </a:graphic>
+            </wp:anchor>
+          </w:drawing>
+        </mc:Choice>
+        <mc:Fallback>
+          <w:pict>
+            <v:shapetype w14:anchorId="4B025068" id="_x0000_t202" coordsize="21600,21600" o:spt="202" path="m,l,21600r21600,l21600,xe">
+              <v:stroke joinstyle="miter"/>
+              <v:path gradientshapeok="t" o:connecttype="rect"/>
+            </v:shapetype>
+            <v:shape id="Text Box 3" o:spid="_x0000_s1027" type="#_x0000_t202" alt="Confidential - Oracle Restricted" style="position:absolute;margin-left:0;margin-top:0;width:34.95pt;height:34.95pt;z-index:251660288;visibility:visible;mso-wrap-style:none;mso-wrap-distance-left:0;mso-wrap-distance-top:0;mso-wrap-distance-right:0;mso-wrap-distance-bottom:0;mso-position-horizontal:left;mso-position-horizontal-relative:page;mso-position-vertical:top;mso-position-vertical-relative:page;v-text-anchor:top" o:gfxdata="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" filled="f" stroked="f">
+              <v:fill o:detectmouseclick="t"/>
+              <v:textbox style="mso-fit-shape-to-text:t" inset="20pt,15pt,0,0">
+                <w:txbxContent>
+                  <w:p>
+                    <w:pPr>
+                      <w:spacing w:after="0"/>
+                      <w:rPr>
+                        <w:rFonts w:ascii="Calibri" w:eastAsia="Calibri" w:hAnsi="Calibri" w:cs="Calibri"/>
+                        <w:noProof/>
+                        <w:color w:val="000000"/>
+                        <w:sz w:val="20"/>
+                        <w:szCs w:val="20"/>
+                      </w:rPr>
+                    </w:pPr>
+                    <w:r>
+                      <w:rPr>
+                        <w:rFonts w:ascii="Calibri" w:eastAsia="Calibri" w:hAnsi="Calibri" w:cs="Calibri"/>
+                        <w:noProof/>
+                        <w:color w:val="000000"/>
+                        <w:sz w:val="20"/>
+                        <w:szCs w:val="20"/>
+                      </w:rPr>
+                      <w:t>Confidential - Oracle Restricted</w:t>
+                    </w:r>
+                  </w:p>
+                </w:txbxContent>
+              </v:textbox>
+              <w10:wrap anchorx="page" anchory="page"/>
+            </v:shape>
+          </w:pict>
+        </mc:Fallback>
+      </mc:AlternateContent>
+    </w:r>
+  </w:p>
+</w:hdr>
+</file>
+
+<file path=word/header3.xml><?xml version="1.0" encoding="utf-8"?>
+<w:hdr xmlns:wpc="http://schemas.microsoft.com/office/word/2010/wordprocessingCanvas" xmlns:cx="http://schemas.microsoft.com/office/drawing/2014/chartex" xmlns:cx1="http://schemas.microsoft.com/office/drawing/2015/9/8/chartex" xmlns:cx2="http://schemas.microsoft.com/office/drawing/2015/10/21/chartex" xmlns:cx3="http://schemas.microsoft.com/office/drawing/2016/5/9/chartex" xmlns:cx4="http://schemas.microsoft.com/office/drawing/2016/5/10/chartex" xmlns:cx5="http://schemas.microsoft.com/office/drawing/2016/5/11/chartex" xmlns:cx6="http://schemas.microsoft.com/office/drawing/2016/5/12/chartex" xmlns:cx7="http://schemas.microsoft.com/office/drawing/2016/5/13/chartex" xmlns:cx8="http://schemas.microsoft.com/office/drawing/2016/5/14/chartex" xmlns:mc="http://schemas.openxmlformats.org/markup-compatibility/2006" xmlns:aink="http://schemas.microsoft.com/office/drawing/2016/ink" xmlns:am3d="http://schemas.microsoft.com/office/drawing/2017/model3d" xmlns:o="urn:schemas-microsoft-com:office:office" xmlns:oel="http://schemas.microsoft.com/office/2019/extlst" xmlns:r="http://schemas.openxmlformats.org/officeDocument/2006/relationships" xmlns:m="http://schemas.openxmlformats.org/officeDocument/2006/math" xmlns:v="urn:schemas-microsoft-com:vml" xmlns:wp14="http://schemas.microsoft.com/office/word/2010/wordprocessingDrawing" xmlns:wp="http://schemas.openxmlformats.org/drawingml/2006/wordprocessingDrawing" xmlns:w10="urn:schemas-microsoft-com:office:word" xmlns:w="http://schemas.openxmlformats.org/wordprocessingml/2006/main" xmlns:w14="http://schemas.microsoft.com/office/word/2010/wordml" xmlns:w15="http://schemas.microsoft.com/office/word/2012/wordml" xmlns:w16cex="http://schemas.microsoft.com/office/word/2018/wordml/cex" xmlns:w16cid="http://schemas.microsoft.com/office/word/2016/wordml/cid" xmlns:w16="http://schemas.microsoft.com/office/word/2018/wordml" xmlns:w16sdtdh="http://schemas.microsoft.com/office/word/2020/wordml/sdtdatahash" xmlns:w16se="http://schemas.microsoft.com/office/word/2015/wordml/symex" xmlns:wpg="http://schemas.microsoft.com/office/word/2010/wordprocessingGroup" xmlns:wpi="http://schemas.microsoft.com/office/word/2010/wordprocessingInk" xmlns:wne="http://schemas.microsoft.com/office/word/2006/wordml" xmlns:wps="http://schemas.microsoft.com/office/word/2010/wordprocessingShape" mc:Ignorable="w14 w15 w16se w16cid w16 w16cex w16sdtdh wp14">
+  <w:p>
+    <w:pPr>
+      <w:pStyle w:val="Header"/>
+    </w:pPr>
+    <w:r>
+      <w:rPr>
+        <w:noProof/>
+      </w:rPr>
+      <mc:AlternateContent>
+        <mc:Choice Requires="wps">
+          <w:drawing>
+            <wp:anchor distT="0" distB="0" distL="0" distR="0" simplePos="0" relativeHeight="251658240" behindDoc="0" locked="0" layoutInCell="1" allowOverlap="1" wp14:anchorId="13418100" wp14:editId="613519B9">
+              <wp:simplePos x="635" y="635"/>
+              <wp:positionH relativeFrom="page">
+                <wp:align>left</wp:align>
+              </wp:positionH>
+              <wp:positionV relativeFrom="page">
+                <wp:align>top</wp:align>
+              </wp:positionV>
+              <wp:extent cx="443865" cy="443865"/>
+              <wp:effectExtent l="0" t="0" r="12065" b="4445"/>
+              <wp:wrapNone/>
+              <wp:docPr id="1" name="Text Box 1" descr="Confidential - Oracle Restricted">
+                <a:extLst xmlns:a="http://schemas.openxmlformats.org/drawingml/2006/main">
+                  <a:ext uri="{5AE41FA2-C0FF-4470-9BD4-5FADCA87CBE2}">
+                    <aclsh:classification xmlns:aclsh="http://schemas.microsoft.com/office/drawing/2020/classificationShape" classificationOutcomeType="hdr"/>
+                  </a:ext>
+                </a:extLst>
+              </wp:docPr>
+              <wp:cNvGraphicFramePr/>
+              <a:graphic xmlns:a="http://schemas.openxmlformats.org/drawingml/2006/main">
+                <a:graphicData uri="http://schemas.microsoft.com/office/word/2010/wordprocessingShape">
+                  <wps:wsp>
+                    <wps:cNvSpPr txBox="1"/>
+                    <wps:spPr>
+                      <a:xfrm>
+                        <a:off x="0" y="0"/>
+                        <a:ext cx="443865" cy="443865"/>
+                      </a:xfrm>
+                      <a:prstGeom prst="rect">
+                        <a:avLst/>
+                      </a:prstGeom>
+                      <a:noFill/>
+                      <a:ln>
+                        <a:noFill/>
+                      </a:ln>
+                    </wps:spPr>
+                    <wps:txbx>
+                      <w:txbxContent>
+                        <w:p>
+                          <w:pPr>
+                            <w:spacing w:after="0"/>
+                            <w:rPr>
+                              <w:rFonts w:ascii="Calibri" w:eastAsia="Calibri" w:hAnsi="Calibri" w:cs="Calibri"/>
+                              <w:noProof/>
+                              <w:color w:val="000000"/>
+                              <w:sz w:val="20"/>
+                              <w:szCs w:val="20"/>
+                            </w:rPr>
+                          </w:pPr>
+                          <w:r>
+                            <w:rPr>
+                              <w:rFonts w:ascii="Calibri" w:eastAsia="Calibri" w:hAnsi="Calibri" w:cs="Calibri"/>
+                              <w:noProof/>
+                              <w:color w:val="000000"/>
+                              <w:sz w:val="20"/>
+                              <w:szCs w:val="20"/>
+                            </w:rPr>
+                            <w:t>Confidential - Oracle Restricted</w:t>
+                          </w:r>
+                        </w:p>
+                      </w:txbxContent>
+                    </wps:txbx>
+                    <wps:bodyPr rot="0" spcFirstLastPara="0" vertOverflow="overflow" horzOverflow="overflow" vert="horz" wrap="none" lIns="254000" tIns="190500" rIns="0" bIns="0" numCol="1" spcCol="0" rtlCol="0" fromWordArt="0" anchor="t" anchorCtr="0" forceAA="0" compatLnSpc="1">
+                      <a:prstTxWarp prst="textNoShape">
+                        <a:avLst/>
+                      </a:prstTxWarp>
+                      <a:spAutoFit/>
+                    </wps:bodyPr>
+                  </wps:wsp>
+                </a:graphicData>
+              </a:graphic>
+            </wp:anchor>
+          </w:drawing>
+        </mc:Choice>
+        <mc:Fallback>
+          <w:pict>
+            <v:shapetype w14:anchorId="13418100" id="_x0000_t202" coordsize="21600,21600" o:spt="202" path="m,l,21600r21600,l21600,xe">
+              <v:stroke joinstyle="miter"/>
+              <v:path gradientshapeok="t" o:connecttype="rect"/>
+            </v:shapetype>
+            <v:shape id="Text Box 1" o:spid="_x0000_s1030" type="#_x0000_t202" alt="Confidential - Oracle Restricted" style="position:absolute;margin-left:0;margin-top:0;width:34.95pt;height:34.95pt;z-index:251658240;visibility:visible;mso-wrap-style:none;mso-wrap-distance-left:0;mso-wrap-distance-top:0;mso-wrap-distance-right:0;mso-wrap-distance-bottom:0;mso-position-horizontal:left;mso-position-horizontal-relative:page;mso-position-vertical:top;mso-position-vertical-relative:page;v-text-anchor:top" o:gfxdata="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" filled="f" stroked="f">
+              <v:fill o:detectmouseclick="t"/>
+              <v:textbox style="mso-fit-shape-to-text:t" inset="20pt,15pt,0,0">
+                <w:txbxContent>
+                  <w:p>
+                    <w:pPr>
+                      <w:spacing w:after="0"/>
+                      <w:rPr>
+                        <w:rFonts w:ascii="Calibri" w:eastAsia="Calibri" w:hAnsi="Calibri" w:cs="Calibri"/>
+                        <w:noProof/>
+                        <w:color w:val="000000"/>
+                        <w:sz w:val="20"/>
+                        <w:szCs w:val="20"/>
+                      </w:rPr>
+                    </w:pPr>
+                    <w:r>
+                      <w:rPr>
+                        <w:rFonts w:ascii="Calibri" w:eastAsia="Calibri" w:hAnsi="Calibri" w:cs="Calibri"/>
+                        <w:noProof/>
+                        <w:color w:val="000000"/>
+                        <w:sz w:val="20"/>
+                        <w:szCs w:val="20"/>
+                      </w:rPr>
+                      <w:t>Confidential - Oracle Restricted</w:t>
+                    </w:r>
+                  </w:p>
+                </w:txbxContent>
+              </v:textbox>
+              <w10:wrap anchorx="page" anchory="page"/>
+            </v:shape>
+          </w:pict>
+        </mc:Fallback>
+      </mc:AlternateContent>
+    </w:r>
+  </w:p>
+</w:hdr>
 </file>
 
 <file path=word/numbering.xml><?xml version="1.0" encoding="utf-8"?>
@@ -28297,6 +29111,50 @@
       <w:szCs w:val="24"/>
     </w:rPr>
   </w:style>
+  <w:style w:type="paragraph" w:styleId="Header">
+    <w:name w:val="header"/>
+    <w:basedOn w:val="Normal"/>
+    <w:link w:val="HeaderChar"/>
+    <w:uiPriority w:val="99"/>
+    <w:unhideWhenUsed/>
+    <w:rsid w:val="00151622"/>
+    <w:pPr>
+      <w:tabs>
+        <w:tab w:val="center" w:pos="4513"/>
+        <w:tab w:val="right" w:pos="9026"/>
+      </w:tabs>
+      <w:spacing w:after="0" w:line="240" w:lineRule="auto"/>
+    </w:pPr>
+  </w:style>
+  <w:style w:type="character" w:customStyle="1" w:styleId="HeaderChar">
+    <w:name w:val="Header Char"/>
+    <w:basedOn w:val="DefaultParagraphFont"/>
+    <w:link w:val="Header"/>
+    <w:uiPriority w:val="99"/>
+    <w:rsid w:val="00151622"/>
+  </w:style>
+  <w:style w:type="paragraph" w:styleId="Footer">
+    <w:name w:val="footer"/>
+    <w:basedOn w:val="Normal"/>
+    <w:link w:val="FooterChar"/>
+    <w:uiPriority w:val="99"/>
+    <w:unhideWhenUsed/>
+    <w:rsid w:val="00151622"/>
+    <w:pPr>
+      <w:tabs>
+        <w:tab w:val="center" w:pos="4513"/>
+        <w:tab w:val="right" w:pos="9026"/>
+      </w:tabs>
+      <w:spacing w:after="0" w:line="240" w:lineRule="auto"/>
+    </w:pPr>
+  </w:style>
+  <w:style w:type="character" w:customStyle="1" w:styleId="FooterChar">
+    <w:name w:val="Footer Char"/>
+    <w:basedOn w:val="DefaultParagraphFont"/>
+    <w:link w:val="Footer"/>
+    <w:uiPriority w:val="99"/>
+    <w:rsid w:val="00151622"/>
+  </w:style>
 </w:styles>
 </file>
 

</xml_diff>

<commit_message>
trying to create svg node
</commit_message>
<xml_diff>
--- a/docs/Requirement Specification Document.docx
+++ b/docs/Requirement Specification Document.docx
@@ -225,6 +225,79 @@
         </w:rPr>
         <w:t>This document outlines the complete requirements specification for a candidate "Light-Out Factory Platform." This platform aims to achieve a high degree of automation in manufacturing processes, minimizing or eliminating the need for human intervention during routine operations. This document serves as a blueprint for the design, development, and implementation of the platform.</w:t>
       </w:r>
+    </w:p>
+    <w:p>
+      <w:pPr>
+        <w:pStyle w:val="Heading2"/>
+        <w:spacing w:before="0" w:beforeAutospacing="0" w:after="0" w:afterAutospacing="0"/>
+        <w:rPr>
+          <w:rFonts w:ascii="Arial" w:hAnsi="Arial" w:cs="Arial"/>
+          <w:sz w:val="24"/>
+          <w:szCs w:val="24"/>
+        </w:rPr>
+      </w:pPr>
+      <w:r>
+        <w:rPr>
+          <w:rFonts w:ascii="Arial" w:hAnsi="Arial" w:cs="Arial"/>
+          <w:sz w:val="24"/>
+          <w:szCs w:val="24"/>
+        </w:rPr>
+        <w:t>Business Values</w:t>
+      </w:r>
+    </w:p>
+    <w:p>
+      <w:pPr>
+        <w:pStyle w:val="ListParagraph"/>
+        <w:numPr>
+          <w:ilvl w:val="0"/>
+          <w:numId w:val="38"/>
+        </w:numPr>
+      </w:pPr>
+      <w:r>
+        <w:t xml:space="preserve">Simulate and model the behaviour </w:t>
+      </w:r>
+      <w:proofErr w:type="spellStart"/>
+      <w:r>
+        <w:t>i.e</w:t>
+      </w:r>
+      <w:proofErr w:type="spellEnd"/>
+      <w:r>
+        <w:t xml:space="preserve"> what-if </w:t>
+      </w:r>
+      <w:r>
+        <w:t>scenarios</w:t>
+      </w:r>
+      <w:r>
+        <w:t>.</w:t>
+      </w:r>
+    </w:p>
+    <w:p>
+      <w:pPr>
+        <w:pStyle w:val="ListParagraph"/>
+        <w:numPr>
+          <w:ilvl w:val="0"/>
+          <w:numId w:val="38"/>
+        </w:numPr>
+      </w:pPr>
+      <w:r>
+        <w:t xml:space="preserve">Impact of </w:t>
+      </w:r>
+      <w:r>
+        <w:t>aggregated</w:t>
+      </w:r>
+      <w:r>
+        <w:t xml:space="preserve"> processes functions/machines etc</w:t>
+      </w:r>
+    </w:p>
+    <w:p>
+      <w:pPr>
+        <w:rPr>
+          <w:rFonts w:eastAsia="Times New Roman"/>
+          <w:kern w:val="0"/>
+          <w:lang w:eastAsia="en-IN"/>
+          <w14:ligatures w14:val="none"/>
+        </w:rPr>
+      </w:pPr>
     </w:p>
     <w:p>
       <w:pPr>
@@ -1441,6 +1514,7 @@
                 <w:lang w:eastAsia="en-IN"/>
                 <w14:ligatures w14:val="none"/>
               </w:rPr>
+              <w:lastRenderedPageBreak/>
               <w:t>PLC</w:t>
             </w:r>
           </w:p>
@@ -1776,7 +1850,6 @@
                 <w:lang w:eastAsia="en-IN"/>
                 <w14:ligatures w14:val="none"/>
               </w:rPr>
-              <w:lastRenderedPageBreak/>
               <w:t>API</w:t>
             </w:r>
           </w:p>
@@ -2616,6 +2689,7 @@
           <w:lang w:eastAsia="en-IN"/>
           <w14:ligatures w14:val="none"/>
         </w:rPr>
+        <w:lastRenderedPageBreak/>
         <w:t>Safety Management:</w:t>
       </w:r>
       <w:r>
@@ -2670,7 +2744,6 @@
           <w:lang w:eastAsia="en-IN"/>
           <w14:ligatures w14:val="none"/>
         </w:rPr>
-        <w:lastRenderedPageBreak/>
         <w:t>While the goal is minimal human intervention in production, certain roles will interact with the platform:</w:t>
       </w:r>
     </w:p>
@@ -3365,6 +3438,7 @@
           <w:lang w:eastAsia="en-IN"/>
           <w14:ligatures w14:val="none"/>
         </w:rPr>
+        <w:lastRenderedPageBreak/>
         <w:t>Security Requirements:</w:t>
       </w:r>
       <w:r>
@@ -3477,7 +3551,6 @@
           <w:sz w:val="24"/>
           <w:szCs w:val="24"/>
         </w:rPr>
-        <w:lastRenderedPageBreak/>
         <w:t>2.6 Assumptions</w:t>
       </w:r>
     </w:p>
@@ -4231,6 +4304,7 @@
           <w:lang w:eastAsia="en-IN"/>
           <w14:ligatures w14:val="none"/>
         </w:rPr>
+        <w:lastRenderedPageBreak/>
         <w:t>MHL-002:</w:t>
       </w:r>
       <w:r>
@@ -4354,7 +4428,6 @@
           <w:lang w:eastAsia="en-IN"/>
           <w14:ligatures w14:val="none"/>
         </w:rPr>
-        <w:lastRenderedPageBreak/>
         <w:t>MHL-005:</w:t>
       </w:r>
       <w:r>
@@ -5227,6 +5300,7 @@
           <w:lang w:eastAsia="en-IN"/>
           <w14:ligatures w14:val="none"/>
         </w:rPr>
+        <w:lastRenderedPageBreak/>
         <w:t>MON-008:</w:t>
       </w:r>
       <w:r>
@@ -5335,7 +5409,6 @@
           <w:lang w:eastAsia="en-IN"/>
           <w14:ligatures w14:val="none"/>
         </w:rPr>
-        <w:lastRenderedPageBreak/>
         <w:t>DATA-002:</w:t>
       </w:r>
       <w:r>
@@ -6234,6 +6307,7 @@
           <w:lang w:eastAsia="en-IN"/>
           <w14:ligatures w14:val="none"/>
         </w:rPr>
+        <w:lastRenderedPageBreak/>
         <w:t>SEC-005:</w:t>
       </w:r>
       <w:r>
@@ -6271,7 +6345,6 @@
           <w:szCs w:val="22"/>
           <w:lang w:eastAsia="en-IN"/>
         </w:rPr>
-        <w:lastRenderedPageBreak/>
         <w:t>3.1.9 Safety Management (SAFE)</w:t>
       </w:r>
     </w:p>
@@ -7133,6 +7206,7 @@
           <w:szCs w:val="22"/>
           <w:lang w:eastAsia="en-IN"/>
         </w:rPr>
+        <w:lastRenderedPageBreak/>
         <w:t>3.2.4 Maintainability Requirements (MNTN)</w:t>
       </w:r>
     </w:p>
@@ -7204,7 +7278,6 @@
           <w:lang w:eastAsia="en-IN"/>
           <w14:ligatures w14:val="none"/>
         </w:rPr>
-        <w:lastRenderedPageBreak/>
         <w:t>MNTN-002:</w:t>
       </w:r>
       <w:r>
@@ -8004,6 +8077,7 @@
           <w:szCs w:val="22"/>
           <w:lang w:eastAsia="en-IN"/>
         </w:rPr>
+        <w:lastRenderedPageBreak/>
         <w:t>3.3.3 Software Interfaces</w:t>
       </w:r>
     </w:p>
@@ -8116,7 +8190,6 @@
           <w:lang w:eastAsia="en-IN"/>
           <w14:ligatures w14:val="none"/>
         </w:rPr>
-        <w:lastRenderedPageBreak/>
         <w:t>SI-003:</w:t>
       </w:r>
       <w:r>
@@ -8892,6 +8965,7 @@
           <w:lang w:eastAsia="en-IN"/>
           <w14:ligatures w14:val="none"/>
         </w:rPr>
+        <w:lastRenderedPageBreak/>
         <w:t>SEC-REQ-006:</w:t>
       </w:r>
       <w:r>
@@ -9011,7 +9085,6 @@
           <w:szCs w:val="28"/>
           <w:lang w:eastAsia="en-IN"/>
         </w:rPr>
-        <w:lastRenderedPageBreak/>
         <w:t>6. Safety Requirements</w:t>
       </w:r>
     </w:p>
@@ -9750,6 +9823,7 @@
           <w:lang w:eastAsia="en-IN"/>
           <w14:ligatures w14:val="none"/>
         </w:rPr>
+        <w:lastRenderedPageBreak/>
         <w:t>Expansion of the platform to support additional manufacturing processes.</w:t>
       </w:r>
     </w:p>
@@ -9860,7 +9934,6 @@
           <w:lang w:eastAsia="en-IN"/>
           <w14:ligatures w14:val="none"/>
         </w:rPr>
-        <w:lastRenderedPageBreak/>
         <w:t>List of relevant regulations and standards (to be populated based on specific industry and location details)</w:t>
       </w:r>
     </w:p>
@@ -9891,6 +9964,82 @@
         </w:rPr>
         <w:t>Interface control documents (ICDs) for integration with external systems (to be developed during detailed design)</w:t>
       </w:r>
+    </w:p>
+    <w:p>
+      <w:pPr>
+        <w:pStyle w:val="Heading2"/>
+        <w:spacing w:after="0" w:afterAutospacing="0"/>
+        <w:rPr>
+          <w:rFonts w:ascii="Arial" w:hAnsi="Arial" w:cs="Arial"/>
+          <w:sz w:val="24"/>
+          <w:szCs w:val="24"/>
+        </w:rPr>
+      </w:pPr>
+      <w:r>
+        <w:rPr>
+          <w:rFonts w:ascii="Arial" w:hAnsi="Arial" w:cs="Arial"/>
+          <w:sz w:val="24"/>
+          <w:szCs w:val="24"/>
+        </w:rPr>
+        <w:t>Models</w:t>
+      </w:r>
+    </w:p>
+    <w:p>
+      <w:pPr>
+        <w:pStyle w:val="ListParagraph"/>
+        <w:numPr>
+          <w:ilvl w:val="0"/>
+          <w:numId w:val="39"/>
+        </w:numPr>
+      </w:pPr>
+      <w:r>
+        <w:t>Building Information Management (BIM)</w:t>
+      </w:r>
+    </w:p>
+    <w:p>
+      <w:pPr>
+        <w:pStyle w:val="Heading2"/>
+        <w:spacing w:after="0" w:afterAutospacing="0"/>
+        <w:rPr>
+          <w:rFonts w:ascii="Arial" w:hAnsi="Arial" w:cs="Arial"/>
+          <w:sz w:val="24"/>
+          <w:szCs w:val="24"/>
+        </w:rPr>
+      </w:pPr>
+      <w:r>
+        <w:rPr>
+          <w:rFonts w:ascii="Arial" w:hAnsi="Arial" w:cs="Arial"/>
+          <w:sz w:val="24"/>
+          <w:szCs w:val="24"/>
+        </w:rPr>
+        <w:t>Taxonomy</w:t>
+      </w:r>
+    </w:p>
+    <w:p>
+      <w:pPr>
+        <w:pStyle w:val="ListParagraph"/>
+        <w:numPr>
+          <w:ilvl w:val="0"/>
+          <w:numId w:val="39"/>
+        </w:numPr>
+      </w:pPr>
+      <w:hyperlink r:id="rId8" w:history="1">
+        <w:r>
+          <w:rPr>
+            <w:rStyle w:val="Hyperlink"/>
+          </w:rPr>
+          <w:t>https://www.wipro.com/engineering/a-digital-twin-taxonomy-for-industry-implementations/</w:t>
+        </w:r>
+      </w:hyperlink>
+    </w:p>
+    <w:p>
+      <w:pPr>
+        <w:pStyle w:val="ListParagraph"/>
+        <w:numPr>
+          <w:ilvl w:val="0"/>
+          <w:numId w:val="39"/>
+        </w:numPr>
+      </w:pPr>
     </w:p>
     <w:p>
       <w:pPr>
@@ -10172,12 +10321,12 @@
           <w:lang w:eastAsia="en-IN"/>
         </w:rPr>
         <w:sectPr>
-          <w:headerReference w:type="even" r:id="rId8"/>
-          <w:headerReference w:type="default" r:id="rId9"/>
-          <w:footerReference w:type="even" r:id="rId10"/>
-          <w:footerReference w:type="default" r:id="rId11"/>
-          <w:headerReference w:type="first" r:id="rId12"/>
-          <w:footerReference w:type="first" r:id="rId13"/>
+          <w:headerReference w:type="even" r:id="rId9"/>
+          <w:headerReference w:type="default" r:id="rId10"/>
+          <w:footerReference w:type="even" r:id="rId11"/>
+          <w:footerReference w:type="default" r:id="rId12"/>
+          <w:headerReference w:type="first" r:id="rId13"/>
+          <w:footerReference w:type="first" r:id="rId14"/>
           <w:pgSz w:w="11906" w:h="16838"/>
           <w:pgMar w:top="1440" w:right="1440" w:bottom="1440" w:left="1440" w:header="708" w:footer="708" w:gutter="0"/>
           <w:cols w:space="708"/>
@@ -16448,7 +16597,31 @@
                 <w:lang w:eastAsia="en-IN"/>
                 <w14:ligatures w14:val="none"/>
               </w:rPr>
-              <w:t>Beckhoff controllers communication</w:t>
+              <w:t xml:space="preserve">Beckhoff </w:t>
+            </w:r>
+            <w:proofErr w:type="gramStart"/>
+            <w:r>
+              <w:rPr>
+                <w:rFonts w:ascii="Times New Roman" w:eastAsia="Times New Roman" w:hAnsi="Times New Roman" w:cs="Times New Roman"/>
+                <w:kern w:val="0"/>
+                <w:sz w:val="20"/>
+                <w:szCs w:val="20"/>
+                <w:lang w:eastAsia="en-IN"/>
+                <w14:ligatures w14:val="none"/>
+              </w:rPr>
+              <w:t>controllers</w:t>
+            </w:r>
+            <w:proofErr w:type="gramEnd"/>
+            <w:r>
+              <w:rPr>
+                <w:rFonts w:ascii="Times New Roman" w:eastAsia="Times New Roman" w:hAnsi="Times New Roman" w:cs="Times New Roman"/>
+                <w:kern w:val="0"/>
+                <w:sz w:val="20"/>
+                <w:szCs w:val="20"/>
+                <w:lang w:eastAsia="en-IN"/>
+                <w14:ligatures w14:val="none"/>
+              </w:rPr>
+              <w:t xml:space="preserve"> communication</w:t>
             </w:r>
           </w:p>
         </w:tc>
@@ -22137,6 +22310,2846 @@
           <w:szCs w:val="24"/>
           <w:lang w:eastAsia="en-IN"/>
           <w14:ligatures w14:val="none"/>
+        </w:rPr>
+      </w:pPr>
+    </w:p>
+    <w:p>
+      <w:pPr>
+        <w:pStyle w:val="Heading1"/>
+        <w:rPr>
+          <w:rFonts w:ascii="Arial" w:eastAsia="Times New Roman" w:hAnsi="Arial" w:cs="Arial"/>
+          <w:b/>
+          <w:bCs/>
+          <w:color w:val="auto"/>
+          <w:sz w:val="28"/>
+          <w:szCs w:val="28"/>
+          <w:lang w:eastAsia="en-IN"/>
+        </w:rPr>
+      </w:pPr>
+      <w:r>
+        <w:rPr>
+          <w:rFonts w:ascii="Arial" w:eastAsia="Times New Roman" w:hAnsi="Arial" w:cs="Arial"/>
+          <w:b/>
+          <w:bCs/>
+          <w:color w:val="auto"/>
+          <w:sz w:val="28"/>
+          <w:szCs w:val="28"/>
+          <w:lang w:eastAsia="en-IN"/>
+        </w:rPr>
+        <w:t>Learning from Books</w:t>
+      </w:r>
+    </w:p>
+    <w:p>
+      <w:pPr>
+        <w:spacing w:after="0"/>
+        <w:rPr>
+          <w:b/>
+          <w:bCs/>
+          <w:lang w:eastAsia="en-IN"/>
+        </w:rPr>
+      </w:pPr>
+      <w:r>
+        <w:rPr>
+          <w:b/>
+          <w:bCs/>
+          <w:lang w:eastAsia="en-IN"/>
+        </w:rPr>
+        <w:t>Reference:</w:t>
+      </w:r>
+      <w:r>
+        <w:rPr>
+          <w:b/>
+          <w:bCs/>
+          <w:lang w:eastAsia="en-IN"/>
+        </w:rPr>
+        <w:t xml:space="preserve"> </w:t>
+      </w:r>
+      <w:r>
+        <w:rPr>
+          <w:b/>
+          <w:bCs/>
+          <w:lang w:eastAsia="en-IN"/>
+        </w:rPr>
+        <w:t>Building Industrial Digital Twins</w:t>
+      </w:r>
+    </w:p>
+    <w:p>
+      <w:pPr>
+        <w:pStyle w:val="ListParagraph"/>
+        <w:numPr>
+          <w:ilvl w:val="1"/>
+          <w:numId w:val="37"/>
+        </w:numPr>
+        <w:spacing w:after="0"/>
+        <w:rPr>
+          <w:lang w:eastAsia="en-IN"/>
+        </w:rPr>
+      </w:pPr>
+      <w:r>
+        <w:rPr>
+          <w:lang w:eastAsia="en-IN"/>
+        </w:rPr>
+        <w:t>Modelling approach</w:t>
+      </w:r>
+    </w:p>
+    <w:p>
+      <w:pPr>
+        <w:pStyle w:val="ListParagraph"/>
+        <w:numPr>
+          <w:ilvl w:val="2"/>
+          <w:numId w:val="37"/>
+        </w:numPr>
+        <w:spacing w:after="0"/>
+        <w:rPr>
+          <w:lang w:eastAsia="en-IN"/>
+        </w:rPr>
+      </w:pPr>
+      <w:r>
+        <w:rPr>
+          <w:lang w:eastAsia="en-IN"/>
+        </w:rPr>
+        <w:t>Discrete DT ~ Component</w:t>
+      </w:r>
+    </w:p>
+    <w:p>
+      <w:pPr>
+        <w:pStyle w:val="ListParagraph"/>
+        <w:numPr>
+          <w:ilvl w:val="2"/>
+          <w:numId w:val="37"/>
+        </w:numPr>
+        <w:spacing w:after="0"/>
+        <w:rPr>
+          <w:lang w:eastAsia="en-IN"/>
+        </w:rPr>
+      </w:pPr>
+      <w:r>
+        <w:rPr>
+          <w:lang w:eastAsia="en-IN"/>
+        </w:rPr>
+        <w:t>Composite DT ~ entity</w:t>
+      </w:r>
+    </w:p>
+    <w:p>
+      <w:pPr>
+        <w:pStyle w:val="ListParagraph"/>
+        <w:numPr>
+          <w:ilvl w:val="2"/>
+          <w:numId w:val="37"/>
+        </w:numPr>
+        <w:spacing w:after="0"/>
+        <w:rPr>
+          <w:lang w:eastAsia="en-IN"/>
+        </w:rPr>
+      </w:pPr>
+      <w:r>
+        <w:rPr>
+          <w:lang w:eastAsia="en-IN"/>
+        </w:rPr>
+        <w:t>Digital Twin Prototype (DTP)</w:t>
+      </w:r>
+      <w:r>
+        <w:rPr>
+          <w:lang w:eastAsia="en-IN"/>
+        </w:rPr>
+        <w:t xml:space="preserve"> ~ class of objects</w:t>
+      </w:r>
+    </w:p>
+    <w:p>
+      <w:pPr>
+        <w:pStyle w:val="ListParagraph"/>
+        <w:numPr>
+          <w:ilvl w:val="2"/>
+          <w:numId w:val="37"/>
+        </w:numPr>
+        <w:spacing w:after="0"/>
+        <w:rPr>
+          <w:lang w:eastAsia="en-IN"/>
+        </w:rPr>
+      </w:pPr>
+      <w:r>
+        <w:rPr>
+          <w:lang w:eastAsia="en-IN"/>
+        </w:rPr>
+        <w:t>Digital Twin Instance (DTI)</w:t>
+      </w:r>
+      <w:r>
+        <w:rPr>
+          <w:lang w:eastAsia="en-IN"/>
+        </w:rPr>
+        <w:t xml:space="preserve"> ~ instance of class</w:t>
+      </w:r>
+    </w:p>
+    <w:p>
+      <w:pPr>
+        <w:pStyle w:val="ListParagraph"/>
+        <w:numPr>
+          <w:ilvl w:val="2"/>
+          <w:numId w:val="37"/>
+        </w:numPr>
+        <w:spacing w:after="0"/>
+        <w:rPr>
+          <w:lang w:eastAsia="en-IN"/>
+        </w:rPr>
+      </w:pPr>
+      <w:r>
+        <w:rPr>
+          <w:lang w:eastAsia="en-IN"/>
+        </w:rPr>
+        <w:t xml:space="preserve">Digital Twin </w:t>
+      </w:r>
+      <w:r>
+        <w:rPr>
+          <w:lang w:eastAsia="en-IN"/>
+        </w:rPr>
+        <w:t>Aggregate (</w:t>
+      </w:r>
+      <w:r>
+        <w:rPr>
+          <w:lang w:eastAsia="en-IN"/>
+        </w:rPr>
+        <w:t xml:space="preserve">DTA) ~ </w:t>
+      </w:r>
+      <w:r>
+        <w:rPr>
+          <w:lang w:eastAsia="en-IN"/>
+        </w:rPr>
+        <w:t>group/collection of instances of classes</w:t>
+      </w:r>
+    </w:p>
+    <w:p>
+      <w:pPr>
+        <w:pStyle w:val="ListParagraph"/>
+        <w:numPr>
+          <w:ilvl w:val="2"/>
+          <w:numId w:val="37"/>
+        </w:numPr>
+        <w:spacing w:after="0"/>
+        <w:rPr>
+          <w:lang w:eastAsia="en-IN"/>
+        </w:rPr>
+      </w:pPr>
+      <w:r>
+        <w:rPr>
+          <w:lang w:eastAsia="en-IN"/>
+        </w:rPr>
+        <w:t>Digital Thread ~ capture business process</w:t>
+      </w:r>
+    </w:p>
+    <w:p>
+      <w:pPr>
+        <w:pStyle w:val="ListParagraph"/>
+        <w:numPr>
+          <w:ilvl w:val="2"/>
+          <w:numId w:val="37"/>
+        </w:numPr>
+        <w:spacing w:after="0"/>
+        <w:rPr>
+          <w:lang w:eastAsia="en-IN"/>
+        </w:rPr>
+      </w:pPr>
+      <w:r>
+        <w:rPr>
+          <w:lang w:eastAsia="en-IN"/>
+        </w:rPr>
+        <w:t>DPI</w:t>
+      </w:r>
+    </w:p>
+    <w:p>
+      <w:pPr>
+        <w:pStyle w:val="ListParagraph"/>
+        <w:numPr>
+          <w:ilvl w:val="2"/>
+          <w:numId w:val="37"/>
+        </w:numPr>
+        <w:spacing w:after="0"/>
+        <w:rPr>
+          <w:lang w:eastAsia="en-IN"/>
+        </w:rPr>
+      </w:pPr>
+      <w:r>
+        <w:rPr>
+          <w:lang w:eastAsia="en-IN"/>
+        </w:rPr>
+        <w:t>DTPs and DTIs definition and configuration can be governed by JSON.</w:t>
+      </w:r>
+    </w:p>
+    <w:p>
+      <w:pPr>
+        <w:pStyle w:val="ListParagraph"/>
+        <w:numPr>
+          <w:ilvl w:val="1"/>
+          <w:numId w:val="37"/>
+        </w:numPr>
+        <w:spacing w:after="0"/>
+        <w:rPr>
+          <w:lang w:eastAsia="en-IN"/>
+        </w:rPr>
+      </w:pPr>
+      <w:r>
+        <w:rPr>
+          <w:lang w:eastAsia="en-IN"/>
+        </w:rPr>
+        <w:t>Models / Industrial models</w:t>
+      </w:r>
+    </w:p>
+    <w:p>
+      <w:pPr>
+        <w:pStyle w:val="ListParagraph"/>
+        <w:numPr>
+          <w:ilvl w:val="2"/>
+          <w:numId w:val="37"/>
+        </w:numPr>
+        <w:spacing w:after="0"/>
+        <w:rPr>
+          <w:lang w:eastAsia="en-IN"/>
+        </w:rPr>
+      </w:pPr>
+      <w:r>
+        <w:rPr>
+          <w:lang w:eastAsia="en-IN"/>
+        </w:rPr>
+        <w:t>Building Information Management (BIM) models</w:t>
+      </w:r>
+    </w:p>
+    <w:p>
+      <w:pPr>
+        <w:pStyle w:val="ListParagraph"/>
+        <w:numPr>
+          <w:ilvl w:val="2"/>
+          <w:numId w:val="37"/>
+        </w:numPr>
+        <w:spacing w:after="0"/>
+        <w:rPr>
+          <w:lang w:eastAsia="en-IN"/>
+        </w:rPr>
+      </w:pPr>
+      <w:r>
+        <w:rPr>
+          <w:lang w:eastAsia="en-IN"/>
+        </w:rPr>
+        <w:t>Computer Aided Design (CAD)</w:t>
+      </w:r>
+    </w:p>
+    <w:p>
+      <w:pPr>
+        <w:pStyle w:val="ListParagraph"/>
+        <w:numPr>
+          <w:ilvl w:val="2"/>
+          <w:numId w:val="37"/>
+        </w:numPr>
+        <w:spacing w:after="0"/>
+        <w:rPr>
+          <w:lang w:eastAsia="en-IN"/>
+        </w:rPr>
+      </w:pPr>
+      <w:r>
+        <w:rPr>
+          <w:lang w:eastAsia="en-IN"/>
+        </w:rPr>
+        <w:t>Augmented Reality (AR)</w:t>
+      </w:r>
+    </w:p>
+    <w:p>
+      <w:pPr>
+        <w:pStyle w:val="ListParagraph"/>
+        <w:numPr>
+          <w:ilvl w:val="2"/>
+          <w:numId w:val="37"/>
+        </w:numPr>
+        <w:spacing w:after="0"/>
+        <w:rPr>
+          <w:lang w:eastAsia="en-IN"/>
+        </w:rPr>
+      </w:pPr>
+      <w:r>
+        <w:rPr>
+          <w:lang w:eastAsia="en-IN"/>
+        </w:rPr>
+        <w:t>Virtual Reality (VR)</w:t>
+      </w:r>
+    </w:p>
+    <w:p>
+      <w:pPr>
+        <w:pStyle w:val="ListParagraph"/>
+        <w:numPr>
+          <w:ilvl w:val="2"/>
+          <w:numId w:val="37"/>
+        </w:numPr>
+        <w:spacing w:after="0"/>
+        <w:rPr>
+          <w:lang w:eastAsia="en-IN"/>
+        </w:rPr>
+      </w:pPr>
+      <w:r>
+        <w:rPr>
+          <w:lang w:eastAsia="en-IN"/>
+        </w:rPr>
+        <w:t>Geographic Information System (GIS)</w:t>
+      </w:r>
+    </w:p>
+    <w:p>
+      <w:pPr>
+        <w:pStyle w:val="ListParagraph"/>
+        <w:numPr>
+          <w:ilvl w:val="2"/>
+          <w:numId w:val="37"/>
+        </w:numPr>
+        <w:spacing w:after="0"/>
+        <w:rPr>
+          <w:lang w:eastAsia="en-IN"/>
+        </w:rPr>
+      </w:pPr>
+      <w:r>
+        <w:rPr>
+          <w:lang w:eastAsia="en-IN"/>
+        </w:rPr>
+        <w:t xml:space="preserve">Failure Mode and Effect Analysis (FMEA) </w:t>
+      </w:r>
+    </w:p>
+    <w:p>
+      <w:pPr>
+        <w:pStyle w:val="ListParagraph"/>
+        <w:numPr>
+          <w:ilvl w:val="2"/>
+          <w:numId w:val="37"/>
+        </w:numPr>
+        <w:spacing w:after="0"/>
+        <w:rPr>
+          <w:lang w:eastAsia="en-IN"/>
+        </w:rPr>
+      </w:pPr>
+      <w:r>
+        <w:rPr>
+          <w:lang w:eastAsia="en-IN"/>
+        </w:rPr>
+        <w:t>Root Cause Analysis (RCA)</w:t>
+      </w:r>
+    </w:p>
+    <w:p>
+      <w:pPr>
+        <w:pStyle w:val="ListParagraph"/>
+        <w:numPr>
+          <w:ilvl w:val="1"/>
+          <w:numId w:val="37"/>
+        </w:numPr>
+        <w:spacing w:after="0"/>
+        <w:rPr>
+          <w:lang w:eastAsia="en-IN"/>
+        </w:rPr>
+      </w:pPr>
+      <w:r>
+        <w:rPr>
+          <w:lang w:eastAsia="en-IN"/>
+        </w:rPr>
+        <w:t>Key capabilities</w:t>
+      </w:r>
+    </w:p>
+    <w:p>
+      <w:pPr>
+        <w:pStyle w:val="ListParagraph"/>
+        <w:numPr>
+          <w:ilvl w:val="2"/>
+          <w:numId w:val="37"/>
+        </w:numPr>
+        <w:spacing w:after="0"/>
+        <w:rPr>
+          <w:lang w:eastAsia="en-IN"/>
+        </w:rPr>
+      </w:pPr>
+      <w:r>
+        <w:rPr>
+          <w:lang w:eastAsia="en-IN"/>
+        </w:rPr>
+        <w:t xml:space="preserve">Cover Enter life cycle </w:t>
+      </w:r>
+      <w:r>
+        <w:rPr>
+          <w:lang w:eastAsia="en-IN"/>
+        </w:rPr>
+        <w:t xml:space="preserve">of products, processes </w:t>
+      </w:r>
+      <w:r>
+        <w:rPr>
+          <w:lang w:eastAsia="en-IN"/>
+        </w:rPr>
+        <w:t xml:space="preserve">&amp; DT development </w:t>
+      </w:r>
+      <w:r>
+        <w:rPr>
+          <w:lang w:eastAsia="en-IN"/>
+        </w:rPr>
+        <w:t>cycle.</w:t>
+      </w:r>
+    </w:p>
+    <w:p>
+      <w:pPr>
+        <w:pStyle w:val="ListParagraph"/>
+        <w:numPr>
+          <w:ilvl w:val="1"/>
+          <w:numId w:val="37"/>
+        </w:numPr>
+        <w:spacing w:after="0"/>
+        <w:rPr>
+          <w:lang w:eastAsia="en-IN"/>
+        </w:rPr>
+      </w:pPr>
+      <w:r>
+        <w:rPr>
+          <w:lang w:eastAsia="en-IN"/>
+        </w:rPr>
+        <w:t>Mapping of multiple life cycles.</w:t>
+      </w:r>
+    </w:p>
+    <w:tbl>
+      <w:tblPr>
+        <w:tblStyle w:val="TableGrid"/>
+        <w:tblW w:w="9535" w:type="dxa"/>
+        <w:tblInd w:w="-5" w:type="dxa"/>
+        <w:tblLook w:val="04A0" w:firstRow="1" w:lastRow="0" w:firstColumn="1" w:lastColumn="0" w:noHBand="0" w:noVBand="1"/>
+      </w:tblPr>
+      <w:tblGrid>
+        <w:gridCol w:w="1049"/>
+        <w:gridCol w:w="1648"/>
+        <w:gridCol w:w="2696"/>
+        <w:gridCol w:w="4142"/>
+      </w:tblGrid>
+      <w:tr>
+        <w:trPr>
+          <w:trHeight w:val="184"/>
+        </w:trPr>
+        <w:tc>
+          <w:tcPr>
+            <w:tcW w:w="9535" w:type="dxa"/>
+            <w:gridSpan w:val="4"/>
+          </w:tcPr>
+          <w:p>
+            <w:pPr>
+              <w:pStyle w:val="ListParagraph"/>
+              <w:ind w:left="0"/>
+              <w:jc w:val="center"/>
+              <w:rPr>
+                <w:b/>
+                <w:bCs/>
+                <w:lang w:eastAsia="en-IN"/>
+              </w:rPr>
+            </w:pPr>
+            <w:r>
+              <w:rPr>
+                <w:b/>
+                <w:bCs/>
+                <w:lang w:eastAsia="en-IN"/>
+              </w:rPr>
+              <w:t>Life Cycles and Mapping</w:t>
+            </w:r>
+            <w:r>
+              <w:rPr>
+                <w:b/>
+                <w:bCs/>
+                <w:lang w:eastAsia="en-IN"/>
+              </w:rPr>
+              <w:t xml:space="preserve"> &amp; DT</w:t>
+            </w:r>
+          </w:p>
+        </w:tc>
+      </w:tr>
+      <w:tr>
+        <w:trPr>
+          <w:trHeight w:val="184"/>
+        </w:trPr>
+        <w:tc>
+          <w:tcPr>
+            <w:tcW w:w="2697" w:type="dxa"/>
+            <w:gridSpan w:val="2"/>
+          </w:tcPr>
+          <w:p>
+            <w:pPr>
+              <w:pStyle w:val="ListParagraph"/>
+              <w:ind w:left="0"/>
+              <w:jc w:val="center"/>
+              <w:rPr>
+                <w:lang w:eastAsia="en-IN"/>
+              </w:rPr>
+            </w:pPr>
+            <w:r>
+              <w:rPr>
+                <w:lang w:eastAsia="en-IN"/>
+              </w:rPr>
+              <w:t>Manufacturer</w:t>
+            </w:r>
+          </w:p>
+        </w:tc>
+        <w:tc>
+          <w:tcPr>
+            <w:tcW w:w="6838" w:type="dxa"/>
+            <w:gridSpan w:val="2"/>
+          </w:tcPr>
+          <w:p>
+            <w:pPr>
+              <w:pStyle w:val="ListParagraph"/>
+              <w:ind w:left="0"/>
+              <w:jc w:val="center"/>
+              <w:rPr>
+                <w:lang w:eastAsia="en-IN"/>
+              </w:rPr>
+            </w:pPr>
+            <w:r>
+              <w:rPr>
+                <w:lang w:eastAsia="en-IN"/>
+              </w:rPr>
+              <w:t>Customer/User</w:t>
+            </w:r>
+          </w:p>
+        </w:tc>
+      </w:tr>
+      <w:tr>
+        <w:trPr>
+          <w:trHeight w:val="192"/>
+        </w:trPr>
+        <w:tc>
+          <w:tcPr>
+            <w:tcW w:w="1049" w:type="dxa"/>
+          </w:tcPr>
+          <w:p>
+            <w:pPr>
+              <w:pStyle w:val="ListParagraph"/>
+              <w:ind w:left="0"/>
+              <w:rPr>
+                <w:lang w:eastAsia="en-IN"/>
+              </w:rPr>
+            </w:pPr>
+            <w:r>
+              <w:rPr>
+                <w:lang w:eastAsia="en-IN"/>
+              </w:rPr>
+              <w:t>Design</w:t>
+            </w:r>
+          </w:p>
+        </w:tc>
+        <w:tc>
+          <w:tcPr>
+            <w:tcW w:w="1648" w:type="dxa"/>
+          </w:tcPr>
+          <w:p>
+            <w:pPr>
+              <w:pStyle w:val="ListParagraph"/>
+              <w:ind w:left="0"/>
+              <w:rPr>
+                <w:lang w:eastAsia="en-IN"/>
+              </w:rPr>
+            </w:pPr>
+            <w:r>
+              <w:rPr>
+                <w:lang w:eastAsia="en-IN"/>
+              </w:rPr>
+              <w:t>Manufacture</w:t>
+            </w:r>
+          </w:p>
+        </w:tc>
+        <w:tc>
+          <w:tcPr>
+            <w:tcW w:w="2696" w:type="dxa"/>
+          </w:tcPr>
+          <w:p>
+            <w:pPr>
+              <w:pStyle w:val="ListParagraph"/>
+              <w:ind w:left="0"/>
+              <w:rPr>
+                <w:lang w:eastAsia="en-IN"/>
+              </w:rPr>
+            </w:pPr>
+            <w:r>
+              <w:rPr>
+                <w:lang w:eastAsia="en-IN"/>
+              </w:rPr>
+              <w:t>Build/Integrate</w:t>
+            </w:r>
+          </w:p>
+        </w:tc>
+        <w:tc>
+          <w:tcPr>
+            <w:tcW w:w="4142" w:type="dxa"/>
+          </w:tcPr>
+          <w:p>
+            <w:pPr>
+              <w:pStyle w:val="ListParagraph"/>
+              <w:ind w:left="0"/>
+              <w:rPr>
+                <w:lang w:eastAsia="en-IN"/>
+              </w:rPr>
+            </w:pPr>
+            <w:r>
+              <w:rPr>
+                <w:lang w:eastAsia="en-IN"/>
+              </w:rPr>
+              <w:t>Operate/Maintain</w:t>
+            </w:r>
+          </w:p>
+        </w:tc>
+      </w:tr>
+      <w:tr>
+        <w:trPr>
+          <w:trHeight w:val="370"/>
+        </w:trPr>
+        <w:tc>
+          <w:tcPr>
+            <w:tcW w:w="1049" w:type="dxa"/>
+          </w:tcPr>
+          <w:p>
+            <w:pPr>
+              <w:pStyle w:val="ListParagraph"/>
+              <w:ind w:left="0"/>
+              <w:rPr>
+                <w:lang w:eastAsia="en-IN"/>
+              </w:rPr>
+            </w:pPr>
+            <w:r>
+              <w:rPr>
+                <w:lang w:eastAsia="en-IN"/>
+              </w:rPr>
+              <w:t>DTP</w:t>
+            </w:r>
+          </w:p>
+        </w:tc>
+        <w:tc>
+          <w:tcPr>
+            <w:tcW w:w="1648" w:type="dxa"/>
+          </w:tcPr>
+          <w:p>
+            <w:pPr>
+              <w:pStyle w:val="ListParagraph"/>
+              <w:ind w:left="0"/>
+              <w:rPr>
+                <w:lang w:eastAsia="en-IN"/>
+              </w:rPr>
+            </w:pPr>
+            <w:r>
+              <w:rPr>
+                <w:lang w:eastAsia="en-IN"/>
+              </w:rPr>
+              <w:t>DTI, DTP</w:t>
+            </w:r>
+          </w:p>
+        </w:tc>
+        <w:tc>
+          <w:tcPr>
+            <w:tcW w:w="2696" w:type="dxa"/>
+          </w:tcPr>
+          <w:p>
+            <w:pPr>
+              <w:pStyle w:val="ListParagraph"/>
+              <w:ind w:left="0"/>
+              <w:rPr>
+                <w:lang w:eastAsia="en-IN"/>
+              </w:rPr>
+            </w:pPr>
+            <w:r>
+              <w:rPr>
+                <w:lang w:eastAsia="en-IN"/>
+              </w:rPr>
+              <w:t>System Context, DTI, DTP</w:t>
+            </w:r>
+          </w:p>
+        </w:tc>
+        <w:tc>
+          <w:tcPr>
+            <w:tcW w:w="4142" w:type="dxa"/>
+          </w:tcPr>
+          <w:p>
+            <w:pPr>
+              <w:pStyle w:val="ListParagraph"/>
+              <w:ind w:left="0"/>
+              <w:rPr>
+                <w:lang w:eastAsia="en-IN"/>
+              </w:rPr>
+            </w:pPr>
+            <w:r>
+              <w:rPr>
+                <w:lang w:eastAsia="en-IN"/>
+              </w:rPr>
+              <w:t>Operational Data, System Context, DTI, DTP</w:t>
+            </w:r>
+          </w:p>
+        </w:tc>
+      </w:tr>
+      <w:tr>
+        <w:trPr>
+          <w:trHeight w:val="184"/>
+        </w:trPr>
+        <w:tc>
+          <w:tcPr>
+            <w:tcW w:w="9535" w:type="dxa"/>
+            <w:gridSpan w:val="4"/>
+          </w:tcPr>
+          <w:p>
+            <w:pPr>
+              <w:pStyle w:val="ListParagraph"/>
+              <w:ind w:left="0"/>
+              <w:jc w:val="center"/>
+              <w:rPr>
+                <w:b/>
+                <w:bCs/>
+                <w:lang w:eastAsia="en-IN"/>
+              </w:rPr>
+            </w:pPr>
+            <w:r>
+              <w:rPr>
+                <w:b/>
+                <w:bCs/>
+                <w:lang w:eastAsia="en-IN"/>
+              </w:rPr>
+              <w:t>Product Lifecycle Management (PLM) Physical Env</w:t>
+            </w:r>
+          </w:p>
+        </w:tc>
+      </w:tr>
+      <w:tr>
+        <w:trPr>
+          <w:trHeight w:val="184"/>
+        </w:trPr>
+        <w:tc>
+          <w:tcPr>
+            <w:tcW w:w="2697" w:type="dxa"/>
+            <w:gridSpan w:val="2"/>
+          </w:tcPr>
+          <w:p>
+            <w:pPr>
+              <w:pStyle w:val="ListParagraph"/>
+              <w:ind w:left="0"/>
+              <w:rPr>
+                <w:lang w:eastAsia="en-IN"/>
+              </w:rPr>
+            </w:pPr>
+            <w:r>
+              <w:rPr>
+                <w:lang w:eastAsia="en-IN"/>
+              </w:rPr>
+              <w:t>Physical Asset Instance</w:t>
+            </w:r>
+          </w:p>
+        </w:tc>
+        <w:tc>
+          <w:tcPr>
+            <w:tcW w:w="2696" w:type="dxa"/>
+          </w:tcPr>
+          <w:p>
+            <w:pPr>
+              <w:pStyle w:val="ListParagraph"/>
+              <w:ind w:left="0"/>
+              <w:rPr>
+                <w:lang w:eastAsia="en-IN"/>
+              </w:rPr>
+            </w:pPr>
+            <w:r>
+              <w:rPr>
+                <w:lang w:eastAsia="en-IN"/>
+              </w:rPr>
+              <w:t>Assembly</w:t>
+            </w:r>
+          </w:p>
+        </w:tc>
+        <w:tc>
+          <w:tcPr>
+            <w:tcW w:w="4142" w:type="dxa"/>
+          </w:tcPr>
+          <w:p>
+            <w:pPr>
+              <w:pStyle w:val="ListParagraph"/>
+              <w:ind w:left="0"/>
+              <w:rPr>
+                <w:lang w:eastAsia="en-IN"/>
+              </w:rPr>
+            </w:pPr>
+            <w:r>
+              <w:rPr>
+                <w:lang w:eastAsia="en-IN"/>
+              </w:rPr>
+              <w:t>System</w:t>
+            </w:r>
+          </w:p>
+        </w:tc>
+      </w:tr>
+    </w:tbl>
+    <w:p>
+      <w:pPr>
+        <w:pStyle w:val="ListParagraph"/>
+        <w:spacing w:after="0"/>
+        <w:ind w:left="1080"/>
+        <w:rPr>
+          <w:lang w:eastAsia="en-IN"/>
+        </w:rPr>
+      </w:pPr>
+    </w:p>
+    <w:p>
+      <w:pPr>
+        <w:pStyle w:val="ListParagraph"/>
+        <w:numPr>
+          <w:ilvl w:val="1"/>
+          <w:numId w:val="37"/>
+        </w:numPr>
+        <w:spacing w:after="0"/>
+        <w:rPr>
+          <w:lang w:eastAsia="en-IN"/>
+        </w:rPr>
+      </w:pPr>
+      <w:r>
+        <w:rPr>
+          <w:lang w:eastAsia="en-IN"/>
+        </w:rPr>
+        <w:t>DT relationships and types</w:t>
+      </w:r>
+    </w:p>
+    <w:p>
+      <w:pPr>
+        <w:pStyle w:val="ListParagraph"/>
+        <w:numPr>
+          <w:ilvl w:val="2"/>
+          <w:numId w:val="37"/>
+        </w:numPr>
+        <w:spacing w:after="0"/>
+        <w:rPr>
+          <w:lang w:eastAsia="en-IN"/>
+        </w:rPr>
+      </w:pPr>
+      <w:r>
+        <w:rPr>
+          <w:lang w:eastAsia="en-IN"/>
+        </w:rPr>
+        <w:t>DT single / Atomic entity</w:t>
+      </w:r>
+    </w:p>
+    <w:p>
+      <w:pPr>
+        <w:pStyle w:val="ListParagraph"/>
+        <w:numPr>
+          <w:ilvl w:val="2"/>
+          <w:numId w:val="37"/>
+        </w:numPr>
+        <w:spacing w:after="0"/>
+        <w:rPr>
+          <w:lang w:eastAsia="en-IN"/>
+        </w:rPr>
+      </w:pPr>
+      <w:r>
+        <w:rPr>
+          <w:lang w:eastAsia="en-IN"/>
+        </w:rPr>
+        <w:t>Composite DT assembly of DT discrete</w:t>
+      </w:r>
+    </w:p>
+    <w:p>
+      <w:pPr>
+        <w:pStyle w:val="ListParagraph"/>
+        <w:numPr>
+          <w:ilvl w:val="2"/>
+          <w:numId w:val="37"/>
+        </w:numPr>
+        <w:spacing w:after="0"/>
+        <w:rPr>
+          <w:lang w:eastAsia="en-IN"/>
+        </w:rPr>
+      </w:pPr>
+      <w:r>
+        <w:rPr>
+          <w:lang w:eastAsia="en-IN"/>
+        </w:rPr>
+        <w:t>Composite DT assembly of composite DT</w:t>
+      </w:r>
+    </w:p>
+    <w:p>
+      <w:pPr>
+        <w:pStyle w:val="ListParagraph"/>
+        <w:numPr>
+          <w:ilvl w:val="1"/>
+          <w:numId w:val="37"/>
+        </w:numPr>
+        <w:spacing w:after="0"/>
+        <w:rPr>
+          <w:lang w:eastAsia="en-IN"/>
+        </w:rPr>
+      </w:pPr>
+      <w:r>
+        <w:rPr>
+          <w:lang w:eastAsia="en-IN"/>
+        </w:rPr>
+        <w:t>Entities</w:t>
+      </w:r>
+    </w:p>
+    <w:p>
+      <w:pPr>
+        <w:pStyle w:val="ListParagraph"/>
+        <w:numPr>
+          <w:ilvl w:val="2"/>
+          <w:numId w:val="37"/>
+        </w:numPr>
+        <w:spacing w:after="0"/>
+        <w:rPr>
+          <w:lang w:eastAsia="en-IN"/>
+        </w:rPr>
+      </w:pPr>
+      <w:r>
+        <w:rPr>
+          <w:lang w:eastAsia="en-IN"/>
+        </w:rPr>
+        <w:t>Discrete DT is the lowest level of abstraction in a use case, where further breaking will not add any value.</w:t>
+      </w:r>
+      <w:r>
+        <w:rPr>
+          <w:lang w:eastAsia="en-IN"/>
+        </w:rPr>
+        <w:t xml:space="preserve"> And it does not need to be broken down into further small parts.</w:t>
+      </w:r>
+    </w:p>
+    <w:p>
+      <w:pPr>
+        <w:pStyle w:val="ListParagraph"/>
+        <w:numPr>
+          <w:ilvl w:val="1"/>
+          <w:numId w:val="37"/>
+        </w:numPr>
+        <w:spacing w:after="0"/>
+        <w:rPr>
+          <w:lang w:eastAsia="en-IN"/>
+        </w:rPr>
+      </w:pPr>
+      <w:r>
+        <w:rPr>
+          <w:lang w:eastAsia="en-IN"/>
+        </w:rPr>
+        <w:t>Use Cases</w:t>
+      </w:r>
+    </w:p>
+    <w:p>
+      <w:pPr>
+        <w:pStyle w:val="ListParagraph"/>
+        <w:numPr>
+          <w:ilvl w:val="2"/>
+          <w:numId w:val="37"/>
+        </w:numPr>
+        <w:spacing w:after="0"/>
+        <w:rPr>
+          <w:lang w:eastAsia="en-IN"/>
+        </w:rPr>
+      </w:pPr>
+      <w:r>
+        <w:rPr>
+          <w:lang w:eastAsia="en-IN"/>
+        </w:rPr>
+        <w:t>DT of manufacturing product and monitor it’s use indicating failure, sub optimal performance.</w:t>
+      </w:r>
+    </w:p>
+    <w:p>
+      <w:pPr>
+        <w:pStyle w:val="ListParagraph"/>
+        <w:numPr>
+          <w:ilvl w:val="2"/>
+          <w:numId w:val="37"/>
+        </w:numPr>
+        <w:spacing w:after="0"/>
+        <w:rPr>
+          <w:lang w:eastAsia="en-IN"/>
+        </w:rPr>
+      </w:pPr>
+      <w:r>
+        <w:rPr>
+          <w:lang w:eastAsia="en-IN"/>
+        </w:rPr>
+        <w:t>DT providing insight into the operations, it’s composite DT.</w:t>
+      </w:r>
+    </w:p>
+    <w:p>
+      <w:pPr>
+        <w:pStyle w:val="ListParagraph"/>
+        <w:numPr>
+          <w:ilvl w:val="2"/>
+          <w:numId w:val="37"/>
+        </w:numPr>
+        <w:spacing w:after="0"/>
+        <w:rPr>
+          <w:lang w:eastAsia="en-IN"/>
+        </w:rPr>
+      </w:pPr>
+      <w:r>
+        <w:rPr>
+          <w:lang w:eastAsia="en-IN"/>
+        </w:rPr>
+        <w:t>Discrete DT, part of composite DT like assembly line.</w:t>
+      </w:r>
+    </w:p>
+    <w:p>
+      <w:pPr>
+        <w:pStyle w:val="ListParagraph"/>
+        <w:numPr>
+          <w:ilvl w:val="2"/>
+          <w:numId w:val="37"/>
+        </w:numPr>
+        <w:spacing w:after="0"/>
+        <w:rPr>
+          <w:lang w:eastAsia="en-IN"/>
+        </w:rPr>
+      </w:pPr>
+      <w:r>
+        <w:rPr>
+          <w:lang w:eastAsia="en-IN"/>
+        </w:rPr>
+        <w:t>DT in smart manufacturing</w:t>
+      </w:r>
+    </w:p>
+    <w:p>
+      <w:pPr>
+        <w:pStyle w:val="ListParagraph"/>
+        <w:numPr>
+          <w:ilvl w:val="2"/>
+          <w:numId w:val="37"/>
+        </w:numPr>
+        <w:spacing w:after="0"/>
+        <w:rPr>
+          <w:lang w:eastAsia="en-IN"/>
+        </w:rPr>
+      </w:pPr>
+      <w:r>
+        <w:rPr>
+          <w:lang w:eastAsia="en-IN"/>
+        </w:rPr>
+        <w:t xml:space="preserve">DT </w:t>
+      </w:r>
+      <w:r>
+        <w:rPr>
+          <w:lang w:eastAsia="en-IN"/>
+        </w:rPr>
+        <w:t xml:space="preserve">for </w:t>
+      </w:r>
+      <w:r>
+        <w:rPr>
+          <w:lang w:eastAsia="en-IN"/>
+        </w:rPr>
+        <w:t>simulation</w:t>
+      </w:r>
+      <w:r>
+        <w:rPr>
+          <w:lang w:eastAsia="en-IN"/>
+        </w:rPr>
+        <w:t xml:space="preserve"> </w:t>
+      </w:r>
+      <w:r>
+        <w:rPr>
+          <w:lang w:eastAsia="en-IN"/>
+        </w:rPr>
+        <w:t>twin,</w:t>
+      </w:r>
+      <w:r>
+        <w:rPr>
+          <w:lang w:eastAsia="en-IN"/>
+        </w:rPr>
+        <w:t xml:space="preserve"> operational twin</w:t>
+      </w:r>
+      <w:r>
+        <w:rPr>
+          <w:lang w:eastAsia="en-IN"/>
+        </w:rPr>
+        <w:t xml:space="preserve"> (continuous) and Project simulation</w:t>
+      </w:r>
+    </w:p>
+    <w:p>
+      <w:pPr>
+        <w:pStyle w:val="ListParagraph"/>
+        <w:numPr>
+          <w:ilvl w:val="2"/>
+          <w:numId w:val="37"/>
+        </w:numPr>
+        <w:spacing w:after="0"/>
+        <w:rPr>
+          <w:lang w:eastAsia="en-IN"/>
+        </w:rPr>
+      </w:pPr>
+      <w:r>
+        <w:rPr>
+          <w:lang w:eastAsia="en-IN"/>
+        </w:rPr>
+        <w:t xml:space="preserve">Predict energy demand, </w:t>
+      </w:r>
+    </w:p>
+    <w:p>
+      <w:pPr>
+        <w:pStyle w:val="ListParagraph"/>
+        <w:numPr>
+          <w:ilvl w:val="1"/>
+          <w:numId w:val="37"/>
+        </w:numPr>
+        <w:spacing w:after="0"/>
+        <w:rPr>
+          <w:lang w:eastAsia="en-IN"/>
+        </w:rPr>
+      </w:pPr>
+      <w:r>
+        <w:rPr>
+          <w:lang w:eastAsia="en-IN"/>
+        </w:rPr>
+        <w:lastRenderedPageBreak/>
+        <w:t>Capabilities</w:t>
+      </w:r>
+      <w:r>
+        <w:rPr>
+          <w:lang w:eastAsia="en-IN"/>
+        </w:rPr>
+        <w:t xml:space="preserve"> </w:t>
+      </w:r>
+    </w:p>
+    <w:p>
+      <w:pPr>
+        <w:pStyle w:val="ListParagraph"/>
+        <w:numPr>
+          <w:ilvl w:val="2"/>
+          <w:numId w:val="37"/>
+        </w:numPr>
+        <w:spacing w:after="0"/>
+        <w:rPr>
+          <w:lang w:eastAsia="en-IN"/>
+        </w:rPr>
+      </w:pPr>
+      <w:r>
+        <w:rPr>
+          <w:lang w:eastAsia="en-IN"/>
+        </w:rPr>
+        <w:t xml:space="preserve">Physics based algo, historical data, real time </w:t>
+      </w:r>
+      <w:r>
+        <w:rPr>
+          <w:lang w:eastAsia="en-IN"/>
+        </w:rPr>
+        <w:t>data.</w:t>
+      </w:r>
+    </w:p>
+    <w:p>
+      <w:pPr>
+        <w:pStyle w:val="ListParagraph"/>
+        <w:numPr>
+          <w:ilvl w:val="2"/>
+          <w:numId w:val="37"/>
+        </w:numPr>
+        <w:spacing w:after="0"/>
+        <w:rPr>
+          <w:lang w:eastAsia="en-IN"/>
+        </w:rPr>
+      </w:pPr>
+      <w:r>
+        <w:rPr>
+          <w:lang w:eastAsia="en-IN"/>
+        </w:rPr>
+        <w:t>Analytics</w:t>
+      </w:r>
+    </w:p>
+    <w:p>
+      <w:pPr>
+        <w:pStyle w:val="ListParagraph"/>
+        <w:numPr>
+          <w:ilvl w:val="2"/>
+          <w:numId w:val="37"/>
+        </w:numPr>
+        <w:spacing w:after="0"/>
+        <w:rPr>
+          <w:lang w:eastAsia="en-IN"/>
+        </w:rPr>
+      </w:pPr>
+      <w:r>
+        <w:rPr>
+          <w:lang w:eastAsia="en-IN"/>
+        </w:rPr>
+        <w:t>Computational Fluid Dynamic (CFD)</w:t>
+      </w:r>
+    </w:p>
+    <w:p>
+      <w:pPr>
+        <w:pStyle w:val="ListParagraph"/>
+        <w:numPr>
+          <w:ilvl w:val="2"/>
+          <w:numId w:val="37"/>
+        </w:numPr>
+        <w:spacing w:after="0"/>
+        <w:rPr>
+          <w:lang w:eastAsia="en-IN"/>
+        </w:rPr>
+      </w:pPr>
+      <w:r>
+        <w:rPr>
+          <w:lang w:eastAsia="en-IN"/>
+        </w:rPr>
+        <w:t>finite element methods (FEM)</w:t>
+      </w:r>
+    </w:p>
+    <w:p>
+      <w:pPr>
+        <w:pStyle w:val="ListParagraph"/>
+        <w:numPr>
+          <w:ilvl w:val="1"/>
+          <w:numId w:val="37"/>
+        </w:numPr>
+        <w:spacing w:after="0"/>
+        <w:rPr>
+          <w:lang w:eastAsia="en-IN"/>
+        </w:rPr>
+      </w:pPr>
+      <w:r>
+        <w:rPr>
+          <w:lang w:eastAsia="en-IN"/>
+        </w:rPr>
+        <w:t>Characteristics</w:t>
+      </w:r>
+    </w:p>
+    <w:p>
+      <w:pPr>
+        <w:pStyle w:val="ListParagraph"/>
+        <w:numPr>
+          <w:ilvl w:val="2"/>
+          <w:numId w:val="37"/>
+        </w:numPr>
+        <w:spacing w:after="0"/>
+        <w:rPr>
+          <w:lang w:eastAsia="en-IN"/>
+        </w:rPr>
+      </w:pPr>
+      <w:r>
+        <w:rPr>
+          <w:lang w:eastAsia="en-IN"/>
+        </w:rPr>
+        <w:t xml:space="preserve">Pg: Chapter 1, </w:t>
+      </w:r>
+      <w:proofErr w:type="spellStart"/>
+      <w:r>
+        <w:rPr>
+          <w:lang w:eastAsia="en-IN"/>
+        </w:rPr>
+        <w:t>pg</w:t>
+      </w:r>
+      <w:proofErr w:type="spellEnd"/>
+      <w:r>
+        <w:rPr>
+          <w:lang w:eastAsia="en-IN"/>
+        </w:rPr>
+        <w:t xml:space="preserve"> 36</w:t>
+      </w:r>
+    </w:p>
+    <w:p>
+      <w:pPr>
+        <w:pStyle w:val="ListParagraph"/>
+        <w:numPr>
+          <w:ilvl w:val="2"/>
+          <w:numId w:val="37"/>
+        </w:numPr>
+        <w:spacing w:after="0"/>
+        <w:rPr>
+          <w:lang w:eastAsia="en-IN"/>
+        </w:rPr>
+      </w:pPr>
+      <w:r>
+        <w:rPr>
+          <w:b/>
+          <w:bCs/>
+          <w:lang w:eastAsia="en-IN"/>
+        </w:rPr>
+        <w:t>Physical Entity (Physical Twin):</w:t>
+      </w:r>
+      <w:r>
+        <w:rPr>
+          <w:lang w:eastAsia="en-IN"/>
+        </w:rPr>
+        <w:t xml:space="preserve"> "An entity is an item that has recognizably distinct existence, e.g., a person, an organization, a device, a subsystem or a group of such items" (ISO/IEC 24760-1:2011)</w:t>
+      </w:r>
+    </w:p>
+    <w:p>
+      <w:pPr>
+        <w:pStyle w:val="ListParagraph"/>
+        <w:numPr>
+          <w:ilvl w:val="2"/>
+          <w:numId w:val="37"/>
+        </w:numPr>
+        <w:spacing w:after="0"/>
+        <w:rPr>
+          <w:lang w:eastAsia="en-IN"/>
+        </w:rPr>
+      </w:pPr>
+      <w:r>
+        <w:rPr>
+          <w:b/>
+          <w:bCs/>
+          <w:lang w:eastAsia="en-IN"/>
+        </w:rPr>
+        <w:t>Physical Environment:</w:t>
+      </w:r>
+      <w:r>
+        <w:rPr>
+          <w:lang w:eastAsia="en-IN"/>
+        </w:rPr>
+        <w:t xml:space="preserve"> The real-world environment that the Physical Twin exists in (factory, oil platform, hospital, nature reserve, etc.)</w:t>
+      </w:r>
+    </w:p>
+    <w:p>
+      <w:pPr>
+        <w:pStyle w:val="ListParagraph"/>
+        <w:numPr>
+          <w:ilvl w:val="2"/>
+          <w:numId w:val="37"/>
+        </w:numPr>
+        <w:spacing w:after="0"/>
+        <w:rPr>
+          <w:lang w:eastAsia="en-IN"/>
+        </w:rPr>
+      </w:pPr>
+      <w:r>
+        <w:rPr>
+          <w:b/>
+          <w:bCs/>
+          <w:lang w:eastAsia="en-IN"/>
+        </w:rPr>
+        <w:t>Virtual Entity (Virtual Twin):</w:t>
+      </w:r>
+      <w:r>
+        <w:rPr>
+          <w:lang w:eastAsia="en-IN"/>
+        </w:rPr>
+        <w:t xml:space="preserve"> The virtual Digital Twin prototype (DTP) and instance(s) synchronized with the physical entity at a twinning </w:t>
+      </w:r>
+      <w:proofErr w:type="gramStart"/>
+      <w:r>
+        <w:rPr>
+          <w:lang w:eastAsia="en-IN"/>
+        </w:rPr>
+        <w:t>rate</w:t>
+      </w:r>
+      <w:proofErr w:type="gramEnd"/>
+    </w:p>
+    <w:p>
+      <w:pPr>
+        <w:pStyle w:val="ListParagraph"/>
+        <w:numPr>
+          <w:ilvl w:val="2"/>
+          <w:numId w:val="37"/>
+        </w:numPr>
+        <w:spacing w:after="0"/>
+        <w:rPr>
+          <w:lang w:eastAsia="en-IN"/>
+        </w:rPr>
+      </w:pPr>
+      <w:r>
+        <w:rPr>
+          <w:b/>
+          <w:bCs/>
+          <w:lang w:eastAsia="en-IN"/>
+        </w:rPr>
+        <w:t xml:space="preserve">Virtual Environment: </w:t>
+      </w:r>
+      <w:r>
+        <w:rPr>
+          <w:lang w:eastAsia="en-IN"/>
+        </w:rPr>
+        <w:t>The technology-based environment that the virtual Twin exists in</w:t>
+      </w:r>
+    </w:p>
+    <w:p>
+      <w:pPr>
+        <w:pStyle w:val="ListParagraph"/>
+        <w:numPr>
+          <w:ilvl w:val="2"/>
+          <w:numId w:val="37"/>
+        </w:numPr>
+        <w:spacing w:after="0"/>
+        <w:rPr>
+          <w:lang w:eastAsia="en-IN"/>
+        </w:rPr>
+      </w:pPr>
+      <w:r>
+        <w:rPr>
+          <w:b/>
+          <w:bCs/>
+          <w:lang w:eastAsia="en-IN"/>
+        </w:rPr>
+        <w:t>Synchronization (twinning):</w:t>
+      </w:r>
+      <w:r>
+        <w:rPr>
+          <w:lang w:eastAsia="en-IN"/>
+        </w:rPr>
+        <w:t xml:space="preserve"> Synchronization or updating the state of the physical twin and virtual </w:t>
+      </w:r>
+      <w:proofErr w:type="gramStart"/>
+      <w:r>
+        <w:rPr>
+          <w:lang w:eastAsia="en-IN"/>
+        </w:rPr>
+        <w:t>twin</w:t>
+      </w:r>
+      <w:proofErr w:type="gramEnd"/>
+    </w:p>
+    <w:p>
+      <w:pPr>
+        <w:pStyle w:val="ListParagraph"/>
+        <w:numPr>
+          <w:ilvl w:val="2"/>
+          <w:numId w:val="37"/>
+        </w:numPr>
+        <w:spacing w:after="0"/>
+        <w:rPr>
+          <w:lang w:eastAsia="en-IN"/>
+        </w:rPr>
+      </w:pPr>
+      <w:r>
+        <w:rPr>
+          <w:b/>
+          <w:bCs/>
+          <w:lang w:eastAsia="en-IN"/>
+        </w:rPr>
+        <w:t>Twinning Rate:</w:t>
+      </w:r>
+      <w:r>
+        <w:rPr>
+          <w:lang w:eastAsia="en-IN"/>
+        </w:rPr>
+        <w:t xml:space="preserve"> The rate or frequency at which synchronization </w:t>
+      </w:r>
+      <w:proofErr w:type="gramStart"/>
+      <w:r>
+        <w:rPr>
+          <w:lang w:eastAsia="en-IN"/>
+        </w:rPr>
+        <w:t>happens</w:t>
+      </w:r>
+      <w:proofErr w:type="gramEnd"/>
+    </w:p>
+    <w:p>
+      <w:pPr>
+        <w:pStyle w:val="ListParagraph"/>
+        <w:numPr>
+          <w:ilvl w:val="2"/>
+          <w:numId w:val="37"/>
+        </w:numPr>
+        <w:spacing w:after="0"/>
+        <w:rPr>
+          <w:lang w:eastAsia="en-IN"/>
+        </w:rPr>
+      </w:pPr>
+      <w:r>
+        <w:rPr>
+          <w:b/>
+          <w:bCs/>
+          <w:lang w:eastAsia="en-IN"/>
+        </w:rPr>
+        <w:t>State:</w:t>
+      </w:r>
+      <w:r>
+        <w:rPr>
+          <w:lang w:eastAsia="en-IN"/>
+        </w:rPr>
+        <w:t xml:space="preserve"> The values of all the parameters of both the physical and virtual Twins in their environments</w:t>
+      </w:r>
+    </w:p>
+    <w:p>
+      <w:pPr>
+        <w:pStyle w:val="ListParagraph"/>
+        <w:numPr>
+          <w:ilvl w:val="2"/>
+          <w:numId w:val="37"/>
+        </w:numPr>
+        <w:spacing w:after="0"/>
+        <w:rPr>
+          <w:lang w:eastAsia="en-IN"/>
+        </w:rPr>
+      </w:pPr>
+      <w:r>
+        <w:rPr>
+          <w:b/>
+          <w:bCs/>
+          <w:lang w:eastAsia="en-IN"/>
+        </w:rPr>
+        <w:t>Physical to Virtual Connection (bi-directional):</w:t>
+      </w:r>
+      <w:r>
+        <w:rPr>
+          <w:lang w:eastAsia="en-IN"/>
+        </w:rPr>
+        <w:t xml:space="preserve"> The communications and data connections or processes used to establish this synchronization of the state at the prescribed twinning </w:t>
+      </w:r>
+      <w:proofErr w:type="gramStart"/>
+      <w:r>
+        <w:rPr>
+          <w:lang w:eastAsia="en-IN"/>
+        </w:rPr>
+        <w:t>rate</w:t>
+      </w:r>
+      <w:proofErr w:type="gramEnd"/>
+    </w:p>
+    <w:p>
+      <w:pPr>
+        <w:pStyle w:val="ListParagraph"/>
+        <w:numPr>
+          <w:ilvl w:val="2"/>
+          <w:numId w:val="37"/>
+        </w:numPr>
+        <w:spacing w:after="0"/>
+        <w:rPr>
+          <w:lang w:eastAsia="en-IN"/>
+        </w:rPr>
+      </w:pPr>
+      <w:r>
+        <w:rPr>
+          <w:b/>
+          <w:bCs/>
+          <w:lang w:eastAsia="en-IN"/>
+        </w:rPr>
+        <w:t>Physical Processes:</w:t>
+      </w:r>
+      <w:r>
+        <w:rPr>
+          <w:lang w:eastAsia="en-IN"/>
+        </w:rPr>
+        <w:t xml:space="preserve"> The processes in the real-world environment that will change or impact the state of the physical </w:t>
+      </w:r>
+      <w:proofErr w:type="gramStart"/>
+      <w:r>
+        <w:rPr>
+          <w:lang w:eastAsia="en-IN"/>
+        </w:rPr>
+        <w:t>twin</w:t>
+      </w:r>
+      <w:proofErr w:type="gramEnd"/>
+    </w:p>
+    <w:p>
+      <w:pPr>
+        <w:pStyle w:val="ListParagraph"/>
+        <w:numPr>
+          <w:ilvl w:val="2"/>
+          <w:numId w:val="37"/>
+        </w:numPr>
+        <w:spacing w:after="0"/>
+        <w:rPr>
+          <w:lang w:eastAsia="en-IN"/>
+        </w:rPr>
+      </w:pPr>
+      <w:r>
+        <w:rPr>
+          <w:b/>
+          <w:bCs/>
+          <w:lang w:eastAsia="en-IN"/>
+        </w:rPr>
+        <w:t>Virtual Processes:</w:t>
+      </w:r>
+      <w:r>
+        <w:rPr>
+          <w:lang w:eastAsia="en-IN"/>
+        </w:rPr>
+        <w:t xml:space="preserve"> The processes in the virtual environment (such as analytics or physics-based calculations) that will change or impact the state of the virtual </w:t>
+      </w:r>
+      <w:proofErr w:type="gramStart"/>
+      <w:r>
+        <w:rPr>
+          <w:lang w:eastAsia="en-IN"/>
+        </w:rPr>
+        <w:t>twin</w:t>
+      </w:r>
+      <w:proofErr w:type="gramEnd"/>
+    </w:p>
+    <w:p>
+      <w:pPr>
+        <w:pStyle w:val="ListParagraph"/>
+        <w:numPr>
+          <w:ilvl w:val="1"/>
+          <w:numId w:val="37"/>
+        </w:numPr>
+        <w:spacing w:after="0"/>
+        <w:rPr>
+          <w:highlight w:val="yellow"/>
+          <w:lang w:eastAsia="en-IN"/>
+        </w:rPr>
+      </w:pPr>
+      <w:r>
+        <w:rPr>
+          <w:b/>
+          <w:bCs/>
+          <w:highlight w:val="yellow"/>
+          <w:lang w:eastAsia="en-IN"/>
+        </w:rPr>
+        <w:t>Models and Data</w:t>
+      </w:r>
+    </w:p>
+    <w:p>
+      <w:pPr>
+        <w:pStyle w:val="ListParagraph"/>
+        <w:numPr>
+          <w:ilvl w:val="2"/>
+          <w:numId w:val="37"/>
+        </w:numPr>
+        <w:spacing w:after="0"/>
+        <w:rPr>
+          <w:lang w:eastAsia="en-IN"/>
+        </w:rPr>
+      </w:pPr>
+      <w:r>
+        <w:rPr>
+          <w:b/>
+          <w:bCs/>
+          <w:lang w:eastAsia="en-IN"/>
+        </w:rPr>
+        <w:t>Temporal or time series data:</w:t>
+      </w:r>
+      <w:r>
+        <w:rPr>
+          <w:lang w:eastAsia="en-IN"/>
+        </w:rPr>
+        <w:t xml:space="preserve"> IoT data</w:t>
+      </w:r>
+    </w:p>
+    <w:p>
+      <w:pPr>
+        <w:pStyle w:val="ListParagraph"/>
+        <w:numPr>
+          <w:ilvl w:val="2"/>
+          <w:numId w:val="37"/>
+        </w:numPr>
+        <w:spacing w:after="0"/>
+        <w:rPr>
+          <w:lang w:eastAsia="en-IN"/>
+        </w:rPr>
+      </w:pPr>
+      <w:r>
+        <w:rPr>
+          <w:b/>
+          <w:bCs/>
+          <w:lang w:eastAsia="en-IN"/>
+        </w:rPr>
+        <w:t>Master Data:</w:t>
+      </w:r>
+      <w:r>
+        <w:rPr>
+          <w:lang w:eastAsia="en-IN"/>
+        </w:rPr>
+        <w:t xml:space="preserve"> ERP, EAM systems</w:t>
+      </w:r>
+    </w:p>
+    <w:p>
+      <w:pPr>
+        <w:pStyle w:val="Heading1"/>
+        <w:rPr>
+          <w:rFonts w:ascii="Arial" w:eastAsia="Times New Roman" w:hAnsi="Arial" w:cs="Arial"/>
+          <w:b/>
+          <w:bCs/>
+          <w:color w:val="auto"/>
+          <w:sz w:val="28"/>
+          <w:szCs w:val="28"/>
+          <w:lang w:eastAsia="en-IN"/>
+        </w:rPr>
+      </w:pPr>
+      <w:r>
+        <w:rPr>
+          <w:rFonts w:ascii="Arial" w:eastAsia="Times New Roman" w:hAnsi="Arial" w:cs="Arial"/>
+          <w:b/>
+          <w:bCs/>
+          <w:color w:val="auto"/>
+          <w:sz w:val="28"/>
+          <w:szCs w:val="28"/>
+          <w:lang w:eastAsia="en-IN"/>
+        </w:rPr>
+        <w:t>Learning from research papers</w:t>
+      </w:r>
+    </w:p>
+    <w:p>
+      <w:pPr>
+        <w:pStyle w:val="ListParagraph"/>
+        <w:numPr>
+          <w:ilvl w:val="0"/>
+          <w:numId w:val="37"/>
+        </w:numPr>
+        <w:rPr>
+          <w:lang w:eastAsia="en-IN"/>
+        </w:rPr>
+      </w:pPr>
+      <w:r>
+        <w:rPr>
+          <w:b/>
+          <w:bCs/>
+          <w:lang w:eastAsia="en-IN"/>
+        </w:rPr>
+        <w:t>Research paper: Designing Digital Twins for Enhanced Reusability</w:t>
+      </w:r>
+      <w:r>
+        <w:rPr>
+          <w:lang w:eastAsia="en-IN"/>
+        </w:rPr>
+        <w:t xml:space="preserve"> [https://doi.org/10.1145/3639478.3643102]</w:t>
+      </w:r>
+    </w:p>
+    <w:p>
+      <w:pPr>
+        <w:pStyle w:val="ListParagraph"/>
+        <w:numPr>
+          <w:ilvl w:val="1"/>
+          <w:numId w:val="37"/>
+        </w:numPr>
+        <w:rPr>
+          <w:lang w:eastAsia="en-IN"/>
+        </w:rPr>
+      </w:pPr>
+      <w:r>
+        <w:rPr>
+          <w:lang w:eastAsia="en-IN"/>
+        </w:rPr>
+        <w:t>To enhance reusability in the design</w:t>
+      </w:r>
+    </w:p>
+    <w:p>
+      <w:pPr>
+        <w:pStyle w:val="ListParagraph"/>
+        <w:numPr>
+          <w:ilvl w:val="2"/>
+          <w:numId w:val="37"/>
+        </w:numPr>
+        <w:rPr>
+          <w:lang w:eastAsia="en-IN"/>
+        </w:rPr>
+      </w:pPr>
+      <w:r>
+        <w:rPr>
+          <w:lang w:eastAsia="en-IN"/>
+        </w:rPr>
+        <w:t>Microservice based design.</w:t>
+      </w:r>
+    </w:p>
+    <w:p>
+      <w:pPr>
+        <w:pStyle w:val="ListParagraph"/>
+        <w:numPr>
+          <w:ilvl w:val="2"/>
+          <w:numId w:val="37"/>
+        </w:numPr>
+        <w:rPr>
+          <w:lang w:eastAsia="en-IN"/>
+        </w:rPr>
+      </w:pPr>
+      <w:r>
+        <w:rPr>
+          <w:lang w:eastAsia="en-IN"/>
+        </w:rPr>
+        <w:t xml:space="preserve">Non-relational graph </w:t>
+      </w:r>
+      <w:proofErr w:type="spellStart"/>
+      <w:r>
+        <w:rPr>
+          <w:lang w:eastAsia="en-IN"/>
+        </w:rPr>
+        <w:t>db</w:t>
+      </w:r>
+      <w:proofErr w:type="spellEnd"/>
+      <w:r>
+        <w:rPr>
+          <w:lang w:eastAsia="en-IN"/>
+        </w:rPr>
+        <w:t xml:space="preserve"> with data lake</w:t>
+      </w:r>
+    </w:p>
+    <w:p>
+      <w:pPr>
+        <w:pStyle w:val="ListParagraph"/>
+        <w:numPr>
+          <w:ilvl w:val="2"/>
+          <w:numId w:val="37"/>
+        </w:numPr>
+        <w:rPr>
+          <w:lang w:eastAsia="en-IN"/>
+        </w:rPr>
+      </w:pPr>
+      <w:r>
+        <w:rPr>
+          <w:lang w:eastAsia="en-IN"/>
+        </w:rPr>
+        <w:t>K8s or Containerization</w:t>
+      </w:r>
+    </w:p>
+    <w:p>
+      <w:pPr>
+        <w:pStyle w:val="ListParagraph"/>
+        <w:numPr>
+          <w:ilvl w:val="1"/>
+          <w:numId w:val="37"/>
+        </w:numPr>
+        <w:rPr>
+          <w:lang w:eastAsia="en-IN"/>
+        </w:rPr>
+      </w:pPr>
+      <w:r>
+        <w:rPr>
+          <w:lang w:eastAsia="en-IN"/>
+        </w:rPr>
+        <w:t>Challenges in reusability</w:t>
+      </w:r>
+    </w:p>
+    <w:p>
+      <w:pPr>
+        <w:pStyle w:val="ListParagraph"/>
+        <w:numPr>
+          <w:ilvl w:val="2"/>
+          <w:numId w:val="37"/>
+        </w:numPr>
+        <w:rPr>
+          <w:lang w:eastAsia="en-IN"/>
+        </w:rPr>
+      </w:pPr>
+      <w:r>
+        <w:rPr>
+          <w:lang w:eastAsia="en-IN"/>
+        </w:rPr>
+        <w:t>P</w:t>
+      </w:r>
+      <w:r>
+        <w:rPr>
+          <w:lang w:eastAsia="en-IN"/>
+        </w:rPr>
+        <w:t xml:space="preserve">oor practices in requirements </w:t>
+      </w:r>
+      <w:r>
+        <w:rPr>
+          <w:lang w:eastAsia="en-IN"/>
+        </w:rPr>
+        <w:t>engineering.</w:t>
+      </w:r>
+    </w:p>
+    <w:p>
+      <w:pPr>
+        <w:pStyle w:val="ListParagraph"/>
+        <w:numPr>
+          <w:ilvl w:val="2"/>
+          <w:numId w:val="37"/>
+        </w:numPr>
+        <w:rPr>
+          <w:lang w:eastAsia="en-IN"/>
+        </w:rPr>
+      </w:pPr>
+      <w:r>
+        <w:rPr>
+          <w:lang w:eastAsia="en-IN"/>
+        </w:rPr>
+        <w:t>User specific requirement / lack of common standards</w:t>
+      </w:r>
+    </w:p>
+    <w:p>
+      <w:pPr>
+        <w:pStyle w:val="ListParagraph"/>
+        <w:numPr>
+          <w:ilvl w:val="2"/>
+          <w:numId w:val="37"/>
+        </w:numPr>
+        <w:rPr>
+          <w:lang w:eastAsia="en-IN"/>
+        </w:rPr>
+      </w:pPr>
+      <w:r>
+        <w:rPr>
+          <w:lang w:eastAsia="en-IN"/>
+        </w:rPr>
+        <w:t>Model-Based Systems Engineering (MBSE) standards for complex systems.</w:t>
+      </w:r>
+    </w:p>
+    <w:p>
+      <w:pPr>
+        <w:pStyle w:val="ListParagraph"/>
+        <w:numPr>
+          <w:ilvl w:val="1"/>
+          <w:numId w:val="37"/>
+        </w:numPr>
+        <w:rPr>
+          <w:lang w:eastAsia="en-IN"/>
+        </w:rPr>
+      </w:pPr>
+      <w:r>
+        <w:rPr>
+          <w:lang w:eastAsia="en-IN"/>
+        </w:rPr>
+        <w:t xml:space="preserve">Tools and practices that can be </w:t>
+      </w:r>
+      <w:r>
+        <w:rPr>
+          <w:lang w:eastAsia="en-IN"/>
+        </w:rPr>
+        <w:t>considered.</w:t>
+      </w:r>
+    </w:p>
+    <w:p>
+      <w:pPr>
+        <w:pStyle w:val="ListParagraph"/>
+        <w:numPr>
+          <w:ilvl w:val="2"/>
+          <w:numId w:val="37"/>
+        </w:numPr>
+        <w:rPr>
+          <w:lang w:eastAsia="en-IN"/>
+        </w:rPr>
+      </w:pPr>
+      <w:r>
+        <w:rPr>
+          <w:lang w:eastAsia="en-IN"/>
+        </w:rPr>
+        <w:t>Blockchain (?) for data sharing or smart contracts?</w:t>
+      </w:r>
+    </w:p>
+    <w:p>
+      <w:pPr>
+        <w:pStyle w:val="ListParagraph"/>
+        <w:numPr>
+          <w:ilvl w:val="2"/>
+          <w:numId w:val="37"/>
+        </w:numPr>
+        <w:rPr>
+          <w:lang w:eastAsia="en-IN"/>
+        </w:rPr>
+      </w:pPr>
+      <w:r>
+        <w:rPr>
+          <w:lang w:eastAsia="en-IN"/>
+        </w:rPr>
+        <w:t xml:space="preserve">DevOps, </w:t>
+      </w:r>
+      <w:proofErr w:type="spellStart"/>
+      <w:r>
+        <w:rPr>
+          <w:lang w:eastAsia="en-IN"/>
+        </w:rPr>
+        <w:t>MLOps</w:t>
+      </w:r>
+      <w:proofErr w:type="spellEnd"/>
+      <w:r>
+        <w:rPr>
+          <w:lang w:eastAsia="en-IN"/>
+        </w:rPr>
+        <w:t>, AIOps</w:t>
+      </w:r>
+    </w:p>
+    <w:p>
+      <w:pPr>
+        <w:pStyle w:val="ListParagraph"/>
+        <w:numPr>
+          <w:ilvl w:val="0"/>
+          <w:numId w:val="37"/>
+        </w:numPr>
+        <w:rPr>
+          <w:b/>
+          <w:bCs/>
+          <w:color w:val="FF0000"/>
+          <w:lang w:eastAsia="en-IN"/>
+        </w:rPr>
+      </w:pPr>
+      <w:r>
+        <w:rPr>
+          <w:b/>
+          <w:bCs/>
+          <w:color w:val="FF0000"/>
+          <w:lang w:eastAsia="en-IN"/>
+        </w:rPr>
+        <w:lastRenderedPageBreak/>
+        <w:t xml:space="preserve">Research paper: A knowledge graph-based construction method for Digital Twin Network </w:t>
+      </w:r>
+      <w:r>
+        <w:rPr>
+          <w:color w:val="FF0000"/>
+          <w:lang w:eastAsia="en-IN"/>
+        </w:rPr>
+        <w:t>[</w:t>
+      </w:r>
+      <w:r>
+        <w:rPr>
+          <w:color w:val="FF0000"/>
+          <w:lang w:eastAsia="en-IN"/>
+        </w:rPr>
+        <w:t>DOI: 10.1109/DTPI52967.2021.9540177</w:t>
+      </w:r>
+      <w:r>
+        <w:rPr>
+          <w:color w:val="FF0000"/>
+          <w:lang w:eastAsia="en-IN"/>
+        </w:rPr>
+        <w:t>]</w:t>
+      </w:r>
+    </w:p>
+    <w:p>
+      <w:pPr>
+        <w:pStyle w:val="ListParagraph"/>
+        <w:numPr>
+          <w:ilvl w:val="1"/>
+          <w:numId w:val="37"/>
+        </w:numPr>
+        <w:rPr>
+          <w:lang w:eastAsia="en-IN"/>
+        </w:rPr>
+      </w:pPr>
+      <w:r>
+        <w:rPr>
+          <w:lang w:eastAsia="en-IN"/>
+        </w:rPr>
+        <w:t>N</w:t>
+      </w:r>
+      <w:r>
+        <w:rPr>
+          <w:lang w:eastAsia="en-IN"/>
+        </w:rPr>
+        <w:t>ovel network paradigm, called digital twin network (DTN)</w:t>
+      </w:r>
+      <w:r>
+        <w:rPr>
+          <w:lang w:eastAsia="en-IN"/>
+        </w:rPr>
+        <w:t xml:space="preserve"> architecture for the future network, which consists of Physical Network, Data Lake, Digital Twin Layer and Network Application Layer</w:t>
+      </w:r>
+      <w:r>
+        <w:rPr>
+          <w:lang w:eastAsia="en-IN"/>
+        </w:rPr>
+        <w:t>.</w:t>
+      </w:r>
+    </w:p>
+    <w:p>
+      <w:pPr>
+        <w:pStyle w:val="ListParagraph"/>
+        <w:numPr>
+          <w:ilvl w:val="1"/>
+          <w:numId w:val="37"/>
+        </w:numPr>
+        <w:rPr>
+          <w:lang w:eastAsia="en-IN"/>
+        </w:rPr>
+      </w:pPr>
+      <w:r>
+        <w:rPr>
+          <w:lang w:eastAsia="en-IN"/>
+        </w:rPr>
+        <w:t>Not directly related it’s about DT of network.</w:t>
+      </w:r>
+    </w:p>
+    <w:p>
+      <w:pPr>
+        <w:pStyle w:val="ListParagraph"/>
+        <w:numPr>
+          <w:ilvl w:val="0"/>
+          <w:numId w:val="37"/>
+        </w:numPr>
+        <w:rPr>
+          <w:b/>
+          <w:bCs/>
+          <w:lang w:eastAsia="en-IN"/>
+        </w:rPr>
+      </w:pPr>
+      <w:r>
+        <w:rPr>
+          <w:b/>
+          <w:bCs/>
+          <w:lang w:eastAsia="en-IN"/>
+        </w:rPr>
+        <w:t>Architecting Internet-of-Things-Enabled Digital Twins: An Evaluation Framework</w:t>
+      </w:r>
+      <w:r>
+        <w:rPr>
+          <w:b/>
+          <w:bCs/>
+          <w:lang w:eastAsia="en-IN"/>
+        </w:rPr>
+        <w:t xml:space="preserve"> </w:t>
+      </w:r>
+      <w:r>
+        <w:rPr>
+          <w:lang w:eastAsia="en-IN"/>
+        </w:rPr>
+        <w:t>[</w:t>
+      </w:r>
+      <w:r>
+        <w:rPr>
+          <w:lang w:eastAsia="en-IN"/>
+        </w:rPr>
+        <w:t>DOI: 10.1109/WF-IoT62078.2024.10811154</w:t>
+      </w:r>
+      <w:r>
+        <w:rPr>
+          <w:lang w:eastAsia="en-IN"/>
+        </w:rPr>
+        <w:t>]</w:t>
+      </w:r>
+    </w:p>
+    <w:p>
+      <w:pPr>
+        <w:pStyle w:val="ListParagraph"/>
+        <w:numPr>
+          <w:ilvl w:val="1"/>
+          <w:numId w:val="37"/>
+        </w:numPr>
+        <w:rPr>
+          <w:lang w:eastAsia="en-IN"/>
+        </w:rPr>
+      </w:pPr>
+      <w:r>
+        <w:rPr>
+          <w:lang w:eastAsia="en-IN"/>
+        </w:rPr>
+        <w:t>Key capabilities of DT</w:t>
+      </w:r>
+    </w:p>
+    <w:p>
+      <w:pPr>
+        <w:pStyle w:val="ListParagraph"/>
+        <w:numPr>
+          <w:ilvl w:val="2"/>
+          <w:numId w:val="37"/>
+        </w:numPr>
+        <w:rPr>
+          <w:lang w:eastAsia="en-IN"/>
+        </w:rPr>
+      </w:pPr>
+      <w:r>
+        <w:rPr>
+          <w:lang w:eastAsia="en-IN"/>
+        </w:rPr>
+        <w:t xml:space="preserve">Real </w:t>
+      </w:r>
+      <w:r>
+        <w:rPr>
+          <w:lang w:eastAsia="en-IN"/>
+        </w:rPr>
+        <w:t>Time sync, syncing IOT data.</w:t>
+      </w:r>
+    </w:p>
+    <w:p>
+      <w:pPr>
+        <w:pStyle w:val="ListParagraph"/>
+        <w:numPr>
+          <w:ilvl w:val="2"/>
+          <w:numId w:val="37"/>
+        </w:numPr>
+        <w:rPr>
+          <w:lang w:eastAsia="en-IN"/>
+        </w:rPr>
+      </w:pPr>
+      <w:r>
+        <w:rPr>
+          <w:lang w:eastAsia="en-IN"/>
+        </w:rPr>
+        <w:t>Controlling hardware directly from DT.</w:t>
+      </w:r>
+    </w:p>
+    <w:p>
+      <w:pPr>
+        <w:pStyle w:val="ListParagraph"/>
+        <w:numPr>
+          <w:ilvl w:val="2"/>
+          <w:numId w:val="37"/>
+        </w:numPr>
+        <w:rPr>
+          <w:lang w:eastAsia="en-IN"/>
+        </w:rPr>
+      </w:pPr>
+      <w:r>
+        <w:rPr>
+          <w:lang w:eastAsia="en-IN"/>
+        </w:rPr>
+        <w:t>Accuracy and stability</w:t>
+      </w:r>
+    </w:p>
+    <w:p>
+      <w:pPr>
+        <w:pStyle w:val="ListParagraph"/>
+        <w:numPr>
+          <w:ilvl w:val="2"/>
+          <w:numId w:val="37"/>
+        </w:numPr>
+        <w:rPr>
+          <w:lang w:eastAsia="en-IN"/>
+        </w:rPr>
+      </w:pPr>
+      <w:r>
+        <w:rPr>
+          <w:lang w:eastAsia="en-IN"/>
+        </w:rPr>
+        <w:t>AI Capability</w:t>
+      </w:r>
+    </w:p>
+    <w:p>
+      <w:pPr>
+        <w:pStyle w:val="ListParagraph"/>
+        <w:numPr>
+          <w:ilvl w:val="2"/>
+          <w:numId w:val="37"/>
+        </w:numPr>
+        <w:rPr>
+          <w:lang w:eastAsia="en-IN"/>
+        </w:rPr>
+      </w:pPr>
+      <w:r>
+        <w:rPr>
+          <w:lang w:eastAsia="en-IN"/>
+        </w:rPr>
+        <w:t>Energy &amp; environmental impact</w:t>
+      </w:r>
+    </w:p>
+    <w:p>
+      <w:pPr>
+        <w:pStyle w:val="ListParagraph"/>
+        <w:numPr>
+          <w:ilvl w:val="2"/>
+          <w:numId w:val="37"/>
+        </w:numPr>
+        <w:rPr>
+          <w:lang w:eastAsia="en-IN"/>
+        </w:rPr>
+      </w:pPr>
+      <w:r>
+        <w:rPr>
+          <w:lang w:eastAsia="en-IN"/>
+        </w:rPr>
+        <w:t>Integrating with industry standard systems like</w:t>
+      </w:r>
+    </w:p>
+    <w:p>
+      <w:pPr>
+        <w:pStyle w:val="ListParagraph"/>
+        <w:numPr>
+          <w:ilvl w:val="3"/>
+          <w:numId w:val="37"/>
+        </w:numPr>
+        <w:rPr>
+          <w:lang w:eastAsia="en-IN"/>
+        </w:rPr>
+      </w:pPr>
+      <w:r>
+        <w:rPr>
+          <w:lang w:eastAsia="en-IN"/>
+        </w:rPr>
+        <w:t xml:space="preserve">Construction industry: Building Information </w:t>
+      </w:r>
+      <w:proofErr w:type="spellStart"/>
+      <w:r>
+        <w:rPr>
+          <w:lang w:eastAsia="en-IN"/>
+        </w:rPr>
+        <w:t>Modeling</w:t>
+      </w:r>
+      <w:proofErr w:type="spellEnd"/>
+      <w:r>
+        <w:rPr>
+          <w:lang w:eastAsia="en-IN"/>
+        </w:rPr>
+        <w:t xml:space="preserve"> (BIM) systems</w:t>
+      </w:r>
+      <w:r>
+        <w:rPr>
+          <w:lang w:eastAsia="en-IN"/>
+        </w:rPr>
+        <w:t xml:space="preserve">. </w:t>
+      </w:r>
+      <w:r>
+        <w:rPr>
+          <w:lang w:eastAsia="en-IN"/>
+        </w:rPr>
+        <w:t>Refer:</w:t>
+      </w:r>
+      <w:r>
+        <w:rPr>
+          <w:lang w:eastAsia="en-IN"/>
+        </w:rPr>
+        <w:t xml:space="preserve"> </w:t>
+      </w:r>
+      <w:hyperlink r:id="rId15" w:history="1">
+        <w:r>
+          <w:rPr>
+            <w:rStyle w:val="Hyperlink"/>
+            <w:rFonts w:ascii="NimbusRomNo9L-Regu" w:eastAsia="NimbusRomNo9L-Regu" w:cs="NimbusRomNo9L-Regu"/>
+            <w:kern w:val="0"/>
+            <w:sz w:val="16"/>
+            <w:szCs w:val="16"/>
+          </w:rPr>
+          <w:t>https://doi.org/10.1016/j.jobe.2024.108901</w:t>
+        </w:r>
+      </w:hyperlink>
+      <w:r>
+        <w:rPr>
+          <w:rFonts w:ascii="NimbusRomNo9L-Regu" w:eastAsia="NimbusRomNo9L-Regu" w:cs="NimbusRomNo9L-Regu"/>
+          <w:kern w:val="0"/>
+          <w:sz w:val="16"/>
+          <w:szCs w:val="16"/>
+        </w:rPr>
+        <w:t>.</w:t>
+      </w:r>
+    </w:p>
+    <w:p>
+      <w:pPr>
+        <w:pStyle w:val="ListParagraph"/>
+        <w:numPr>
+          <w:ilvl w:val="1"/>
+          <w:numId w:val="37"/>
+        </w:numPr>
+        <w:rPr>
+          <w:highlight w:val="yellow"/>
+          <w:lang w:eastAsia="en-IN"/>
+        </w:rPr>
+      </w:pPr>
+      <w:r>
+        <w:rPr>
+          <w:highlight w:val="yellow"/>
+          <w:lang w:eastAsia="en-IN"/>
+        </w:rPr>
+        <w:t>Two common types of architectures for DT</w:t>
+      </w:r>
+    </w:p>
+    <w:p>
+      <w:pPr>
+        <w:pStyle w:val="ListParagraph"/>
+        <w:numPr>
+          <w:ilvl w:val="2"/>
+          <w:numId w:val="37"/>
+        </w:numPr>
+        <w:rPr>
+          <w:lang w:eastAsia="en-IN"/>
+        </w:rPr>
+      </w:pPr>
+      <w:r>
+        <w:rPr>
+          <w:lang w:eastAsia="en-IN"/>
+        </w:rPr>
+        <w:t>tandem system structure</w:t>
+      </w:r>
+    </w:p>
+    <w:p>
+      <w:pPr>
+        <w:pStyle w:val="ListParagraph"/>
+        <w:numPr>
+          <w:ilvl w:val="3"/>
+          <w:numId w:val="37"/>
+        </w:numPr>
+        <w:rPr>
+          <w:lang w:eastAsia="en-IN"/>
+        </w:rPr>
+      </w:pPr>
+      <w:proofErr w:type="spellStart"/>
+      <w:r>
+        <w:rPr>
+          <w:rFonts w:ascii="NimbusRomNo9L-Regu" w:eastAsia="NimbusRomNo9L-Regu" w:cs="NimbusRomNo9L-Regu"/>
+          <w:kern w:val="0"/>
+          <w:sz w:val="16"/>
+          <w:szCs w:val="16"/>
+        </w:rPr>
+        <w:t>doi</w:t>
+      </w:r>
+      <w:proofErr w:type="spellEnd"/>
+      <w:r>
+        <w:rPr>
+          <w:rFonts w:ascii="NimbusRomNo9L-Regu" w:eastAsia="NimbusRomNo9L-Regu" w:cs="NimbusRomNo9L-Regu"/>
+          <w:kern w:val="0"/>
+          <w:sz w:val="16"/>
+          <w:szCs w:val="16"/>
+        </w:rPr>
+        <w:t xml:space="preserve">: </w:t>
+      </w:r>
+      <w:hyperlink r:id="rId16" w:history="1">
+        <w:r>
+          <w:rPr>
+            <w:rStyle w:val="Hyperlink"/>
+            <w:rFonts w:ascii="NimbusRomNo9L-Regu" w:eastAsia="NimbusRomNo9L-Regu" w:cs="NimbusRomNo9L-Regu"/>
+            <w:kern w:val="0"/>
+            <w:sz w:val="16"/>
+            <w:szCs w:val="16"/>
+          </w:rPr>
+          <w:t>https://doi.org/10.1016/j.jii.2023.100462</w:t>
+        </w:r>
+      </w:hyperlink>
+    </w:p>
+    <w:p>
+      <w:pPr>
+        <w:pStyle w:val="ListParagraph"/>
+        <w:numPr>
+          <w:ilvl w:val="3"/>
+          <w:numId w:val="37"/>
+        </w:numPr>
+        <w:rPr>
+          <w:rFonts w:ascii="NimbusRomNo9L-Regu" w:eastAsia="NimbusRomNo9L-Regu" w:cs="NimbusRomNo9L-Regu"/>
+          <w:kern w:val="0"/>
+          <w:sz w:val="16"/>
+          <w:szCs w:val="16"/>
+        </w:rPr>
+      </w:pPr>
+      <w:proofErr w:type="spellStart"/>
+      <w:r>
+        <w:rPr>
+          <w:rFonts w:ascii="NimbusRomNo9L-Regu" w:eastAsia="NimbusRomNo9L-Regu" w:cs="NimbusRomNo9L-Regu"/>
+          <w:kern w:val="0"/>
+          <w:sz w:val="16"/>
+          <w:szCs w:val="16"/>
+        </w:rPr>
+        <w:t>doi</w:t>
+      </w:r>
+      <w:proofErr w:type="spellEnd"/>
+      <w:r>
+        <w:rPr>
+          <w:rFonts w:ascii="NimbusRomNo9L-Regu" w:eastAsia="NimbusRomNo9L-Regu" w:cs="NimbusRomNo9L-Regu"/>
+          <w:kern w:val="0"/>
+          <w:sz w:val="16"/>
+          <w:szCs w:val="16"/>
+        </w:rPr>
+        <w:t xml:space="preserve">: </w:t>
+      </w:r>
+      <w:hyperlink r:id="rId17" w:history="1">
+        <w:r>
+          <w:rPr>
+            <w:rStyle w:val="Hyperlink"/>
+            <w:sz w:val="16"/>
+            <w:szCs w:val="16"/>
+          </w:rPr>
+          <w:t>https://doi.org/10.1016/j.autcon.2023.105188</w:t>
+        </w:r>
+      </w:hyperlink>
+    </w:p>
+    <w:p>
+      <w:pPr>
+        <w:pStyle w:val="ListParagraph"/>
+        <w:numPr>
+          <w:ilvl w:val="2"/>
+          <w:numId w:val="37"/>
+        </w:numPr>
+        <w:rPr>
+          <w:lang w:eastAsia="en-IN"/>
+        </w:rPr>
+      </w:pPr>
+      <w:r>
+        <w:rPr>
+          <w:lang w:eastAsia="en-IN"/>
+        </w:rPr>
+        <w:t>data parallelism in storage and application</w:t>
+      </w:r>
+    </w:p>
+    <w:p>
+      <w:pPr>
+        <w:pStyle w:val="ListParagraph"/>
+        <w:numPr>
+          <w:ilvl w:val="3"/>
+          <w:numId w:val="37"/>
+        </w:numPr>
+        <w:rPr>
+          <w:rStyle w:val="Hyperlink"/>
+          <w:sz w:val="16"/>
+          <w:szCs w:val="16"/>
+        </w:rPr>
+      </w:pPr>
+      <w:proofErr w:type="spellStart"/>
+      <w:r>
+        <w:rPr>
+          <w:lang w:eastAsia="en-IN"/>
+        </w:rPr>
+        <w:t>doi</w:t>
+      </w:r>
+      <w:proofErr w:type="spellEnd"/>
+      <w:r>
+        <w:rPr>
+          <w:lang w:eastAsia="en-IN"/>
+        </w:rPr>
+        <w:t xml:space="preserve">: </w:t>
+      </w:r>
+      <w:hyperlink r:id="rId18" w:history="1">
+        <w:r>
+          <w:rPr>
+            <w:rStyle w:val="Hyperlink"/>
+            <w:sz w:val="16"/>
+            <w:szCs w:val="16"/>
+          </w:rPr>
+          <w:t>https://doi.org/10.1016/j.compag.2023.108243</w:t>
+        </w:r>
+      </w:hyperlink>
+    </w:p>
+    <w:p>
+      <w:pPr>
+        <w:pStyle w:val="ListParagraph"/>
+        <w:numPr>
+          <w:ilvl w:val="3"/>
+          <w:numId w:val="37"/>
+        </w:numPr>
+        <w:rPr>
+          <w:rStyle w:val="Hyperlink"/>
+          <w:color w:val="auto"/>
+          <w:u w:val="none"/>
+          <w:lang w:eastAsia="en-IN"/>
+        </w:rPr>
+      </w:pPr>
+      <w:proofErr w:type="spellStart"/>
+      <w:r>
+        <w:rPr>
+          <w:lang w:eastAsia="en-IN"/>
+        </w:rPr>
+        <w:t>doi</w:t>
+      </w:r>
+      <w:proofErr w:type="spellEnd"/>
+      <w:r>
+        <w:rPr>
+          <w:lang w:eastAsia="en-IN"/>
+        </w:rPr>
+        <w:t xml:space="preserve">: </w:t>
+      </w:r>
+      <w:r>
+        <w:rPr>
+          <w:rStyle w:val="Hyperlink"/>
+          <w:sz w:val="16"/>
+          <w:szCs w:val="16"/>
+        </w:rPr>
+        <w:t>https://doi.org/10.1016/j.jobe.2024.108901</w:t>
+      </w:r>
+    </w:p>
+    <w:p>
+      <w:pPr>
+        <w:pStyle w:val="ListParagraph"/>
+        <w:numPr>
+          <w:ilvl w:val="2"/>
+          <w:numId w:val="37"/>
+        </w:numPr>
+        <w:rPr>
+          <w:lang w:eastAsia="en-IN"/>
+        </w:rPr>
+      </w:pPr>
+      <w:r>
+        <w:rPr>
+          <w:lang w:eastAsia="en-IN"/>
+        </w:rPr>
+        <w:t xml:space="preserve">To access both architecture </w:t>
+      </w:r>
+      <w:r>
+        <w:rPr>
+          <w:lang w:eastAsia="en-IN"/>
+        </w:rPr>
+        <w:t>(IOT)</w:t>
+      </w:r>
+    </w:p>
+    <w:p>
+      <w:pPr>
+        <w:pStyle w:val="ListParagraph"/>
+        <w:numPr>
+          <w:ilvl w:val="3"/>
+          <w:numId w:val="37"/>
+        </w:numPr>
+        <w:rPr>
+          <w:lang w:eastAsia="en-IN"/>
+        </w:rPr>
+      </w:pPr>
+      <w:proofErr w:type="spellStart"/>
+      <w:r>
+        <w:rPr>
+          <w:rFonts w:ascii="NimbusRomNo9L-Regu" w:eastAsia="NimbusRomNo9L-Regu" w:cs="NimbusRomNo9L-Regu"/>
+          <w:kern w:val="0"/>
+          <w:sz w:val="16"/>
+          <w:szCs w:val="16"/>
+        </w:rPr>
+        <w:t>doi</w:t>
+      </w:r>
+      <w:proofErr w:type="spellEnd"/>
+      <w:r>
+        <w:rPr>
+          <w:rFonts w:ascii="NimbusRomNo9L-Regu" w:eastAsia="NimbusRomNo9L-Regu" w:cs="NimbusRomNo9L-Regu"/>
+          <w:kern w:val="0"/>
+          <w:sz w:val="16"/>
+          <w:szCs w:val="16"/>
+        </w:rPr>
+        <w:t xml:space="preserve">: </w:t>
+      </w:r>
+      <w:hyperlink r:id="rId19" w:history="1">
+        <w:r>
+          <w:rPr>
+            <w:rStyle w:val="Hyperlink"/>
+            <w:rFonts w:ascii="NimbusRomNo9L-Regu" w:eastAsia="NimbusRomNo9L-Regu" w:cs="NimbusRomNo9L-Regu"/>
+            <w:kern w:val="0"/>
+            <w:sz w:val="16"/>
+            <w:szCs w:val="16"/>
+          </w:rPr>
+          <w:t>https://doi.org/10.3390/s22114159</w:t>
+        </w:r>
+      </w:hyperlink>
+    </w:p>
+    <w:p>
+      <w:pPr>
+        <w:pStyle w:val="ListParagraph"/>
+        <w:numPr>
+          <w:ilvl w:val="3"/>
+          <w:numId w:val="37"/>
+        </w:numPr>
+        <w:rPr>
+          <w:lang w:eastAsia="en-IN"/>
+        </w:rPr>
+      </w:pPr>
+      <w:proofErr w:type="spellStart"/>
+      <w:r>
+        <w:rPr>
+          <w:lang w:eastAsia="en-IN"/>
+        </w:rPr>
+        <w:t>NELoRa</w:t>
+      </w:r>
+      <w:proofErr w:type="spellEnd"/>
+      <w:r>
+        <w:rPr>
+          <w:lang w:eastAsia="en-IN"/>
+        </w:rPr>
+        <w:t>: Towards Ultra-low SNR LoRa Communication with Neural-enhanced Demodulation</w:t>
+      </w:r>
+    </w:p>
+    <w:p>
+      <w:pPr>
+        <w:pStyle w:val="ListParagraph"/>
+        <w:numPr>
+          <w:ilvl w:val="3"/>
+          <w:numId w:val="37"/>
+        </w:numPr>
+        <w:rPr>
+          <w:lang w:eastAsia="en-IN"/>
+        </w:rPr>
+      </w:pPr>
+      <w:proofErr w:type="spellStart"/>
+      <w:r>
+        <w:rPr>
+          <w:rFonts w:ascii="NimbusRomNo9L-Regu" w:eastAsia="NimbusRomNo9L-Regu" w:cs="NimbusRomNo9L-Regu"/>
+          <w:kern w:val="0"/>
+          <w:sz w:val="16"/>
+          <w:szCs w:val="16"/>
+        </w:rPr>
+        <w:t>doi</w:t>
+      </w:r>
+      <w:proofErr w:type="spellEnd"/>
+      <w:r>
+        <w:rPr>
+          <w:rFonts w:ascii="NimbusRomNo9L-Regu" w:eastAsia="NimbusRomNo9L-Regu" w:cs="NimbusRomNo9L-Regu"/>
+          <w:kern w:val="0"/>
+          <w:sz w:val="16"/>
+          <w:szCs w:val="16"/>
+        </w:rPr>
+        <w:t xml:space="preserve">: </w:t>
+      </w:r>
+      <w:hyperlink r:id="rId20" w:history="1">
+        <w:r>
+          <w:rPr>
+            <w:rStyle w:val="Hyperlink"/>
+            <w:rFonts w:ascii="NimbusRomNo9L-Regu" w:eastAsia="NimbusRomNo9L-Regu" w:cs="NimbusRomNo9L-Regu"/>
+            <w:kern w:val="0"/>
+            <w:sz w:val="16"/>
+            <w:szCs w:val="16"/>
+          </w:rPr>
+          <w:t>https://doi.org/10.1016/j.iot.2023.101053</w:t>
+        </w:r>
+      </w:hyperlink>
+    </w:p>
+    <w:p>
+      <w:pPr>
+        <w:pStyle w:val="ListParagraph"/>
+        <w:numPr>
+          <w:ilvl w:val="3"/>
+          <w:numId w:val="37"/>
+        </w:numPr>
+        <w:rPr>
+          <w:lang w:eastAsia="en-IN"/>
+        </w:rPr>
+      </w:pPr>
+      <w:proofErr w:type="spellStart"/>
+      <w:r>
+        <w:rPr>
+          <w:rFonts w:ascii="NimbusRomNo9L-Regu" w:eastAsia="NimbusRomNo9L-Regu" w:cs="NimbusRomNo9L-Regu"/>
+          <w:kern w:val="0"/>
+          <w:sz w:val="16"/>
+          <w:szCs w:val="16"/>
+        </w:rPr>
+        <w:t>doi</w:t>
+      </w:r>
+      <w:proofErr w:type="spellEnd"/>
+      <w:r>
+        <w:rPr>
+          <w:rFonts w:ascii="NimbusRomNo9L-Regu" w:eastAsia="NimbusRomNo9L-Regu" w:cs="NimbusRomNo9L-Regu"/>
+          <w:kern w:val="0"/>
+          <w:sz w:val="16"/>
+          <w:szCs w:val="16"/>
+        </w:rPr>
+        <w:t xml:space="preserve">: </w:t>
+      </w:r>
+      <w:hyperlink r:id="rId21" w:history="1">
+        <w:r>
+          <w:rPr>
+            <w:rStyle w:val="Hyperlink"/>
+            <w:rFonts w:ascii="NimbusRomNo9L-Regu" w:eastAsia="NimbusRomNo9L-Regu" w:cs="NimbusRomNo9L-Regu"/>
+            <w:kern w:val="0"/>
+            <w:sz w:val="16"/>
+            <w:szCs w:val="16"/>
+          </w:rPr>
+          <w:t>https://doi.org/10.1016/j.apenergy.2018.12.042</w:t>
+        </w:r>
+      </w:hyperlink>
+    </w:p>
+    <w:p>
+      <w:pPr>
+        <w:pStyle w:val="ListParagraph"/>
+        <w:numPr>
+          <w:ilvl w:val="2"/>
+          <w:numId w:val="37"/>
+        </w:numPr>
+        <w:rPr>
+          <w:lang w:eastAsia="en-IN"/>
+        </w:rPr>
+      </w:pPr>
+      <w:r>
+        <w:rPr>
+          <w:lang w:eastAsia="en-IN"/>
+        </w:rPr>
+        <w:t>To predict CO2 or/and predictive monitoring</w:t>
+      </w:r>
+      <w:r>
+        <w:rPr>
+          <w:lang w:eastAsia="en-IN"/>
+        </w:rPr>
+        <w:t xml:space="preserve"> (AI)</w:t>
+      </w:r>
+    </w:p>
+    <w:p>
+      <w:pPr>
+        <w:pStyle w:val="ListParagraph"/>
+        <w:numPr>
+          <w:ilvl w:val="3"/>
+          <w:numId w:val="37"/>
+        </w:numPr>
+        <w:rPr>
+          <w:lang w:eastAsia="en-IN"/>
+        </w:rPr>
+      </w:pPr>
+      <w:proofErr w:type="spellStart"/>
+      <w:r>
+        <w:rPr>
+          <w:rFonts w:ascii="NimbusRomNo9L-Regu" w:eastAsia="NimbusRomNo9L-Regu" w:cs="NimbusRomNo9L-Regu"/>
+          <w:kern w:val="0"/>
+          <w:sz w:val="16"/>
+          <w:szCs w:val="16"/>
+        </w:rPr>
+        <w:t>doi</w:t>
+      </w:r>
+      <w:proofErr w:type="spellEnd"/>
+      <w:r>
+        <w:rPr>
+          <w:rFonts w:ascii="NimbusRomNo9L-Regu" w:eastAsia="NimbusRomNo9L-Regu" w:cs="NimbusRomNo9L-Regu"/>
+          <w:kern w:val="0"/>
+          <w:sz w:val="16"/>
+          <w:szCs w:val="16"/>
+        </w:rPr>
+        <w:t xml:space="preserve">: </w:t>
+      </w:r>
+      <w:hyperlink r:id="rId22" w:history="1">
+        <w:r>
+          <w:rPr>
+            <w:rStyle w:val="Hyperlink"/>
+            <w:rFonts w:ascii="NimbusRomNo9L-Regu" w:eastAsia="NimbusRomNo9L-Regu" w:cs="NimbusRomNo9L-Regu"/>
+            <w:kern w:val="0"/>
+            <w:sz w:val="16"/>
+            <w:szCs w:val="16"/>
+          </w:rPr>
+          <w:t>https://doi.org/10.1016/j.enbuild.2023.112851</w:t>
+        </w:r>
+      </w:hyperlink>
+    </w:p>
+    <w:p>
+      <w:pPr>
+        <w:pStyle w:val="ListParagraph"/>
+        <w:numPr>
+          <w:ilvl w:val="3"/>
+          <w:numId w:val="37"/>
+        </w:numPr>
+        <w:rPr>
+          <w:lang w:eastAsia="en-IN"/>
         </w:rPr>
       </w:pPr>
     </w:p>
@@ -22296,7 +25309,6 @@
               <v:path gradientshapeok="t" o:connecttype="rect"/>
             </v:shapetype>
             <v:shape id="Text Box 5" o:spid="_x0000_s1028" type="#_x0000_t202" alt="Confidential - Oracle Restricted" style="position:absolute;margin-left:0;margin-top:0;width:34.95pt;height:34.95pt;z-index:251662336;visibility:visible;mso-wrap-style:none;mso-wrap-distance-left:0;mso-wrap-distance-top:0;mso-wrap-distance-right:0;mso-wrap-distance-bottom:0;mso-position-horizontal:left;mso-position-horizontal-relative:page;mso-position-vertical:bottom;mso-position-vertical-relative:page;v-text-anchor:bottom" o:gfxdata="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" filled="f" stroked="f">
-              <v:fill o:detectmouseclick="t"/>
               <v:textbox style="mso-fit-shape-to-text:t" inset="20pt,0,0,15pt">
                 <w:txbxContent>
                   <w:p>
@@ -22403,7 +25415,27 @@
                               <w:sz w:val="20"/>
                               <w:szCs w:val="20"/>
                             </w:rPr>
-                            <w:t>Confidential - Oracle Restricted</w:t>
+                            <w:t xml:space="preserve">Confidential - </w:t>
+                          </w:r>
+                          <w:r>
+                            <w:rPr>
+                              <w:rFonts w:ascii="Calibri" w:eastAsia="Calibri" w:hAnsi="Calibri" w:cs="Calibri"/>
+                              <w:noProof/>
+                              <w:color w:val="000000"/>
+                              <w:sz w:val="20"/>
+                              <w:szCs w:val="20"/>
+                            </w:rPr>
+                            <w:t>Chandresh</w:t>
+                          </w:r>
+                          <w:r>
+                            <w:rPr>
+                              <w:rFonts w:ascii="Calibri" w:eastAsia="Calibri" w:hAnsi="Calibri" w:cs="Calibri"/>
+                              <w:noProof/>
+                              <w:color w:val="000000"/>
+                              <w:sz w:val="20"/>
+                              <w:szCs w:val="20"/>
+                            </w:rPr>
+                            <w:t xml:space="preserve"> Restricted</w:t>
                           </w:r>
                         </w:p>
                       </w:txbxContent>
@@ -22427,7 +25459,6 @@
               <v:path gradientshapeok="t" o:connecttype="rect"/>
             </v:shapetype>
             <v:shape id="Text Box 6" o:spid="_x0000_s1029" type="#_x0000_t202" alt="Confidential - Oracle Restricted" style="position:absolute;margin-left:0;margin-top:0;width:34.95pt;height:34.95pt;z-index:251663360;visibility:visible;mso-wrap-style:none;mso-wrap-distance-left:0;mso-wrap-distance-top:0;mso-wrap-distance-right:0;mso-wrap-distance-bottom:0;mso-position-horizontal:left;mso-position-horizontal-relative:page;mso-position-vertical:bottom;mso-position-vertical-relative:page;v-text-anchor:bottom" o:gfxdata="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" filled="f" stroked="f">
-              <v:fill o:detectmouseclick="t"/>
               <v:textbox style="mso-fit-shape-to-text:t" inset="20pt,0,0,15pt">
                 <w:txbxContent>
                   <w:p>
@@ -22449,7 +25480,27 @@
                         <w:sz w:val="20"/>
                         <w:szCs w:val="20"/>
                       </w:rPr>
-                      <w:t>Confidential - Oracle Restricted</w:t>
+                      <w:t xml:space="preserve">Confidential - </w:t>
+                    </w:r>
+                    <w:r>
+                      <w:rPr>
+                        <w:rFonts w:ascii="Calibri" w:eastAsia="Calibri" w:hAnsi="Calibri" w:cs="Calibri"/>
+                        <w:noProof/>
+                        <w:color w:val="000000"/>
+                        <w:sz w:val="20"/>
+                        <w:szCs w:val="20"/>
+                      </w:rPr>
+                      <w:t>Chandresh</w:t>
+                    </w:r>
+                    <w:r>
+                      <w:rPr>
+                        <w:rFonts w:ascii="Calibri" w:eastAsia="Calibri" w:hAnsi="Calibri" w:cs="Calibri"/>
+                        <w:noProof/>
+                        <w:color w:val="000000"/>
+                        <w:sz w:val="20"/>
+                        <w:szCs w:val="20"/>
+                      </w:rPr>
+                      <w:t xml:space="preserve"> Restricted</w:t>
                     </w:r>
                   </w:p>
                 </w:txbxContent>
@@ -22558,7 +25609,6 @@
               <v:path gradientshapeok="t" o:connecttype="rect"/>
             </v:shapetype>
             <v:shape id="Text Box 4" o:spid="_x0000_s1031" type="#_x0000_t202" alt="Confidential - Oracle Restricted" style="position:absolute;margin-left:0;margin-top:0;width:34.95pt;height:34.95pt;z-index:251661312;visibility:visible;mso-wrap-style:none;mso-wrap-distance-left:0;mso-wrap-distance-top:0;mso-wrap-distance-right:0;mso-wrap-distance-bottom:0;mso-position-horizontal:left;mso-position-horizontal-relative:page;mso-position-vertical:bottom;mso-position-vertical-relative:page;v-text-anchor:bottom" o:gfxdata="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" filled="f" stroked="f">
-              <v:fill o:detectmouseclick="t"/>
               <v:textbox style="mso-fit-shape-to-text:t" inset="20pt,0,0,15pt">
                 <w:txbxContent>
                   <w:p>
@@ -22714,7 +25764,6 @@
               <v:path gradientshapeok="t" o:connecttype="rect"/>
             </v:shapetype>
             <v:shape id="Text Box 2" o:spid="_x0000_s1026" type="#_x0000_t202" alt="Confidential - Oracle Restricted" style="position:absolute;margin-left:0;margin-top:0;width:34.95pt;height:34.95pt;z-index:251659264;visibility:visible;mso-wrap-style:none;mso-wrap-distance-left:0;mso-wrap-distance-top:0;mso-wrap-distance-right:0;mso-wrap-distance-bottom:0;mso-position-horizontal:left;mso-position-horizontal-relative:page;mso-position-vertical:top;mso-position-vertical-relative:page;v-text-anchor:top" o:gfxdata="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" filled="f" stroked="f">
-              <v:fill o:detectmouseclick="t"/>
               <v:textbox style="mso-fit-shape-to-text:t" inset="20pt,15pt,0,0">
                 <w:txbxContent>
                   <w:p>
@@ -22821,7 +25870,27 @@
                               <w:sz w:val="20"/>
                               <w:szCs w:val="20"/>
                             </w:rPr>
-                            <w:t>Confidential - Oracle Restricted</w:t>
+                            <w:t xml:space="preserve">Confidential - </w:t>
+                          </w:r>
+                          <w:r>
+                            <w:rPr>
+                              <w:rFonts w:ascii="Calibri" w:eastAsia="Calibri" w:hAnsi="Calibri" w:cs="Calibri"/>
+                              <w:noProof/>
+                              <w:color w:val="000000"/>
+                              <w:sz w:val="20"/>
+                              <w:szCs w:val="20"/>
+                            </w:rPr>
+                            <w:t>Chandresh</w:t>
+                          </w:r>
+                          <w:r>
+                            <w:rPr>
+                              <w:rFonts w:ascii="Calibri" w:eastAsia="Calibri" w:hAnsi="Calibri" w:cs="Calibri"/>
+                              <w:noProof/>
+                              <w:color w:val="000000"/>
+                              <w:sz w:val="20"/>
+                              <w:szCs w:val="20"/>
+                            </w:rPr>
+                            <w:t xml:space="preserve"> Restricted</w:t>
                           </w:r>
                         </w:p>
                       </w:txbxContent>
@@ -22845,7 +25914,6 @@
               <v:path gradientshapeok="t" o:connecttype="rect"/>
             </v:shapetype>
             <v:shape id="Text Box 3" o:spid="_x0000_s1027" type="#_x0000_t202" alt="Confidential - Oracle Restricted" style="position:absolute;margin-left:0;margin-top:0;width:34.95pt;height:34.95pt;z-index:251660288;visibility:visible;mso-wrap-style:none;mso-wrap-distance-left:0;mso-wrap-distance-top:0;mso-wrap-distance-right:0;mso-wrap-distance-bottom:0;mso-position-horizontal:left;mso-position-horizontal-relative:page;mso-position-vertical:top;mso-position-vertical-relative:page;v-text-anchor:top" o:gfxdata="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" filled="f" stroked="f">
-              <v:fill o:detectmouseclick="t"/>
               <v:textbox style="mso-fit-shape-to-text:t" inset="20pt,15pt,0,0">
                 <w:txbxContent>
                   <w:p>
@@ -22867,7 +25935,27 @@
                         <w:sz w:val="20"/>
                         <w:szCs w:val="20"/>
                       </w:rPr>
-                      <w:t>Confidential - Oracle Restricted</w:t>
+                      <w:t xml:space="preserve">Confidential - </w:t>
+                    </w:r>
+                    <w:r>
+                      <w:rPr>
+                        <w:rFonts w:ascii="Calibri" w:eastAsia="Calibri" w:hAnsi="Calibri" w:cs="Calibri"/>
+                        <w:noProof/>
+                        <w:color w:val="000000"/>
+                        <w:sz w:val="20"/>
+                        <w:szCs w:val="20"/>
+                      </w:rPr>
+                      <w:t>Chandresh</w:t>
+                    </w:r>
+                    <w:r>
+                      <w:rPr>
+                        <w:rFonts w:ascii="Calibri" w:eastAsia="Calibri" w:hAnsi="Calibri" w:cs="Calibri"/>
+                        <w:noProof/>
+                        <w:color w:val="000000"/>
+                        <w:sz w:val="20"/>
+                        <w:szCs w:val="20"/>
+                      </w:rPr>
+                      <w:t xml:space="preserve"> Restricted</w:t>
                     </w:r>
                   </w:p>
                 </w:txbxContent>
@@ -22976,7 +26064,6 @@
               <v:path gradientshapeok="t" o:connecttype="rect"/>
             </v:shapetype>
             <v:shape id="Text Box 1" o:spid="_x0000_s1030" type="#_x0000_t202" alt="Confidential - Oracle Restricted" style="position:absolute;margin-left:0;margin-top:0;width:34.95pt;height:34.95pt;z-index:251658240;visibility:visible;mso-wrap-style:none;mso-wrap-distance-left:0;mso-wrap-distance-top:0;mso-wrap-distance-right:0;mso-wrap-distance-bottom:0;mso-position-horizontal:left;mso-position-horizontal-relative:page;mso-position-vertical:top;mso-position-vertical-relative:page;v-text-anchor:top" o:gfxdata="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" filled="f" stroked="f">
-              <v:fill o:detectmouseclick="t"/>
               <v:textbox style="mso-fit-shape-to-text:t" inset="20pt,15pt,0,0">
                 <w:txbxContent>
                   <w:p>
@@ -25251,6 +28338,119 @@
     </w:lvl>
   </w:abstractNum>
   <w:abstractNum w:abstractNumId="15" w15:restartNumberingAfterBreak="0">
+    <w:nsid w:val="4C9E10EC"/>
+    <w:multiLevelType w:val="hybridMultilevel"/>
+    <w:tmpl w:val="AD7286A2"/>
+    <w:lvl w:ilvl="0" w:tplc="40090001">
+      <w:start w:val="1"/>
+      <w:numFmt w:val="bullet"/>
+      <w:lvlText w:val=""/>
+      <w:lvlJc w:val="left"/>
+      <w:pPr>
+        <w:ind w:left="720" w:hanging="360"/>
+      </w:pPr>
+      <w:rPr>
+        <w:rFonts w:ascii="Symbol" w:hAnsi="Symbol" w:hint="default"/>
+      </w:rPr>
+    </w:lvl>
+    <w:lvl w:ilvl="1" w:tplc="40090003" w:tentative="1">
+      <w:start w:val="1"/>
+      <w:numFmt w:val="bullet"/>
+      <w:lvlText w:val="o"/>
+      <w:lvlJc w:val="left"/>
+      <w:pPr>
+        <w:ind w:left="1440" w:hanging="360"/>
+      </w:pPr>
+      <w:rPr>
+        <w:rFonts w:ascii="Courier New" w:hAnsi="Courier New" w:cs="Courier New" w:hint="default"/>
+      </w:rPr>
+    </w:lvl>
+    <w:lvl w:ilvl="2" w:tplc="40090005" w:tentative="1">
+      <w:start w:val="1"/>
+      <w:numFmt w:val="bullet"/>
+      <w:lvlText w:val=""/>
+      <w:lvlJc w:val="left"/>
+      <w:pPr>
+        <w:ind w:left="2160" w:hanging="360"/>
+      </w:pPr>
+      <w:rPr>
+        <w:rFonts w:ascii="Wingdings" w:hAnsi="Wingdings" w:hint="default"/>
+      </w:rPr>
+    </w:lvl>
+    <w:lvl w:ilvl="3" w:tplc="40090001" w:tentative="1">
+      <w:start w:val="1"/>
+      <w:numFmt w:val="bullet"/>
+      <w:lvlText w:val=""/>
+      <w:lvlJc w:val="left"/>
+      <w:pPr>
+        <w:ind w:left="2880" w:hanging="360"/>
+      </w:pPr>
+      <w:rPr>
+        <w:rFonts w:ascii="Symbol" w:hAnsi="Symbol" w:hint="default"/>
+      </w:rPr>
+    </w:lvl>
+    <w:lvl w:ilvl="4" w:tplc="40090003" w:tentative="1">
+      <w:start w:val="1"/>
+      <w:numFmt w:val="bullet"/>
+      <w:lvlText w:val="o"/>
+      <w:lvlJc w:val="left"/>
+      <w:pPr>
+        <w:ind w:left="3600" w:hanging="360"/>
+      </w:pPr>
+      <w:rPr>
+        <w:rFonts w:ascii="Courier New" w:hAnsi="Courier New" w:cs="Courier New" w:hint="default"/>
+      </w:rPr>
+    </w:lvl>
+    <w:lvl w:ilvl="5" w:tplc="40090005" w:tentative="1">
+      <w:start w:val="1"/>
+      <w:numFmt w:val="bullet"/>
+      <w:lvlText w:val=""/>
+      <w:lvlJc w:val="left"/>
+      <w:pPr>
+        <w:ind w:left="4320" w:hanging="360"/>
+      </w:pPr>
+      <w:rPr>
+        <w:rFonts w:ascii="Wingdings" w:hAnsi="Wingdings" w:hint="default"/>
+      </w:rPr>
+    </w:lvl>
+    <w:lvl w:ilvl="6" w:tplc="40090001" w:tentative="1">
+      <w:start w:val="1"/>
+      <w:numFmt w:val="bullet"/>
+      <w:lvlText w:val=""/>
+      <w:lvlJc w:val="left"/>
+      <w:pPr>
+        <w:ind w:left="5040" w:hanging="360"/>
+      </w:pPr>
+      <w:rPr>
+        <w:rFonts w:ascii="Symbol" w:hAnsi="Symbol" w:hint="default"/>
+      </w:rPr>
+    </w:lvl>
+    <w:lvl w:ilvl="7" w:tplc="40090003" w:tentative="1">
+      <w:start w:val="1"/>
+      <w:numFmt w:val="bullet"/>
+      <w:lvlText w:val="o"/>
+      <w:lvlJc w:val="left"/>
+      <w:pPr>
+        <w:ind w:left="5760" w:hanging="360"/>
+      </w:pPr>
+      <w:rPr>
+        <w:rFonts w:ascii="Courier New" w:hAnsi="Courier New" w:cs="Courier New" w:hint="default"/>
+      </w:rPr>
+    </w:lvl>
+    <w:lvl w:ilvl="8" w:tplc="40090005" w:tentative="1">
+      <w:start w:val="1"/>
+      <w:numFmt w:val="bullet"/>
+      <w:lvlText w:val=""/>
+      <w:lvlJc w:val="left"/>
+      <w:pPr>
+        <w:ind w:left="6480" w:hanging="360"/>
+      </w:pPr>
+      <w:rPr>
+        <w:rFonts w:ascii="Wingdings" w:hAnsi="Wingdings" w:hint="default"/>
+      </w:rPr>
+    </w:lvl>
+  </w:abstractNum>
+  <w:abstractNum w:abstractNumId="16" w15:restartNumberingAfterBreak="0">
     <w:nsid w:val="4D6D1A3B"/>
     <w:multiLevelType w:val="multilevel"/>
     <w:tmpl w:val="1D0CB32C"/>
@@ -25399,7 +28599,7 @@
       </w:rPr>
     </w:lvl>
   </w:abstractNum>
-  <w:abstractNum w:abstractNumId="16" w15:restartNumberingAfterBreak="0">
+  <w:abstractNum w:abstractNumId="17" w15:restartNumberingAfterBreak="0">
     <w:nsid w:val="4F942C83"/>
     <w:multiLevelType w:val="multilevel"/>
     <w:tmpl w:val="B7164C7C"/>
@@ -25548,7 +28748,7 @@
       </w:rPr>
     </w:lvl>
   </w:abstractNum>
-  <w:abstractNum w:abstractNumId="17" w15:restartNumberingAfterBreak="0">
+  <w:abstractNum w:abstractNumId="18" w15:restartNumberingAfterBreak="0">
     <w:nsid w:val="4F9557C6"/>
     <w:multiLevelType w:val="multilevel"/>
     <w:tmpl w:val="3A4255F6"/>
@@ -25697,7 +28897,7 @@
       </w:rPr>
     </w:lvl>
   </w:abstractNum>
-  <w:abstractNum w:abstractNumId="18" w15:restartNumberingAfterBreak="0">
+  <w:abstractNum w:abstractNumId="19" w15:restartNumberingAfterBreak="0">
     <w:nsid w:val="53B22A0A"/>
     <w:multiLevelType w:val="multilevel"/>
     <w:tmpl w:val="1E56147E"/>
@@ -25846,7 +29046,7 @@
       </w:rPr>
     </w:lvl>
   </w:abstractNum>
-  <w:abstractNum w:abstractNumId="19" w15:restartNumberingAfterBreak="0">
+  <w:abstractNum w:abstractNumId="20" w15:restartNumberingAfterBreak="0">
     <w:nsid w:val="55C82768"/>
     <w:multiLevelType w:val="multilevel"/>
     <w:tmpl w:val="E6A6201E"/>
@@ -25995,7 +29195,7 @@
       </w:rPr>
     </w:lvl>
   </w:abstractNum>
-  <w:abstractNum w:abstractNumId="20" w15:restartNumberingAfterBreak="0">
+  <w:abstractNum w:abstractNumId="21" w15:restartNumberingAfterBreak="0">
     <w:nsid w:val="59A132CC"/>
     <w:multiLevelType w:val="multilevel"/>
     <w:tmpl w:val="18365602"/>
@@ -26144,7 +29344,7 @@
       </w:rPr>
     </w:lvl>
   </w:abstractNum>
-  <w:abstractNum w:abstractNumId="21" w15:restartNumberingAfterBreak="0">
+  <w:abstractNum w:abstractNumId="22" w15:restartNumberingAfterBreak="0">
     <w:nsid w:val="59FF616C"/>
     <w:multiLevelType w:val="multilevel"/>
     <w:tmpl w:val="4D0EA95A"/>
@@ -26293,7 +29493,7 @@
       </w:rPr>
     </w:lvl>
   </w:abstractNum>
-  <w:abstractNum w:abstractNumId="22" w15:restartNumberingAfterBreak="0">
+  <w:abstractNum w:abstractNumId="23" w15:restartNumberingAfterBreak="0">
     <w:nsid w:val="5BB27BF8"/>
     <w:multiLevelType w:val="multilevel"/>
     <w:tmpl w:val="72BC00A6"/>
@@ -26442,7 +29642,7 @@
       </w:rPr>
     </w:lvl>
   </w:abstractNum>
-  <w:abstractNum w:abstractNumId="23" w15:restartNumberingAfterBreak="0">
+  <w:abstractNum w:abstractNumId="24" w15:restartNumberingAfterBreak="0">
     <w:nsid w:val="5E3F61C5"/>
     <w:multiLevelType w:val="multilevel"/>
     <w:tmpl w:val="096A73F8"/>
@@ -26591,7 +29791,7 @@
       </w:rPr>
     </w:lvl>
   </w:abstractNum>
-  <w:abstractNum w:abstractNumId="24" w15:restartNumberingAfterBreak="0">
+  <w:abstractNum w:abstractNumId="25" w15:restartNumberingAfterBreak="0">
     <w:nsid w:val="5FCF60D4"/>
     <w:multiLevelType w:val="multilevel"/>
     <w:tmpl w:val="F9A254E0"/>
@@ -26740,7 +29940,7 @@
       </w:rPr>
     </w:lvl>
   </w:abstractNum>
-  <w:abstractNum w:abstractNumId="25" w15:restartNumberingAfterBreak="0">
+  <w:abstractNum w:abstractNumId="26" w15:restartNumberingAfterBreak="0">
     <w:nsid w:val="613F6A42"/>
     <w:multiLevelType w:val="multilevel"/>
     <w:tmpl w:val="5874F198"/>
@@ -26889,7 +30089,7 @@
       </w:rPr>
     </w:lvl>
   </w:abstractNum>
-  <w:abstractNum w:abstractNumId="26" w15:restartNumberingAfterBreak="0">
+  <w:abstractNum w:abstractNumId="27" w15:restartNumberingAfterBreak="0">
     <w:nsid w:val="641B3EBB"/>
     <w:multiLevelType w:val="multilevel"/>
     <w:tmpl w:val="AC34D8FE"/>
@@ -27038,7 +30238,7 @@
       </w:rPr>
     </w:lvl>
   </w:abstractNum>
-  <w:abstractNum w:abstractNumId="27" w15:restartNumberingAfterBreak="0">
+  <w:abstractNum w:abstractNumId="28" w15:restartNumberingAfterBreak="0">
     <w:nsid w:val="66FB0341"/>
     <w:multiLevelType w:val="multilevel"/>
     <w:tmpl w:val="FFF62812"/>
@@ -27187,7 +30387,7 @@
       </w:rPr>
     </w:lvl>
   </w:abstractNum>
-  <w:abstractNum w:abstractNumId="28" w15:restartNumberingAfterBreak="0">
+  <w:abstractNum w:abstractNumId="29" w15:restartNumberingAfterBreak="0">
     <w:nsid w:val="68DC0033"/>
     <w:multiLevelType w:val="multilevel"/>
     <w:tmpl w:val="9CBC4506"/>
@@ -27336,7 +30536,7 @@
       </w:rPr>
     </w:lvl>
   </w:abstractNum>
-  <w:abstractNum w:abstractNumId="29" w15:restartNumberingAfterBreak="0">
+  <w:abstractNum w:abstractNumId="30" w15:restartNumberingAfterBreak="0">
     <w:nsid w:val="69E2507B"/>
     <w:multiLevelType w:val="multilevel"/>
     <w:tmpl w:val="7A94FC04"/>
@@ -27485,7 +30685,7 @@
       </w:rPr>
     </w:lvl>
   </w:abstractNum>
-  <w:abstractNum w:abstractNumId="30" w15:restartNumberingAfterBreak="0">
+  <w:abstractNum w:abstractNumId="31" w15:restartNumberingAfterBreak="0">
     <w:nsid w:val="6C611FCB"/>
     <w:multiLevelType w:val="multilevel"/>
     <w:tmpl w:val="F322054E"/>
@@ -27634,7 +30834,7 @@
       </w:rPr>
     </w:lvl>
   </w:abstractNum>
-  <w:abstractNum w:abstractNumId="31" w15:restartNumberingAfterBreak="0">
+  <w:abstractNum w:abstractNumId="32" w15:restartNumberingAfterBreak="0">
     <w:nsid w:val="6CAE2044"/>
     <w:multiLevelType w:val="multilevel"/>
     <w:tmpl w:val="0506FCEC"/>
@@ -27783,7 +30983,233 @@
       </w:rPr>
     </w:lvl>
   </w:abstractNum>
-  <w:abstractNum w:abstractNumId="32" w15:restartNumberingAfterBreak="0">
+  <w:abstractNum w:abstractNumId="33" w15:restartNumberingAfterBreak="0">
+    <w:nsid w:val="6D6C2010"/>
+    <w:multiLevelType w:val="hybridMultilevel"/>
+    <w:tmpl w:val="9DDC6934"/>
+    <w:lvl w:ilvl="0" w:tplc="40090001">
+      <w:start w:val="1"/>
+      <w:numFmt w:val="bullet"/>
+      <w:lvlText w:val=""/>
+      <w:lvlJc w:val="left"/>
+      <w:pPr>
+        <w:ind w:left="360" w:hanging="360"/>
+      </w:pPr>
+      <w:rPr>
+        <w:rFonts w:ascii="Symbol" w:hAnsi="Symbol" w:hint="default"/>
+      </w:rPr>
+    </w:lvl>
+    <w:lvl w:ilvl="1" w:tplc="40090003">
+      <w:start w:val="1"/>
+      <w:numFmt w:val="bullet"/>
+      <w:lvlText w:val="o"/>
+      <w:lvlJc w:val="left"/>
+      <w:pPr>
+        <w:ind w:left="1080" w:hanging="360"/>
+      </w:pPr>
+      <w:rPr>
+        <w:rFonts w:ascii="Courier New" w:hAnsi="Courier New" w:cs="Courier New" w:hint="default"/>
+      </w:rPr>
+    </w:lvl>
+    <w:lvl w:ilvl="2" w:tplc="40090005">
+      <w:start w:val="1"/>
+      <w:numFmt w:val="bullet"/>
+      <w:lvlText w:val=""/>
+      <w:lvlJc w:val="left"/>
+      <w:pPr>
+        <w:ind w:left="1800" w:hanging="360"/>
+      </w:pPr>
+      <w:rPr>
+        <w:rFonts w:ascii="Wingdings" w:hAnsi="Wingdings" w:hint="default"/>
+      </w:rPr>
+    </w:lvl>
+    <w:lvl w:ilvl="3" w:tplc="40090001">
+      <w:start w:val="1"/>
+      <w:numFmt w:val="bullet"/>
+      <w:lvlText w:val=""/>
+      <w:lvlJc w:val="left"/>
+      <w:pPr>
+        <w:ind w:left="2520" w:hanging="360"/>
+      </w:pPr>
+      <w:rPr>
+        <w:rFonts w:ascii="Symbol" w:hAnsi="Symbol" w:hint="default"/>
+      </w:rPr>
+    </w:lvl>
+    <w:lvl w:ilvl="4" w:tplc="40090003" w:tentative="1">
+      <w:start w:val="1"/>
+      <w:numFmt w:val="bullet"/>
+      <w:lvlText w:val="o"/>
+      <w:lvlJc w:val="left"/>
+      <w:pPr>
+        <w:ind w:left="3240" w:hanging="360"/>
+      </w:pPr>
+      <w:rPr>
+        <w:rFonts w:ascii="Courier New" w:hAnsi="Courier New" w:cs="Courier New" w:hint="default"/>
+      </w:rPr>
+    </w:lvl>
+    <w:lvl w:ilvl="5" w:tplc="40090005" w:tentative="1">
+      <w:start w:val="1"/>
+      <w:numFmt w:val="bullet"/>
+      <w:lvlText w:val=""/>
+      <w:lvlJc w:val="left"/>
+      <w:pPr>
+        <w:ind w:left="3960" w:hanging="360"/>
+      </w:pPr>
+      <w:rPr>
+        <w:rFonts w:ascii="Wingdings" w:hAnsi="Wingdings" w:hint="default"/>
+      </w:rPr>
+    </w:lvl>
+    <w:lvl w:ilvl="6" w:tplc="40090001" w:tentative="1">
+      <w:start w:val="1"/>
+      <w:numFmt w:val="bullet"/>
+      <w:lvlText w:val=""/>
+      <w:lvlJc w:val="left"/>
+      <w:pPr>
+        <w:ind w:left="4680" w:hanging="360"/>
+      </w:pPr>
+      <w:rPr>
+        <w:rFonts w:ascii="Symbol" w:hAnsi="Symbol" w:hint="default"/>
+      </w:rPr>
+    </w:lvl>
+    <w:lvl w:ilvl="7" w:tplc="40090003" w:tentative="1">
+      <w:start w:val="1"/>
+      <w:numFmt w:val="bullet"/>
+      <w:lvlText w:val="o"/>
+      <w:lvlJc w:val="left"/>
+      <w:pPr>
+        <w:ind w:left="5400" w:hanging="360"/>
+      </w:pPr>
+      <w:rPr>
+        <w:rFonts w:ascii="Courier New" w:hAnsi="Courier New" w:cs="Courier New" w:hint="default"/>
+      </w:rPr>
+    </w:lvl>
+    <w:lvl w:ilvl="8" w:tplc="40090005" w:tentative="1">
+      <w:start w:val="1"/>
+      <w:numFmt w:val="bullet"/>
+      <w:lvlText w:val=""/>
+      <w:lvlJc w:val="left"/>
+      <w:pPr>
+        <w:ind w:left="6120" w:hanging="360"/>
+      </w:pPr>
+      <w:rPr>
+        <w:rFonts w:ascii="Wingdings" w:hAnsi="Wingdings" w:hint="default"/>
+      </w:rPr>
+    </w:lvl>
+  </w:abstractNum>
+  <w:abstractNum w:abstractNumId="34" w15:restartNumberingAfterBreak="0">
+    <w:nsid w:val="76027C7D"/>
+    <w:multiLevelType w:val="hybridMultilevel"/>
+    <w:tmpl w:val="74B0FA28"/>
+    <w:lvl w:ilvl="0" w:tplc="40090001">
+      <w:start w:val="1"/>
+      <w:numFmt w:val="bullet"/>
+      <w:lvlText w:val=""/>
+      <w:lvlJc w:val="left"/>
+      <w:pPr>
+        <w:ind w:left="720" w:hanging="360"/>
+      </w:pPr>
+      <w:rPr>
+        <w:rFonts w:ascii="Symbol" w:hAnsi="Symbol" w:hint="default"/>
+      </w:rPr>
+    </w:lvl>
+    <w:lvl w:ilvl="1" w:tplc="40090003" w:tentative="1">
+      <w:start w:val="1"/>
+      <w:numFmt w:val="bullet"/>
+      <w:lvlText w:val="o"/>
+      <w:lvlJc w:val="left"/>
+      <w:pPr>
+        <w:ind w:left="1440" w:hanging="360"/>
+      </w:pPr>
+      <w:rPr>
+        <w:rFonts w:ascii="Courier New" w:hAnsi="Courier New" w:cs="Courier New" w:hint="default"/>
+      </w:rPr>
+    </w:lvl>
+    <w:lvl w:ilvl="2" w:tplc="40090005" w:tentative="1">
+      <w:start w:val="1"/>
+      <w:numFmt w:val="bullet"/>
+      <w:lvlText w:val=""/>
+      <w:lvlJc w:val="left"/>
+      <w:pPr>
+        <w:ind w:left="2160" w:hanging="360"/>
+      </w:pPr>
+      <w:rPr>
+        <w:rFonts w:ascii="Wingdings" w:hAnsi="Wingdings" w:hint="default"/>
+      </w:rPr>
+    </w:lvl>
+    <w:lvl w:ilvl="3" w:tplc="40090001" w:tentative="1">
+      <w:start w:val="1"/>
+      <w:numFmt w:val="bullet"/>
+      <w:lvlText w:val=""/>
+      <w:lvlJc w:val="left"/>
+      <w:pPr>
+        <w:ind w:left="2880" w:hanging="360"/>
+      </w:pPr>
+      <w:rPr>
+        <w:rFonts w:ascii="Symbol" w:hAnsi="Symbol" w:hint="default"/>
+      </w:rPr>
+    </w:lvl>
+    <w:lvl w:ilvl="4" w:tplc="40090003" w:tentative="1">
+      <w:start w:val="1"/>
+      <w:numFmt w:val="bullet"/>
+      <w:lvlText w:val="o"/>
+      <w:lvlJc w:val="left"/>
+      <w:pPr>
+        <w:ind w:left="3600" w:hanging="360"/>
+      </w:pPr>
+      <w:rPr>
+        <w:rFonts w:ascii="Courier New" w:hAnsi="Courier New" w:cs="Courier New" w:hint="default"/>
+      </w:rPr>
+    </w:lvl>
+    <w:lvl w:ilvl="5" w:tplc="40090005" w:tentative="1">
+      <w:start w:val="1"/>
+      <w:numFmt w:val="bullet"/>
+      <w:lvlText w:val=""/>
+      <w:lvlJc w:val="left"/>
+      <w:pPr>
+        <w:ind w:left="4320" w:hanging="360"/>
+      </w:pPr>
+      <w:rPr>
+        <w:rFonts w:ascii="Wingdings" w:hAnsi="Wingdings" w:hint="default"/>
+      </w:rPr>
+    </w:lvl>
+    <w:lvl w:ilvl="6" w:tplc="40090001" w:tentative="1">
+      <w:start w:val="1"/>
+      <w:numFmt w:val="bullet"/>
+      <w:lvlText w:val=""/>
+      <w:lvlJc w:val="left"/>
+      <w:pPr>
+        <w:ind w:left="5040" w:hanging="360"/>
+      </w:pPr>
+      <w:rPr>
+        <w:rFonts w:ascii="Symbol" w:hAnsi="Symbol" w:hint="default"/>
+      </w:rPr>
+    </w:lvl>
+    <w:lvl w:ilvl="7" w:tplc="40090003" w:tentative="1">
+      <w:start w:val="1"/>
+      <w:numFmt w:val="bullet"/>
+      <w:lvlText w:val="o"/>
+      <w:lvlJc w:val="left"/>
+      <w:pPr>
+        <w:ind w:left="5760" w:hanging="360"/>
+      </w:pPr>
+      <w:rPr>
+        <w:rFonts w:ascii="Courier New" w:hAnsi="Courier New" w:cs="Courier New" w:hint="default"/>
+      </w:rPr>
+    </w:lvl>
+    <w:lvl w:ilvl="8" w:tplc="40090005" w:tentative="1">
+      <w:start w:val="1"/>
+      <w:numFmt w:val="bullet"/>
+      <w:lvlText w:val=""/>
+      <w:lvlJc w:val="left"/>
+      <w:pPr>
+        <w:ind w:left="6480" w:hanging="360"/>
+      </w:pPr>
+      <w:rPr>
+        <w:rFonts w:ascii="Wingdings" w:hAnsi="Wingdings" w:hint="default"/>
+      </w:rPr>
+    </w:lvl>
+  </w:abstractNum>
+  <w:abstractNum w:abstractNumId="35" w15:restartNumberingAfterBreak="0">
     <w:nsid w:val="77107C4F"/>
     <w:multiLevelType w:val="multilevel"/>
     <w:tmpl w:val="4E1860FE"/>
@@ -27932,7 +31358,7 @@
       </w:rPr>
     </w:lvl>
   </w:abstractNum>
-  <w:abstractNum w:abstractNumId="33" w15:restartNumberingAfterBreak="0">
+  <w:abstractNum w:abstractNumId="36" w15:restartNumberingAfterBreak="0">
     <w:nsid w:val="77595F9E"/>
     <w:multiLevelType w:val="multilevel"/>
     <w:tmpl w:val="0CBC05FA"/>
@@ -28081,7 +31507,7 @@
       </w:rPr>
     </w:lvl>
   </w:abstractNum>
-  <w:abstractNum w:abstractNumId="34" w15:restartNumberingAfterBreak="0">
+  <w:abstractNum w:abstractNumId="37" w15:restartNumberingAfterBreak="0">
     <w:nsid w:val="781927E9"/>
     <w:multiLevelType w:val="multilevel"/>
     <w:tmpl w:val="9990B1A6"/>
@@ -28230,7 +31656,7 @@
       </w:rPr>
     </w:lvl>
   </w:abstractNum>
-  <w:abstractNum w:abstractNumId="35" w15:restartNumberingAfterBreak="0">
+  <w:abstractNum w:abstractNumId="38" w15:restartNumberingAfterBreak="0">
     <w:nsid w:val="7C005C92"/>
     <w:multiLevelType w:val="multilevel"/>
     <w:tmpl w:val="39920FB0"/>
@@ -28383,16 +31809,16 @@
     <w:abstractNumId w:val="14"/>
   </w:num>
   <w:num w:numId="2" w16cid:durableId="1502428216">
-    <w:abstractNumId w:val="30"/>
+    <w:abstractNumId w:val="31"/>
   </w:num>
   <w:num w:numId="3" w16cid:durableId="2036728412">
     <w:abstractNumId w:val="6"/>
   </w:num>
   <w:num w:numId="4" w16cid:durableId="1129006619">
-    <w:abstractNumId w:val="31"/>
+    <w:abstractNumId w:val="32"/>
   </w:num>
   <w:num w:numId="5" w16cid:durableId="1221788760">
-    <w:abstractNumId w:val="19"/>
+    <w:abstractNumId w:val="20"/>
   </w:num>
   <w:num w:numId="6" w16cid:durableId="1387799063">
     <w:abstractNumId w:val="13"/>
@@ -28401,13 +31827,13 @@
     <w:abstractNumId w:val="0"/>
   </w:num>
   <w:num w:numId="8" w16cid:durableId="1608275793">
-    <w:abstractNumId w:val="16"/>
+    <w:abstractNumId w:val="17"/>
   </w:num>
   <w:num w:numId="9" w16cid:durableId="2081708632">
-    <w:abstractNumId w:val="32"/>
+    <w:abstractNumId w:val="35"/>
   </w:num>
   <w:num w:numId="10" w16cid:durableId="452359016">
-    <w:abstractNumId w:val="24"/>
+    <w:abstractNumId w:val="25"/>
   </w:num>
   <w:num w:numId="11" w16cid:durableId="798843804">
     <w:abstractNumId w:val="8"/>
@@ -28425,67 +31851,76 @@
     <w:abstractNumId w:val="10"/>
   </w:num>
   <w:num w:numId="16" w16cid:durableId="1767380346">
-    <w:abstractNumId w:val="26"/>
+    <w:abstractNumId w:val="27"/>
   </w:num>
   <w:num w:numId="17" w16cid:durableId="523520263">
-    <w:abstractNumId w:val="22"/>
+    <w:abstractNumId w:val="23"/>
   </w:num>
   <w:num w:numId="18" w16cid:durableId="1348142309">
     <w:abstractNumId w:val="2"/>
   </w:num>
   <w:num w:numId="19" w16cid:durableId="133834268">
-    <w:abstractNumId w:val="28"/>
+    <w:abstractNumId w:val="29"/>
   </w:num>
   <w:num w:numId="20" w16cid:durableId="777067465">
-    <w:abstractNumId w:val="20"/>
+    <w:abstractNumId w:val="21"/>
   </w:num>
   <w:num w:numId="21" w16cid:durableId="830564150">
     <w:abstractNumId w:val="12"/>
   </w:num>
   <w:num w:numId="22" w16cid:durableId="1499887208">
-    <w:abstractNumId w:val="18"/>
+    <w:abstractNumId w:val="19"/>
   </w:num>
   <w:num w:numId="23" w16cid:durableId="915170576">
-    <w:abstractNumId w:val="29"/>
+    <w:abstractNumId w:val="30"/>
   </w:num>
   <w:num w:numId="24" w16cid:durableId="1694109851">
-    <w:abstractNumId w:val="21"/>
+    <w:abstractNumId w:val="22"/>
   </w:num>
   <w:num w:numId="25" w16cid:durableId="1055661668">
-    <w:abstractNumId w:val="27"/>
+    <w:abstractNumId w:val="28"/>
   </w:num>
   <w:num w:numId="26" w16cid:durableId="375935898">
-    <w:abstractNumId w:val="33"/>
+    <w:abstractNumId w:val="36"/>
   </w:num>
   <w:num w:numId="27" w16cid:durableId="345249416">
-    <w:abstractNumId w:val="23"/>
+    <w:abstractNumId w:val="24"/>
   </w:num>
   <w:num w:numId="28" w16cid:durableId="473179857">
-    <w:abstractNumId w:val="34"/>
+    <w:abstractNumId w:val="37"/>
   </w:num>
   <w:num w:numId="29" w16cid:durableId="1263027999">
     <w:abstractNumId w:val="9"/>
   </w:num>
   <w:num w:numId="30" w16cid:durableId="905727852">
-    <w:abstractNumId w:val="17"/>
+    <w:abstractNumId w:val="18"/>
   </w:num>
   <w:num w:numId="31" w16cid:durableId="477847520">
-    <w:abstractNumId w:val="35"/>
+    <w:abstractNumId w:val="38"/>
   </w:num>
   <w:num w:numId="32" w16cid:durableId="1306160517">
     <w:abstractNumId w:val="4"/>
   </w:num>
   <w:num w:numId="33" w16cid:durableId="1463646865">
-    <w:abstractNumId w:val="25"/>
+    <w:abstractNumId w:val="26"/>
   </w:num>
   <w:num w:numId="34" w16cid:durableId="33040394">
     <w:abstractNumId w:val="3"/>
   </w:num>
   <w:num w:numId="35" w16cid:durableId="1499810190">
-    <w:abstractNumId w:val="15"/>
+    <w:abstractNumId w:val="16"/>
   </w:num>
   <w:num w:numId="36" w16cid:durableId="2146778139">
     <w:abstractNumId w:val="1"/>
+  </w:num>
+  <w:num w:numId="37" w16cid:durableId="1804155910">
+    <w:abstractNumId w:val="33"/>
+  </w:num>
+  <w:num w:numId="38" w16cid:durableId="478963817">
+    <w:abstractNumId w:val="15"/>
+  </w:num>
+  <w:num w:numId="39" w16cid:durableId="1031567247">
+    <w:abstractNumId w:val="34"/>
   </w:num>
 </w:numbering>
 </file>
@@ -29155,6 +32590,59 @@
     <w:uiPriority w:val="99"/>
     <w:rsid w:val="00151622"/>
   </w:style>
+  <w:style w:type="table" w:styleId="TableGrid">
+    <w:name w:val="Table Grid"/>
+    <w:basedOn w:val="TableNormal"/>
+    <w:uiPriority w:val="39"/>
+    <w:rsid w:val="00293F0C"/>
+    <w:pPr>
+      <w:spacing w:after="0" w:line="240" w:lineRule="auto"/>
+    </w:pPr>
+    <w:tblPr>
+      <w:tblBorders>
+        <w:top w:val="single" w:sz="4" w:space="0" w:color="auto"/>
+        <w:left w:val="single" w:sz="4" w:space="0" w:color="auto"/>
+        <w:bottom w:val="single" w:sz="4" w:space="0" w:color="auto"/>
+        <w:right w:val="single" w:sz="4" w:space="0" w:color="auto"/>
+        <w:insideH w:val="single" w:sz="4" w:space="0" w:color="auto"/>
+        <w:insideV w:val="single" w:sz="4" w:space="0" w:color="auto"/>
+      </w:tblBorders>
+    </w:tblPr>
+  </w:style>
+  <w:style w:type="paragraph" w:styleId="ListParagraph">
+    <w:name w:val="List Paragraph"/>
+    <w:basedOn w:val="Normal"/>
+    <w:uiPriority w:val="34"/>
+    <w:qFormat/>
+    <w:rsid w:val="00293F0C"/>
+    <w:pPr>
+      <w:ind w:left="720"/>
+      <w:contextualSpacing/>
+    </w:pPr>
+  </w:style>
+  <w:style w:type="character" w:styleId="Hyperlink">
+    <w:name w:val="Hyperlink"/>
+    <w:basedOn w:val="DefaultParagraphFont"/>
+    <w:uiPriority w:val="99"/>
+    <w:unhideWhenUsed/>
+    <w:rsid w:val="00784B48"/>
+    <w:rPr>
+      <w:color w:val="0563C1" w:themeColor="hyperlink"/>
+      <w:u w:val="single"/>
+    </w:rPr>
+  </w:style>
+  <w:style w:type="character" w:styleId="UnresolvedMention">
+    <w:name w:val="Unresolved Mention"/>
+    <w:basedOn w:val="DefaultParagraphFont"/>
+    <w:uiPriority w:val="99"/>
+    <w:semiHidden/>
+    <w:unhideWhenUsed/>
+    <w:rsid w:val="00784B48"/>
+    <w:rPr>
+      <w:color w:val="605E5C"/>
+      <w:shd w:val="clear" w:color="auto" w:fill="E1DFDD"/>
+    </w:rPr>
+  </w:style>
 </w:styles>
 </file>
 

</xml_diff>